<commit_message>
Update Master Test Plan Documents
</commit_message>
<xml_diff>
--- a/Master_Test_Plan.docx
+++ b/Master_Test_Plan.docx
@@ -5966,12 +5966,6 @@
         <w:gridCol w:w="3192"/>
       </w:tblGrid>
       <w:tr>
-        <w:tblPrEx>
-          <w:tblCellMar>
-            <w:top w:w="0" w:type="dxa"/>
-            <w:bottom w:w="0" w:type="dxa"/>
-          </w:tblCellMar>
-        </w:tblPrEx>
         <w:tc>
           <w:tcPr>
             <w:tcW w:w="2808" w:type="dxa"/>
@@ -6060,12 +6054,6 @@
         </w:tc>
       </w:tr>
       <w:tr>
-        <w:tblPrEx>
-          <w:tblCellMar>
-            <w:top w:w="0" w:type="dxa"/>
-            <w:bottom w:w="0" w:type="dxa"/>
-          </w:tblCellMar>
-        </w:tblPrEx>
         <w:tc>
           <w:tcPr>
             <w:tcW w:w="2808" w:type="dxa"/>
@@ -6126,12 +6114,6 @@
         </w:tc>
       </w:tr>
       <w:tr>
-        <w:tblPrEx>
-          <w:tblCellMar>
-            <w:top w:w="0" w:type="dxa"/>
-            <w:bottom w:w="0" w:type="dxa"/>
-          </w:tblCellMar>
-        </w:tblPrEx>
         <w:tc>
           <w:tcPr>
             <w:tcW w:w="2808" w:type="dxa"/>
@@ -6179,12 +6161,6 @@
         </w:tc>
       </w:tr>
       <w:tr>
-        <w:tblPrEx>
-          <w:tblCellMar>
-            <w:top w:w="0" w:type="dxa"/>
-            <w:bottom w:w="0" w:type="dxa"/>
-          </w:tblCellMar>
-        </w:tblPrEx>
         <w:tc>
           <w:tcPr>
             <w:tcW w:w="2808" w:type="dxa"/>
@@ -6245,12 +6221,6 @@
         </w:tc>
       </w:tr>
       <w:tr>
-        <w:tblPrEx>
-          <w:tblCellMar>
-            <w:top w:w="0" w:type="dxa"/>
-            <w:bottom w:w="0" w:type="dxa"/>
-          </w:tblCellMar>
-        </w:tblPrEx>
         <w:tc>
           <w:tcPr>
             <w:tcW w:w="2808" w:type="dxa"/>
@@ -6311,12 +6281,6 @@
         </w:tc>
       </w:tr>
       <w:tr>
-        <w:tblPrEx>
-          <w:tblCellMar>
-            <w:top w:w="0" w:type="dxa"/>
-            <w:bottom w:w="0" w:type="dxa"/>
-          </w:tblCellMar>
-        </w:tblPrEx>
         <w:tc>
           <w:tcPr>
             <w:tcW w:w="2808" w:type="dxa"/>
@@ -6364,12 +6328,6 @@
         </w:tc>
       </w:tr>
       <w:tr>
-        <w:tblPrEx>
-          <w:tblCellMar>
-            <w:top w:w="0" w:type="dxa"/>
-            <w:bottom w:w="0" w:type="dxa"/>
-          </w:tblCellMar>
-        </w:tblPrEx>
         <w:tc>
           <w:tcPr>
             <w:tcW w:w="2808" w:type="dxa"/>
@@ -6430,12 +6388,6 @@
         </w:tc>
       </w:tr>
       <w:tr>
-        <w:tblPrEx>
-          <w:tblCellMar>
-            <w:top w:w="0" w:type="dxa"/>
-            <w:bottom w:w="0" w:type="dxa"/>
-          </w:tblCellMar>
-        </w:tblPrEx>
         <w:tc>
           <w:tcPr>
             <w:tcW w:w="2808" w:type="dxa"/>
@@ -6496,12 +6448,6 @@
         </w:tc>
       </w:tr>
       <w:tr>
-        <w:tblPrEx>
-          <w:tblCellMar>
-            <w:top w:w="0" w:type="dxa"/>
-            <w:bottom w:w="0" w:type="dxa"/>
-          </w:tblCellMar>
-        </w:tblPrEx>
         <w:tc>
           <w:tcPr>
             <w:tcW w:w="2808" w:type="dxa"/>
@@ -6549,12 +6495,6 @@
         </w:tc>
       </w:tr>
       <w:tr>
-        <w:tblPrEx>
-          <w:tblCellMar>
-            <w:top w:w="0" w:type="dxa"/>
-            <w:bottom w:w="0" w:type="dxa"/>
-          </w:tblCellMar>
-        </w:tblPrEx>
         <w:tc>
           <w:tcPr>
             <w:tcW w:w="2808" w:type="dxa"/>
@@ -6615,12 +6555,6 @@
         </w:tc>
       </w:tr>
       <w:tr>
-        <w:tblPrEx>
-          <w:tblCellMar>
-            <w:top w:w="0" w:type="dxa"/>
-            <w:bottom w:w="0" w:type="dxa"/>
-          </w:tblCellMar>
-        </w:tblPrEx>
         <w:tc>
           <w:tcPr>
             <w:tcW w:w="2808" w:type="dxa"/>
@@ -6681,12 +6615,6 @@
         </w:tc>
       </w:tr>
       <w:tr>
-        <w:tblPrEx>
-          <w:tblCellMar>
-            <w:top w:w="0" w:type="dxa"/>
-            <w:bottom w:w="0" w:type="dxa"/>
-          </w:tblCellMar>
-        </w:tblPrEx>
         <w:tc>
           <w:tcPr>
             <w:tcW w:w="2808" w:type="dxa"/>
@@ -6747,12 +6675,6 @@
         </w:tc>
       </w:tr>
       <w:tr>
-        <w:tblPrEx>
-          <w:tblCellMar>
-            <w:top w:w="0" w:type="dxa"/>
-            <w:bottom w:w="0" w:type="dxa"/>
-          </w:tblCellMar>
-        </w:tblPrEx>
         <w:tc>
           <w:tcPr>
             <w:tcW w:w="2808" w:type="dxa"/>
@@ -6813,12 +6735,6 @@
         </w:tc>
       </w:tr>
       <w:tr>
-        <w:tblPrEx>
-          <w:tblCellMar>
-            <w:top w:w="0" w:type="dxa"/>
-            <w:bottom w:w="0" w:type="dxa"/>
-          </w:tblCellMar>
-        </w:tblPrEx>
         <w:tc>
           <w:tcPr>
             <w:tcW w:w="2808" w:type="dxa"/>
@@ -6884,12 +6800,6 @@
         </w:tc>
       </w:tr>
       <w:tr>
-        <w:tblPrEx>
-          <w:tblCellMar>
-            <w:top w:w="0" w:type="dxa"/>
-            <w:bottom w:w="0" w:type="dxa"/>
-          </w:tblCellMar>
-        </w:tblPrEx>
         <w:tc>
           <w:tcPr>
             <w:tcW w:w="2808" w:type="dxa"/>
@@ -7166,12 +7076,6 @@
         <w:gridCol w:w="4788"/>
       </w:tblGrid>
       <w:tr>
-        <w:tblPrEx>
-          <w:tblCellMar>
-            <w:top w:w="0" w:type="dxa"/>
-            <w:bottom w:w="0" w:type="dxa"/>
-          </w:tblCellMar>
-        </w:tblPrEx>
         <w:tc>
           <w:tcPr>
             <w:tcW w:w="4788" w:type="dxa"/>
@@ -7215,12 +7119,6 @@
         </w:tc>
       </w:tr>
       <w:tr>
-        <w:tblPrEx>
-          <w:tblCellMar>
-            <w:top w:w="0" w:type="dxa"/>
-            <w:bottom w:w="0" w:type="dxa"/>
-          </w:tblCellMar>
-        </w:tblPrEx>
         <w:tc>
           <w:tcPr>
             <w:tcW w:w="4788" w:type="dxa"/>
@@ -7261,12 +7159,6 @@
         </w:tc>
       </w:tr>
       <w:tr>
-        <w:tblPrEx>
-          <w:tblCellMar>
-            <w:top w:w="0" w:type="dxa"/>
-            <w:bottom w:w="0" w:type="dxa"/>
-          </w:tblCellMar>
-        </w:tblPrEx>
         <w:tc>
           <w:tcPr>
             <w:tcW w:w="4788" w:type="dxa"/>
@@ -7307,12 +7199,6 @@
         </w:tc>
       </w:tr>
       <w:tr>
-        <w:tblPrEx>
-          <w:tblCellMar>
-            <w:top w:w="0" w:type="dxa"/>
-            <w:bottom w:w="0" w:type="dxa"/>
-          </w:tblCellMar>
-        </w:tblPrEx>
         <w:tc>
           <w:tcPr>
             <w:tcW w:w="4788" w:type="dxa"/>
@@ -7353,12 +7239,6 @@
         </w:tc>
       </w:tr>
       <w:tr>
-        <w:tblPrEx>
-          <w:tblCellMar>
-            <w:top w:w="0" w:type="dxa"/>
-            <w:bottom w:w="0" w:type="dxa"/>
-          </w:tblCellMar>
-        </w:tblPrEx>
         <w:tc>
           <w:tcPr>
             <w:tcW w:w="4788" w:type="dxa"/>
@@ -7399,12 +7279,6 @@
         </w:tc>
       </w:tr>
       <w:tr>
-        <w:tblPrEx>
-          <w:tblCellMar>
-            <w:top w:w="0" w:type="dxa"/>
-            <w:bottom w:w="0" w:type="dxa"/>
-          </w:tblCellMar>
-        </w:tblPrEx>
         <w:tc>
           <w:tcPr>
             <w:tcW w:w="4788" w:type="dxa"/>
@@ -7445,12 +7319,6 @@
         </w:tc>
       </w:tr>
       <w:tr>
-        <w:tblPrEx>
-          <w:tblCellMar>
-            <w:top w:w="0" w:type="dxa"/>
-            <w:bottom w:w="0" w:type="dxa"/>
-          </w:tblCellMar>
-        </w:tblPrEx>
         <w:tc>
           <w:tcPr>
             <w:tcW w:w="4788" w:type="dxa"/>
@@ -7491,12 +7359,6 @@
         </w:tc>
       </w:tr>
       <w:tr>
-        <w:tblPrEx>
-          <w:tblCellMar>
-            <w:top w:w="0" w:type="dxa"/>
-            <w:bottom w:w="0" w:type="dxa"/>
-          </w:tblCellMar>
-        </w:tblPrEx>
         <w:tc>
           <w:tcPr>
             <w:tcW w:w="4788" w:type="dxa"/>
@@ -7537,12 +7399,6 @@
         </w:tc>
       </w:tr>
       <w:tr>
-        <w:tblPrEx>
-          <w:tblCellMar>
-            <w:top w:w="0" w:type="dxa"/>
-            <w:bottom w:w="0" w:type="dxa"/>
-          </w:tblCellMar>
-        </w:tblPrEx>
         <w:tc>
           <w:tcPr>
             <w:tcW w:w="4788" w:type="dxa"/>
@@ -7583,12 +7439,6 @@
         </w:tc>
       </w:tr>
       <w:tr>
-        <w:tblPrEx>
-          <w:tblCellMar>
-            <w:top w:w="0" w:type="dxa"/>
-            <w:bottom w:w="0" w:type="dxa"/>
-          </w:tblCellMar>
-        </w:tblPrEx>
         <w:tc>
           <w:tcPr>
             <w:tcW w:w="4788" w:type="dxa"/>
@@ -7629,12 +7479,6 @@
         </w:tc>
       </w:tr>
       <w:tr>
-        <w:tblPrEx>
-          <w:tblCellMar>
-            <w:top w:w="0" w:type="dxa"/>
-            <w:bottom w:w="0" w:type="dxa"/>
-          </w:tblCellMar>
-        </w:tblPrEx>
         <w:tc>
           <w:tcPr>
             <w:tcW w:w="4788" w:type="dxa"/>
@@ -7675,12 +7519,6 @@
         </w:tc>
       </w:tr>
       <w:tr>
-        <w:tblPrEx>
-          <w:tblCellMar>
-            <w:top w:w="0" w:type="dxa"/>
-            <w:bottom w:w="0" w:type="dxa"/>
-          </w:tblCellMar>
-        </w:tblPrEx>
         <w:tc>
           <w:tcPr>
             <w:tcW w:w="4788" w:type="dxa"/>
@@ -7721,12 +7559,6 @@
         </w:tc>
       </w:tr>
       <w:tr>
-        <w:tblPrEx>
-          <w:tblCellMar>
-            <w:top w:w="0" w:type="dxa"/>
-            <w:bottom w:w="0" w:type="dxa"/>
-          </w:tblCellMar>
-        </w:tblPrEx>
         <w:tc>
           <w:tcPr>
             <w:tcW w:w="4788" w:type="dxa"/>
@@ -7767,12 +7599,6 @@
         </w:tc>
       </w:tr>
       <w:tr>
-        <w:tblPrEx>
-          <w:tblCellMar>
-            <w:top w:w="0" w:type="dxa"/>
-            <w:bottom w:w="0" w:type="dxa"/>
-          </w:tblCellMar>
-        </w:tblPrEx>
         <w:tc>
           <w:tcPr>
             <w:tcW w:w="4788" w:type="dxa"/>
@@ -7813,12 +7639,6 @@
         </w:tc>
       </w:tr>
       <w:tr>
-        <w:tblPrEx>
-          <w:tblCellMar>
-            <w:top w:w="0" w:type="dxa"/>
-            <w:bottom w:w="0" w:type="dxa"/>
-          </w:tblCellMar>
-        </w:tblPrEx>
         <w:tc>
           <w:tcPr>
             <w:tcW w:w="4788" w:type="dxa"/>
@@ -7859,12 +7679,6 @@
         </w:tc>
       </w:tr>
       <w:tr>
-        <w:tblPrEx>
-          <w:tblCellMar>
-            <w:top w:w="0" w:type="dxa"/>
-            <w:bottom w:w="0" w:type="dxa"/>
-          </w:tblCellMar>
-        </w:tblPrEx>
         <w:tc>
           <w:tcPr>
             <w:tcW w:w="4788" w:type="dxa"/>
@@ -7911,12 +7725,6 @@
         </w:tc>
       </w:tr>
       <w:tr>
-        <w:tblPrEx>
-          <w:tblCellMar>
-            <w:top w:w="0" w:type="dxa"/>
-            <w:bottom w:w="0" w:type="dxa"/>
-          </w:tblCellMar>
-        </w:tblPrEx>
         <w:tc>
           <w:tcPr>
             <w:tcW w:w="4788" w:type="dxa"/>
@@ -9585,9 +9393,14 @@
         <w:t xml:space="preserve">  </w:t>
       </w:r>
     </w:p>
-    <w:p/>
-    <w:p>
-      <w:pPr>
+    <w:p>
+      <w:pPr>
+        <w:jc w:val="both"/>
+      </w:pPr>
+    </w:p>
+    <w:p>
+      <w:pPr>
+        <w:jc w:val="both"/>
         <w:rPr>
           <w:b/>
           <w:bCs/>
@@ -9603,6 +9416,7 @@
     </w:p>
     <w:p>
       <w:pPr>
+        <w:jc w:val="both"/>
         <w:rPr>
           <w:b/>
           <w:bCs/>
@@ -9720,12 +9534,6 @@
         <w:gridCol w:w="7488"/>
       </w:tblGrid>
       <w:tr>
-        <w:tblPrEx>
-          <w:tblCellMar>
-            <w:top w:w="0" w:type="dxa"/>
-            <w:bottom w:w="0" w:type="dxa"/>
-          </w:tblCellMar>
-        </w:tblPrEx>
         <w:trPr>
           <w:jc w:val="center"/>
         </w:trPr>
@@ -9775,12 +9583,6 @@
         </w:tc>
       </w:tr>
       <w:tr>
-        <w:tblPrEx>
-          <w:tblCellMar>
-            <w:top w:w="0" w:type="dxa"/>
-            <w:bottom w:w="0" w:type="dxa"/>
-          </w:tblCellMar>
-        </w:tblPrEx>
         <w:trPr>
           <w:jc w:val="center"/>
         </w:trPr>
@@ -9820,12 +9622,6 @@
         </w:tc>
       </w:tr>
       <w:tr>
-        <w:tblPrEx>
-          <w:tblCellMar>
-            <w:top w:w="0" w:type="dxa"/>
-            <w:bottom w:w="0" w:type="dxa"/>
-          </w:tblCellMar>
-        </w:tblPrEx>
         <w:trPr>
           <w:jc w:val="center"/>
         </w:trPr>
@@ -9865,12 +9661,6 @@
         </w:tc>
       </w:tr>
       <w:tr>
-        <w:tblPrEx>
-          <w:tblCellMar>
-            <w:top w:w="0" w:type="dxa"/>
-            <w:bottom w:w="0" w:type="dxa"/>
-          </w:tblCellMar>
-        </w:tblPrEx>
         <w:trPr>
           <w:jc w:val="center"/>
         </w:trPr>
@@ -9932,6 +9722,7 @@
     </w:p>
     <w:p>
       <w:pPr>
+        <w:jc w:val="both"/>
         <w:rPr>
           <w:b/>
           <w:bCs/>
@@ -9944,6 +9735,7 @@
           <w:ilvl w:val="0"/>
           <w:numId w:val="3"/>
         </w:numPr>
+        <w:jc w:val="both"/>
         <w:rPr>
           <w:b/>
           <w:bCs/>
@@ -9966,6 +9758,7 @@
           <w:ilvl w:val="0"/>
           <w:numId w:val="3"/>
         </w:numPr>
+        <w:jc w:val="both"/>
         <w:rPr>
           <w:b/>
           <w:bCs/>
@@ -9988,6 +9781,7 @@
           <w:ilvl w:val="0"/>
           <w:numId w:val="3"/>
         </w:numPr>
+        <w:jc w:val="both"/>
         <w:rPr>
           <w:b/>
           <w:bCs/>
@@ -10528,6 +10322,7 @@
     <w:p/>
     <w:p>
       <w:pPr>
+        <w:jc w:val="both"/>
         <w:rPr>
           <w:bCs/>
         </w:rPr>
@@ -10536,15 +10331,18 @@
         <w:rPr>
           <w:bCs/>
         </w:rPr>
-        <w:t>The section contains the overall project schedule.  It discusses the phases and key milestones as they relate to quality assurance.  It discusses the testing goals and standards that we’d like to achieve for each phase of testing that will be deployed, e.g., Usability Testing, Code Complete Acceptance, Beta Testing, Integration Testing, Regression Testing, System Testing.</w:t>
-      </w:r>
-    </w:p>
-    <w:p>
+        <w:t>The section contains the overall project schedule.  It discusses the phases and key milestones as they relate to quality assurance.  It discusses the testing goals and standards that we’d like to achieve for each phase of testing that will be deployed, e.g., Usability Testing, Code Complete Acceptance, Integration Testing, System Testing.</w:t>
+      </w:r>
+    </w:p>
+    <w:p>
+      <w:pPr>
+        <w:jc w:val="both"/>
+      </w:pPr>
       <w:r>
         <w:rPr>
           <w:bCs/>
         </w:rPr>
-        <w:t>The key dates for overall Binary Tree development and Testing are outlined below.  For details on the schedule, refer to the Binary Tree Project Schedule (this document). For details on general Engineering QA deliverables, refer to the test plan document.</w:t>
+        <w:t>The key dates for overall PALS System development and testing are outlined below.</w:t>
       </w:r>
     </w:p>
     <w:p/>
@@ -10569,12 +10367,6 @@
         <w:gridCol w:w="3618"/>
       </w:tblGrid>
       <w:tr>
-        <w:tblPrEx>
-          <w:tblCellMar>
-            <w:top w:w="0" w:type="dxa"/>
-            <w:bottom w:w="0" w:type="dxa"/>
-          </w:tblCellMar>
-        </w:tblPrEx>
         <w:trPr>
           <w:trHeight w:val="665"/>
           <w:tblHeader/>
@@ -10595,7 +10387,14 @@
                 <w:b/>
                 <w:bCs/>
               </w:rPr>
-              <w:t>Binary Tree Program Milestones</w:t>
+              <w:t>PALS System</w:t>
+            </w:r>
+            <w:r>
+              <w:rPr>
+                <w:b/>
+                <w:bCs/>
+              </w:rPr>
+              <w:t xml:space="preserve"> Milestones</w:t>
             </w:r>
           </w:p>
         </w:tc>
@@ -10683,12 +10482,6 @@
         </w:tc>
       </w:tr>
       <w:tr>
-        <w:tblPrEx>
-          <w:tblCellMar>
-            <w:top w:w="0" w:type="dxa"/>
-            <w:bottom w:w="0" w:type="dxa"/>
-          </w:tblCellMar>
-        </w:tblPrEx>
         <w:tc>
           <w:tcPr>
             <w:tcW w:w="1710" w:type="dxa"/>
@@ -10761,12 +10554,6 @@
         </w:tc>
       </w:tr>
       <w:tr>
-        <w:tblPrEx>
-          <w:tblCellMar>
-            <w:top w:w="0" w:type="dxa"/>
-            <w:bottom w:w="0" w:type="dxa"/>
-          </w:tblCellMar>
-        </w:tblPrEx>
         <w:tc>
           <w:tcPr>
             <w:tcW w:w="1710" w:type="dxa"/>
@@ -10825,12 +10612,6 @@
         </w:tc>
       </w:tr>
       <w:tr>
-        <w:tblPrEx>
-          <w:tblCellMar>
-            <w:top w:w="0" w:type="dxa"/>
-            <w:bottom w:w="0" w:type="dxa"/>
-          </w:tblCellMar>
-        </w:tblPrEx>
         <w:tc>
           <w:tcPr>
             <w:tcW w:w="1710" w:type="dxa"/>
@@ -10909,12 +10690,6 @@
         </w:tc>
       </w:tr>
       <w:tr>
-        <w:tblPrEx>
-          <w:tblCellMar>
-            <w:top w:w="0" w:type="dxa"/>
-            <w:bottom w:w="0" w:type="dxa"/>
-          </w:tblCellMar>
-        </w:tblPrEx>
         <w:tc>
           <w:tcPr>
             <w:tcW w:w="1710" w:type="dxa"/>
@@ -10987,12 +10762,6 @@
         </w:tc>
       </w:tr>
       <w:tr>
-        <w:tblPrEx>
-          <w:tblCellMar>
-            <w:top w:w="0" w:type="dxa"/>
-            <w:bottom w:w="0" w:type="dxa"/>
-          </w:tblCellMar>
-        </w:tblPrEx>
         <w:tc>
           <w:tcPr>
             <w:tcW w:w="1710" w:type="dxa"/>
@@ -11002,7 +10771,6 @@
               <w:keepNext/>
             </w:pPr>
             <w:r>
-              <w:lastRenderedPageBreak/>
               <w:t>Feature Complete</w:t>
             </w:r>
           </w:p>
@@ -11016,7 +10784,7 @@
               <w:keepNext/>
             </w:pPr>
             <w:r>
-              <w:t>29</w:t>
+              <w:t>24</w:t>
             </w:r>
             <w:r>
               <w:t>/</w:t>
@@ -11070,12 +10838,6 @@
         </w:tc>
       </w:tr>
       <w:tr>
-        <w:tblPrEx>
-          <w:tblCellMar>
-            <w:top w:w="0" w:type="dxa"/>
-            <w:bottom w:w="0" w:type="dxa"/>
-          </w:tblCellMar>
-        </w:tblPrEx>
         <w:tc>
           <w:tcPr>
             <w:tcW w:w="1710" w:type="dxa"/>
@@ -11095,7 +10857,7 @@
               <w:jc w:val="center"/>
             </w:pPr>
             <w:r>
-              <w:t>30</w:t>
+              <w:t>25</w:t>
             </w:r>
             <w:r>
               <w:t>/0</w:t>
@@ -11133,20 +10895,6 @@
         </w:tc>
       </w:tr>
     </w:tbl>
-    <w:p/>
-    <w:p>
-      <w:r>
-        <w:t>The Microsoft Project schedule is included at the end of this document.</w:t>
-      </w:r>
-    </w:p>
-    <w:p>
-      <w:pPr>
-        <w:rPr>
-          <w:b/>
-          <w:bCs/>
-        </w:rPr>
-      </w:pPr>
-    </w:p>
     <w:p>
       <w:pPr>
         <w:rPr>
@@ -11188,6 +10936,7 @@
           <w:tab w:val="num" w:pos="720"/>
         </w:tabs>
         <w:ind w:left="720"/>
+        <w:jc w:val="both"/>
       </w:pPr>
       <w:r>
         <w:rPr>
@@ -11199,6 +10948,7 @@
     <w:p>
       <w:pPr>
         <w:ind w:left="720"/>
+        <w:jc w:val="both"/>
       </w:pPr>
     </w:p>
     <w:p>
@@ -11212,6 +10962,7 @@
           <w:tab w:val="num" w:pos="720"/>
         </w:tabs>
         <w:ind w:left="720"/>
+        <w:jc w:val="both"/>
       </w:pPr>
       <w:r>
         <w:rPr>
@@ -11219,9 +10970,11 @@
         </w:rPr>
         <w:t>System Function Specifications.</w:t>
       </w:r>
-      <w:r>
-        <w:br/>
-      </w:r>
+    </w:p>
+    <w:p>
+      <w:pPr>
+        <w:pStyle w:val="ListParagraph"/>
+      </w:pPr>
     </w:p>
     <w:p>
       <w:pPr>
@@ -11234,6 +10987,7 @@
           <w:tab w:val="num" w:pos="720"/>
         </w:tabs>
         <w:ind w:left="720"/>
+        <w:jc w:val="both"/>
       </w:pPr>
       <w:r>
         <w:rPr>
@@ -11242,8 +10996,16 @@
         <w:t>PALS Android Application and Administrator Website source code</w:t>
       </w:r>
       <w:r>
-        <w:br/>
-      </w:r>
+        <w:rPr>
+          <w:color w:val="000000"/>
+        </w:rPr>
+        <w:t>.</w:t>
+      </w:r>
+    </w:p>
+    <w:p>
+      <w:pPr>
+        <w:pStyle w:val="ListParagraph"/>
+      </w:pPr>
     </w:p>
     <w:p>
       <w:pPr>
@@ -11256,6 +11018,7 @@
           <w:tab w:val="num" w:pos="720"/>
         </w:tabs>
         <w:ind w:left="720"/>
+        <w:jc w:val="both"/>
       </w:pPr>
       <w:r>
         <w:t>Test plan document - this document should address testing objectives, criteria, standards, schedule and assignments, and testing tools.</w:t>
@@ -11271,6 +11034,7 @@
           <w:tab w:val="clear" w:pos="1800"/>
         </w:tabs>
         <w:ind w:left="1080"/>
+        <w:jc w:val="both"/>
       </w:pPr>
       <w:r>
         <w:t>Unit Testing Plan</w:t>
@@ -11286,6 +11050,7 @@
           <w:tab w:val="clear" w:pos="1800"/>
         </w:tabs>
         <w:ind w:left="1080"/>
+        <w:jc w:val="both"/>
       </w:pPr>
       <w:r>
         <w:t>Integration Plan</w:t>
@@ -11301,13 +11066,16 @@
           <w:tab w:val="clear" w:pos="1800"/>
         </w:tabs>
         <w:ind w:left="1080"/>
+        <w:jc w:val="both"/>
       </w:pPr>
       <w:r>
         <w:t>System Testing Plan</w:t>
       </w:r>
-      <w:r>
-        <w:br/>
-      </w:r>
+    </w:p>
+    <w:p>
+      <w:pPr>
+        <w:jc w:val="both"/>
+      </w:pPr>
     </w:p>
     <w:p>
       <w:pPr>
@@ -11320,6 +11088,7 @@
           <w:tab w:val="num" w:pos="720"/>
         </w:tabs>
         <w:ind w:left="720"/>
+        <w:jc w:val="both"/>
       </w:pPr>
       <w:r>
         <w:t>Test Design Document</w:t>
@@ -11335,9 +11104,13 @@
           <w:tab w:val="clear" w:pos="1800"/>
         </w:tabs>
         <w:ind w:left="1080"/>
+        <w:jc w:val="both"/>
       </w:pPr>
       <w:r>
         <w:t>Unit white-box test design – covers white testing criteria, methods and test cases</w:t>
+      </w:r>
+      <w:r>
+        <w:t>.</w:t>
       </w:r>
     </w:p>
     <w:p>
@@ -11350,9 +11123,13 @@
           <w:tab w:val="clear" w:pos="1800"/>
         </w:tabs>
         <w:ind w:left="1080"/>
+        <w:jc w:val="both"/>
       </w:pPr>
       <w:r>
         <w:t>Unit black-box test design – covers black-box testing criteria, methods and test cases</w:t>
+      </w:r>
+      <w:r>
+        <w:t>.</w:t>
       </w:r>
     </w:p>
     <w:p>
@@ -11365,13 +11142,17 @@
           <w:tab w:val="clear" w:pos="1800"/>
         </w:tabs>
         <w:ind w:left="1080"/>
+        <w:jc w:val="both"/>
       </w:pPr>
       <w:r>
         <w:t>System test design – covers system test criteria, methods, and test cases.</w:t>
       </w:r>
-      <w:r>
-        <w:br/>
-      </w:r>
+    </w:p>
+    <w:p>
+      <w:pPr>
+        <w:ind w:left="1080"/>
+        <w:jc w:val="both"/>
+      </w:pPr>
     </w:p>
     <w:p>
       <w:pPr>
@@ -11384,6 +11165,7 @@
           <w:tab w:val="num" w:pos="720"/>
         </w:tabs>
         <w:ind w:left="720"/>
+        <w:jc w:val="both"/>
       </w:pPr>
       <w:r>
         <w:t>Test report document</w:t>
@@ -11399,9 +11181,13 @@
           <w:tab w:val="clear" w:pos="1800"/>
         </w:tabs>
         <w:ind w:left="1080"/>
+        <w:jc w:val="both"/>
       </w:pPr>
       <w:r>
         <w:t>Unit white-box test report – covers unit white box test results, problems, summary and analysis</w:t>
+      </w:r>
+      <w:r>
+        <w:t>.</w:t>
       </w:r>
     </w:p>
     <w:p>
@@ -11414,9 +11200,13 @@
           <w:tab w:val="clear" w:pos="1800"/>
         </w:tabs>
         <w:ind w:left="1080"/>
+        <w:jc w:val="both"/>
       </w:pPr>
       <w:r>
         <w:t>Unit black-box test report – covers unit black box test results, problems, summary and analysis</w:t>
+      </w:r>
+      <w:r>
+        <w:t>.</w:t>
       </w:r>
     </w:p>
     <w:p>
@@ -11430,9 +11220,13 @@
           <w:tab w:val="left" w:pos="720"/>
         </w:tabs>
         <w:ind w:left="1080"/>
+        <w:jc w:val="both"/>
       </w:pPr>
       <w:r>
         <w:t>System Test report – covers system test results, problems, summary and analysis</w:t>
+      </w:r>
+      <w:r>
+        <w:t>.</w:t>
       </w:r>
     </w:p>
     <w:p>
@@ -11585,26 +11379,7 @@
         <w:sz w:val="20"/>
       </w:rPr>
       <w:tab/>
-    </w:r>
-    <w:r>
-      <w:rPr>
-        <w:rFonts w:ascii="Comic Sans MS" w:hAnsi="Comic Sans MS"/>
-        <w:b/>
-        <w:bCs/>
-        <w:color w:val="0000FF"/>
-        <w:sz w:val="20"/>
-      </w:rPr>
-      <w:t>Master</w:t>
-    </w:r>
-    <w:r>
-      <w:rPr>
-        <w:rFonts w:ascii="Comic Sans MS" w:hAnsi="Comic Sans MS"/>
-        <w:b/>
-        <w:bCs/>
-        <w:color w:val="0000FF"/>
-        <w:sz w:val="20"/>
-      </w:rPr>
-      <w:t xml:space="preserve"> Test Plan</w:t>
+      <w:t>Master Test Plan</w:t>
     </w:r>
     <w:r>
       <w:rPr>
@@ -11659,7 +11434,7 @@
         <w:color w:val="0000FF"/>
         <w:sz w:val="20"/>
       </w:rPr>
-      <w:t>3</w:t>
+      <w:t>17</w:t>
     </w:r>
     <w:r>
       <w:rPr>
@@ -11729,17 +11504,7 @@
         <w:color w:val="0000FF"/>
         <w:sz w:val="20"/>
       </w:rPr>
-      <w:t>Go-Pals</w:t>
-    </w:r>
-    <w:r>
-      <w:rPr>
-        <w:rFonts w:ascii="Comic Sans MS" w:hAnsi="Comic Sans MS"/>
-        <w:b/>
-        <w:bCs/>
-        <w:color w:val="0000FF"/>
-        <w:sz w:val="20"/>
-      </w:rPr>
-      <w:t xml:space="preserve"> Software Development</w:t>
+      <w:t>Go-Pals Software Development</w:t>
     </w:r>
   </w:p>
 </w:hdr>
@@ -15429,6 +15194,7 @@
   <w:style w:type="paragraph" w:default="1" w:styleId="Normal">
     <w:name w:val="Normal"/>
     <w:qFormat/>
+    <w:rsid w:val="00D10DEF"/>
     <w:rPr>
       <w:sz w:val="24"/>
       <w:szCs w:val="24"/>
@@ -15439,6 +15205,7 @@
     <w:basedOn w:val="Normal"/>
     <w:next w:val="Normal"/>
     <w:qFormat/>
+    <w:rsid w:val="00D10DEF"/>
     <w:pPr>
       <w:keepNext/>
       <w:numPr>
@@ -15457,6 +15224,7 @@
     <w:basedOn w:val="Normal"/>
     <w:next w:val="Normal"/>
     <w:qFormat/>
+    <w:rsid w:val="00D10DEF"/>
     <w:pPr>
       <w:keepNext/>
       <w:numPr>
@@ -15476,6 +15244,7 @@
     <w:basedOn w:val="Normal"/>
     <w:next w:val="Normal"/>
     <w:qFormat/>
+    <w:rsid w:val="00D10DEF"/>
     <w:pPr>
       <w:keepNext/>
       <w:numPr>
@@ -15495,6 +15264,7 @@
     <w:basedOn w:val="Normal"/>
     <w:next w:val="Normal"/>
     <w:qFormat/>
+    <w:rsid w:val="00D10DEF"/>
     <w:pPr>
       <w:keepNext/>
       <w:numPr>
@@ -15513,6 +15283,7 @@
     <w:basedOn w:val="Normal"/>
     <w:next w:val="Normal"/>
     <w:qFormat/>
+    <w:rsid w:val="00D10DEF"/>
     <w:pPr>
       <w:keepNext/>
       <w:numPr>
@@ -15532,6 +15303,7 @@
     <w:basedOn w:val="Normal"/>
     <w:next w:val="Normal"/>
     <w:qFormat/>
+    <w:rsid w:val="00D10DEF"/>
     <w:pPr>
       <w:keepNext/>
       <w:numPr>
@@ -15551,6 +15323,7 @@
     <w:basedOn w:val="Normal"/>
     <w:next w:val="Normal"/>
     <w:qFormat/>
+    <w:rsid w:val="00D10DEF"/>
     <w:pPr>
       <w:numPr>
         <w:ilvl w:val="6"/>
@@ -15565,6 +15338,7 @@
     <w:basedOn w:val="Normal"/>
     <w:next w:val="Normal"/>
     <w:qFormat/>
+    <w:rsid w:val="00D10DEF"/>
     <w:pPr>
       <w:numPr>
         <w:ilvl w:val="7"/>
@@ -15583,6 +15357,7 @@
     <w:basedOn w:val="Normal"/>
     <w:next w:val="Normal"/>
     <w:qFormat/>
+    <w:rsid w:val="00D10DEF"/>
     <w:pPr>
       <w:numPr>
         <w:ilvl w:val="8"/>
@@ -15599,11 +15374,16 @@
   </w:style>
   <w:style w:type="character" w:default="1" w:styleId="DefaultParagraphFont">
     <w:name w:val="Default Paragraph Font"/>
+    <w:uiPriority w:val="1"/>
     <w:semiHidden/>
+    <w:unhideWhenUsed/>
   </w:style>
   <w:style w:type="table" w:default="1" w:styleId="TableNormal">
     <w:name w:val="Normal Table"/>
+    <w:uiPriority w:val="99"/>
     <w:semiHidden/>
+    <w:unhideWhenUsed/>
+    <w:qFormat/>
     <w:tblPr>
       <w:tblInd w:w="0" w:type="dxa"/>
       <w:tblCellMar>
@@ -15616,12 +15396,15 @@
   </w:style>
   <w:style w:type="numbering" w:default="1" w:styleId="NoList">
     <w:name w:val="No List"/>
+    <w:uiPriority w:val="99"/>
     <w:semiHidden/>
+    <w:unhideWhenUsed/>
   </w:style>
   <w:style w:type="paragraph" w:styleId="Title">
     <w:name w:val="Title"/>
     <w:basedOn w:val="Normal"/>
     <w:qFormat/>
+    <w:rsid w:val="00D10DEF"/>
     <w:pPr>
       <w:jc w:val="center"/>
     </w:pPr>
@@ -15634,6 +15417,7 @@
     <w:name w:val="Subtitle"/>
     <w:basedOn w:val="Normal"/>
     <w:qFormat/>
+    <w:rsid w:val="00D10DEF"/>
     <w:rPr>
       <w:b/>
       <w:bCs/>
@@ -15645,6 +15429,7 @@
     <w:name w:val="Normal (Web)"/>
     <w:basedOn w:val="Normal"/>
     <w:uiPriority w:val="99"/>
+    <w:rsid w:val="00D10DEF"/>
     <w:pPr>
       <w:spacing w:before="100" w:beforeAutospacing="1" w:after="100" w:afterAutospacing="1"/>
     </w:pPr>
@@ -15655,6 +15440,7 @@
     <w:next w:val="Normal"/>
     <w:autoRedefine/>
     <w:uiPriority w:val="39"/>
+    <w:rsid w:val="00D10DEF"/>
     <w:pPr>
       <w:tabs>
         <w:tab w:val="left" w:pos="360"/>
@@ -15672,6 +15458,7 @@
     <w:next w:val="Normal"/>
     <w:autoRedefine/>
     <w:uiPriority w:val="39"/>
+    <w:rsid w:val="00D10DEF"/>
     <w:pPr>
       <w:tabs>
         <w:tab w:val="left" w:pos="900"/>
@@ -15690,6 +15477,7 @@
     <w:next w:val="Normal"/>
     <w:autoRedefine/>
     <w:uiPriority w:val="39"/>
+    <w:rsid w:val="00D10DEF"/>
     <w:pPr>
       <w:tabs>
         <w:tab w:val="left" w:pos="1440"/>
@@ -15708,6 +15496,7 @@
     <w:next w:val="Normal"/>
     <w:autoRedefine/>
     <w:semiHidden/>
+    <w:rsid w:val="00D10DEF"/>
     <w:pPr>
       <w:ind w:left="600"/>
     </w:pPr>
@@ -15718,6 +15507,7 @@
     <w:next w:val="Normal"/>
     <w:autoRedefine/>
     <w:semiHidden/>
+    <w:rsid w:val="00D10DEF"/>
     <w:pPr>
       <w:ind w:left="800"/>
     </w:pPr>
@@ -15728,6 +15518,7 @@
     <w:next w:val="Normal"/>
     <w:autoRedefine/>
     <w:semiHidden/>
+    <w:rsid w:val="00D10DEF"/>
     <w:pPr>
       <w:ind w:left="1000"/>
     </w:pPr>
@@ -15738,6 +15529,7 @@
     <w:next w:val="Normal"/>
     <w:autoRedefine/>
     <w:semiHidden/>
+    <w:rsid w:val="00D10DEF"/>
     <w:pPr>
       <w:ind w:left="1200"/>
     </w:pPr>
@@ -15748,6 +15540,7 @@
     <w:next w:val="Normal"/>
     <w:autoRedefine/>
     <w:semiHidden/>
+    <w:rsid w:val="00D10DEF"/>
     <w:pPr>
       <w:ind w:left="1400"/>
     </w:pPr>
@@ -15758,6 +15551,7 @@
     <w:next w:val="Normal"/>
     <w:autoRedefine/>
     <w:semiHidden/>
+    <w:rsid w:val="00D10DEF"/>
     <w:pPr>
       <w:ind w:left="1600"/>
     </w:pPr>
@@ -15766,6 +15560,7 @@
     <w:name w:val="Hyperlink"/>
     <w:basedOn w:val="DefaultParagraphFont"/>
     <w:uiPriority w:val="99"/>
+    <w:rsid w:val="00D10DEF"/>
     <w:rPr>
       <w:color w:val="0000FF"/>
       <w:u w:val="single"/>
@@ -15774,6 +15569,7 @@
   <w:style w:type="paragraph" w:styleId="Header">
     <w:name w:val="header"/>
     <w:basedOn w:val="Normal"/>
+    <w:rsid w:val="00D10DEF"/>
     <w:pPr>
       <w:tabs>
         <w:tab w:val="center" w:pos="4320"/>
@@ -15784,6 +15580,7 @@
   <w:style w:type="paragraph" w:styleId="Footer">
     <w:name w:val="footer"/>
     <w:basedOn w:val="Normal"/>
+    <w:rsid w:val="00D10DEF"/>
     <w:pPr>
       <w:tabs>
         <w:tab w:val="center" w:pos="4320"/>
@@ -15794,6 +15591,45 @@
   <w:style w:type="character" w:styleId="PageNumber">
     <w:name w:val="page number"/>
     <w:basedOn w:val="DefaultParagraphFont"/>
+    <w:rsid w:val="00D10DEF"/>
+  </w:style>
+  <w:style w:type="paragraph" w:styleId="BalloonText">
+    <w:name w:val="Balloon Text"/>
+    <w:basedOn w:val="Normal"/>
+    <w:link w:val="BalloonTextChar"/>
+    <w:uiPriority w:val="99"/>
+    <w:semiHidden/>
+    <w:unhideWhenUsed/>
+    <w:rsid w:val="00DF304F"/>
+    <w:rPr>
+      <w:rFonts w:ascii="Tahoma" w:hAnsi="Tahoma" w:cs="Tahoma"/>
+      <w:sz w:val="16"/>
+      <w:szCs w:val="16"/>
+    </w:rPr>
+  </w:style>
+  <w:style w:type="character" w:customStyle="1" w:styleId="BalloonTextChar">
+    <w:name w:val="Balloon Text Char"/>
+    <w:basedOn w:val="DefaultParagraphFont"/>
+    <w:link w:val="BalloonText"/>
+    <w:uiPriority w:val="99"/>
+    <w:semiHidden/>
+    <w:rsid w:val="00DF304F"/>
+    <w:rPr>
+      <w:rFonts w:ascii="Tahoma" w:hAnsi="Tahoma" w:cs="Tahoma"/>
+      <w:sz w:val="16"/>
+      <w:szCs w:val="16"/>
+    </w:rPr>
+  </w:style>
+  <w:style w:type="paragraph" w:styleId="ListParagraph">
+    <w:name w:val="List Paragraph"/>
+    <w:basedOn w:val="Normal"/>
+    <w:uiPriority w:val="34"/>
+    <w:qFormat/>
+    <w:rsid w:val="00377631"/>
+    <w:pPr>
+      <w:ind w:left="720"/>
+      <w:contextualSpacing/>
+    </w:pPr>
   </w:style>
 </w:styles>
 </file>

</xml_diff>

<commit_message>
Update Master Test Plan Document
</commit_message>
<xml_diff>
--- a/Master_Test_Plan.docx
+++ b/Master_Test_Plan.docx
@@ -549,7 +549,7 @@
       <w:pPr>
         <w:pStyle w:val="TOC1"/>
         <w:rPr>
-          <w:rFonts w:ascii="Calibri" w:hAnsi="Calibri"/>
+          <w:rFonts w:asciiTheme="minorHAnsi" w:eastAsiaTheme="minorEastAsia" w:hAnsiTheme="minorHAnsi" w:cstheme="minorBidi"/>
           <w:b w:val="0"/>
           <w:sz w:val="22"/>
           <w:szCs w:val="22"/>
@@ -564,7 +564,7 @@
       <w:r>
         <w:fldChar w:fldCharType="separate"/>
       </w:r>
-      <w:hyperlink w:anchor="_Toc448141255" w:history="1">
+      <w:hyperlink w:anchor="_Toc448474159" w:history="1">
         <w:r>
           <w:rPr>
             <w:rStyle w:val="Hyperlink"/>
@@ -573,7 +573,7 @@
         </w:r>
         <w:r>
           <w:rPr>
-            <w:rFonts w:ascii="Calibri" w:hAnsi="Calibri"/>
+            <w:rFonts w:asciiTheme="minorHAnsi" w:eastAsiaTheme="minorEastAsia" w:hAnsiTheme="minorHAnsi" w:cstheme="minorBidi"/>
             <w:b w:val="0"/>
             <w:sz w:val="22"/>
             <w:szCs w:val="22"/>
@@ -602,7 +602,7 @@
           <w:rPr>
             <w:webHidden/>
           </w:rPr>
-          <w:instrText xml:space="preserve"> PAGEREF _Toc448141255 \h </w:instrText>
+          <w:instrText xml:space="preserve"> PAGEREF _Toc448474159 \h </w:instrText>
         </w:r>
         <w:r>
           <w:rPr>
@@ -633,12 +633,12 @@
       <w:pPr>
         <w:pStyle w:val="TOC2"/>
         <w:rPr>
-          <w:rFonts w:ascii="Calibri" w:hAnsi="Calibri"/>
+          <w:rFonts w:asciiTheme="minorHAnsi" w:eastAsiaTheme="minorEastAsia" w:hAnsiTheme="minorHAnsi" w:cstheme="minorBidi"/>
           <w:sz w:val="22"/>
           <w:szCs w:val="22"/>
         </w:rPr>
       </w:pPr>
-      <w:hyperlink w:anchor="_Toc448141256" w:history="1">
+      <w:hyperlink w:anchor="_Toc448474160" w:history="1">
         <w:r>
           <w:rPr>
             <w:rStyle w:val="Hyperlink"/>
@@ -647,7 +647,7 @@
         </w:r>
         <w:r>
           <w:rPr>
-            <w:rFonts w:ascii="Calibri" w:hAnsi="Calibri"/>
+            <w:rFonts w:asciiTheme="minorHAnsi" w:eastAsiaTheme="minorEastAsia" w:hAnsiTheme="minorHAnsi" w:cstheme="minorBidi"/>
             <w:sz w:val="22"/>
             <w:szCs w:val="22"/>
           </w:rPr>
@@ -675,7 +675,7 @@
           <w:rPr>
             <w:webHidden/>
           </w:rPr>
-          <w:instrText xml:space="preserve"> PAGEREF _Toc448141256 \h </w:instrText>
+          <w:instrText xml:space="preserve"> PAGEREF _Toc448474160 \h </w:instrText>
         </w:r>
         <w:r>
           <w:rPr>
@@ -706,13 +706,13 @@
       <w:pPr>
         <w:pStyle w:val="TOC1"/>
         <w:rPr>
-          <w:rFonts w:ascii="Calibri" w:hAnsi="Calibri"/>
+          <w:rFonts w:asciiTheme="minorHAnsi" w:eastAsiaTheme="minorEastAsia" w:hAnsiTheme="minorHAnsi" w:cstheme="minorBidi"/>
           <w:b w:val="0"/>
           <w:sz w:val="22"/>
           <w:szCs w:val="22"/>
         </w:rPr>
       </w:pPr>
-      <w:hyperlink w:anchor="_Toc448141257" w:history="1">
+      <w:hyperlink w:anchor="_Toc448474161" w:history="1">
         <w:r>
           <w:rPr>
             <w:rStyle w:val="Hyperlink"/>
@@ -721,7 +721,7 @@
         </w:r>
         <w:r>
           <w:rPr>
-            <w:rFonts w:ascii="Calibri" w:hAnsi="Calibri"/>
+            <w:rFonts w:asciiTheme="minorHAnsi" w:eastAsiaTheme="minorEastAsia" w:hAnsiTheme="minorHAnsi" w:cstheme="minorBidi"/>
             <w:b w:val="0"/>
             <w:sz w:val="22"/>
             <w:szCs w:val="22"/>
@@ -750,7 +750,7 @@
           <w:rPr>
             <w:webHidden/>
           </w:rPr>
-          <w:instrText xml:space="preserve"> PAGEREF _Toc448141257 \h </w:instrText>
+          <w:instrText xml:space="preserve"> PAGEREF _Toc448474161 \h </w:instrText>
         </w:r>
         <w:r>
           <w:rPr>
@@ -781,13 +781,13 @@
       <w:pPr>
         <w:pStyle w:val="TOC1"/>
         <w:rPr>
-          <w:rFonts w:ascii="Calibri" w:hAnsi="Calibri"/>
+          <w:rFonts w:asciiTheme="minorHAnsi" w:eastAsiaTheme="minorEastAsia" w:hAnsiTheme="minorHAnsi" w:cstheme="minorBidi"/>
           <w:b w:val="0"/>
           <w:sz w:val="22"/>
           <w:szCs w:val="22"/>
         </w:rPr>
       </w:pPr>
-      <w:hyperlink w:anchor="_Toc448141258" w:history="1">
+      <w:hyperlink w:anchor="_Toc448474162" w:history="1">
         <w:r>
           <w:rPr>
             <w:rStyle w:val="Hyperlink"/>
@@ -796,7 +796,7 @@
         </w:r>
         <w:r>
           <w:rPr>
-            <w:rFonts w:ascii="Calibri" w:hAnsi="Calibri"/>
+            <w:rFonts w:asciiTheme="minorHAnsi" w:eastAsiaTheme="minorEastAsia" w:hAnsiTheme="minorHAnsi" w:cstheme="minorBidi"/>
             <w:b w:val="0"/>
             <w:sz w:val="22"/>
             <w:szCs w:val="22"/>
@@ -825,7 +825,7 @@
           <w:rPr>
             <w:webHidden/>
           </w:rPr>
-          <w:instrText xml:space="preserve"> PAGEREF _Toc448141258 \h </w:instrText>
+          <w:instrText xml:space="preserve"> PAGEREF _Toc448474162 \h </w:instrText>
         </w:r>
         <w:r>
           <w:rPr>
@@ -856,13 +856,13 @@
       <w:pPr>
         <w:pStyle w:val="TOC1"/>
         <w:rPr>
-          <w:rFonts w:ascii="Calibri" w:hAnsi="Calibri"/>
+          <w:rFonts w:asciiTheme="minorHAnsi" w:eastAsiaTheme="minorEastAsia" w:hAnsiTheme="minorHAnsi" w:cstheme="minorBidi"/>
           <w:b w:val="0"/>
           <w:sz w:val="22"/>
           <w:szCs w:val="22"/>
         </w:rPr>
       </w:pPr>
-      <w:hyperlink w:anchor="_Toc448141259" w:history="1">
+      <w:hyperlink w:anchor="_Toc448474163" w:history="1">
         <w:r>
           <w:rPr>
             <w:rStyle w:val="Hyperlink"/>
@@ -871,7 +871,7 @@
         </w:r>
         <w:r>
           <w:rPr>
-            <w:rFonts w:ascii="Calibri" w:hAnsi="Calibri"/>
+            <w:rFonts w:asciiTheme="minorHAnsi" w:eastAsiaTheme="minorEastAsia" w:hAnsiTheme="minorHAnsi" w:cstheme="minorBidi"/>
             <w:b w:val="0"/>
             <w:sz w:val="22"/>
             <w:szCs w:val="22"/>
@@ -900,7 +900,7 @@
           <w:rPr>
             <w:webHidden/>
           </w:rPr>
-          <w:instrText xml:space="preserve"> PAGEREF _Toc448141259 \h </w:instrText>
+          <w:instrText xml:space="preserve"> PAGEREF _Toc448474163 \h </w:instrText>
         </w:r>
         <w:r>
           <w:rPr>
@@ -931,13 +931,13 @@
       <w:pPr>
         <w:pStyle w:val="TOC1"/>
         <w:rPr>
-          <w:rFonts w:ascii="Calibri" w:hAnsi="Calibri"/>
+          <w:rFonts w:asciiTheme="minorHAnsi" w:eastAsiaTheme="minorEastAsia" w:hAnsiTheme="minorHAnsi" w:cstheme="minorBidi"/>
           <w:b w:val="0"/>
           <w:sz w:val="22"/>
           <w:szCs w:val="22"/>
         </w:rPr>
       </w:pPr>
-      <w:hyperlink w:anchor="_Toc448141260" w:history="1">
+      <w:hyperlink w:anchor="_Toc448474164" w:history="1">
         <w:r>
           <w:rPr>
             <w:rStyle w:val="Hyperlink"/>
@@ -946,7 +946,7 @@
         </w:r>
         <w:r>
           <w:rPr>
-            <w:rFonts w:ascii="Calibri" w:hAnsi="Calibri"/>
+            <w:rFonts w:asciiTheme="minorHAnsi" w:eastAsiaTheme="minorEastAsia" w:hAnsiTheme="minorHAnsi" w:cstheme="minorBidi"/>
             <w:b w:val="0"/>
             <w:sz w:val="22"/>
             <w:szCs w:val="22"/>
@@ -975,7 +975,7 @@
           <w:rPr>
             <w:webHidden/>
           </w:rPr>
-          <w:instrText xml:space="preserve"> PAGEREF _Toc448141260 \h </w:instrText>
+          <w:instrText xml:space="preserve"> PAGEREF _Toc448474164 \h </w:instrText>
         </w:r>
         <w:r>
           <w:rPr>
@@ -1006,12 +1006,12 @@
       <w:pPr>
         <w:pStyle w:val="TOC2"/>
         <w:rPr>
-          <w:rFonts w:ascii="Calibri" w:hAnsi="Calibri"/>
+          <w:rFonts w:asciiTheme="minorHAnsi" w:eastAsiaTheme="minorEastAsia" w:hAnsiTheme="minorHAnsi" w:cstheme="minorBidi"/>
           <w:sz w:val="22"/>
           <w:szCs w:val="22"/>
         </w:rPr>
       </w:pPr>
-      <w:hyperlink w:anchor="_Toc448141261" w:history="1">
+      <w:hyperlink w:anchor="_Toc448474165" w:history="1">
         <w:r>
           <w:rPr>
             <w:rStyle w:val="Hyperlink"/>
@@ -1020,7 +1020,7 @@
         </w:r>
         <w:r>
           <w:rPr>
-            <w:rFonts w:ascii="Calibri" w:hAnsi="Calibri"/>
+            <w:rFonts w:asciiTheme="minorHAnsi" w:eastAsiaTheme="minorEastAsia" w:hAnsiTheme="minorHAnsi" w:cstheme="minorBidi"/>
             <w:sz w:val="22"/>
             <w:szCs w:val="22"/>
           </w:rPr>
@@ -1048,7 +1048,7 @@
           <w:rPr>
             <w:webHidden/>
           </w:rPr>
-          <w:instrText xml:space="preserve"> PAGEREF _Toc448141261 \h </w:instrText>
+          <w:instrText xml:space="preserve"> PAGEREF _Toc448474165 \h </w:instrText>
         </w:r>
         <w:r>
           <w:rPr>
@@ -1079,13 +1079,13 @@
       <w:pPr>
         <w:pStyle w:val="TOC3"/>
         <w:rPr>
-          <w:rFonts w:ascii="Calibri" w:hAnsi="Calibri"/>
+          <w:rFonts w:asciiTheme="minorHAnsi" w:eastAsiaTheme="minorEastAsia" w:hAnsiTheme="minorHAnsi" w:cstheme="minorBidi"/>
           <w:i w:val="0"/>
           <w:sz w:val="22"/>
           <w:szCs w:val="22"/>
         </w:rPr>
       </w:pPr>
-      <w:hyperlink w:anchor="_Toc448141262" w:history="1">
+      <w:hyperlink w:anchor="_Toc448474166" w:history="1">
         <w:r>
           <w:rPr>
             <w:rStyle w:val="Hyperlink"/>
@@ -1094,7 +1094,7 @@
         </w:r>
         <w:r>
           <w:rPr>
-            <w:rFonts w:ascii="Calibri" w:hAnsi="Calibri"/>
+            <w:rFonts w:asciiTheme="minorHAnsi" w:eastAsiaTheme="minorEastAsia" w:hAnsiTheme="minorHAnsi" w:cstheme="minorBidi"/>
             <w:i w:val="0"/>
             <w:sz w:val="22"/>
             <w:szCs w:val="22"/>
@@ -1123,7 +1123,7 @@
           <w:rPr>
             <w:webHidden/>
           </w:rPr>
-          <w:instrText xml:space="preserve"> PAGEREF _Toc448141262 \h </w:instrText>
+          <w:instrText xml:space="preserve"> PAGEREF _Toc448474166 \h </w:instrText>
         </w:r>
         <w:r>
           <w:rPr>
@@ -1154,13 +1154,13 @@
       <w:pPr>
         <w:pStyle w:val="TOC3"/>
         <w:rPr>
-          <w:rFonts w:ascii="Calibri" w:hAnsi="Calibri"/>
+          <w:rFonts w:asciiTheme="minorHAnsi" w:eastAsiaTheme="minorEastAsia" w:hAnsiTheme="minorHAnsi" w:cstheme="minorBidi"/>
           <w:i w:val="0"/>
           <w:sz w:val="22"/>
           <w:szCs w:val="22"/>
         </w:rPr>
       </w:pPr>
-      <w:hyperlink w:anchor="_Toc448141263" w:history="1">
+      <w:hyperlink w:anchor="_Toc448474167" w:history="1">
         <w:r>
           <w:rPr>
             <w:rStyle w:val="Hyperlink"/>
@@ -1169,7 +1169,7 @@
         </w:r>
         <w:r>
           <w:rPr>
-            <w:rFonts w:ascii="Calibri" w:hAnsi="Calibri"/>
+            <w:rFonts w:asciiTheme="minorHAnsi" w:eastAsiaTheme="minorEastAsia" w:hAnsiTheme="minorHAnsi" w:cstheme="minorBidi"/>
             <w:i w:val="0"/>
             <w:sz w:val="22"/>
             <w:szCs w:val="22"/>
@@ -1198,7 +1198,7 @@
           <w:rPr>
             <w:webHidden/>
           </w:rPr>
-          <w:instrText xml:space="preserve"> PAGEREF _Toc448141263 \h </w:instrText>
+          <w:instrText xml:space="preserve"> PAGEREF _Toc448474167 \h </w:instrText>
         </w:r>
         <w:r>
           <w:rPr>
@@ -1229,12 +1229,12 @@
       <w:pPr>
         <w:pStyle w:val="TOC2"/>
         <w:rPr>
-          <w:rFonts w:ascii="Calibri" w:hAnsi="Calibri"/>
+          <w:rFonts w:asciiTheme="minorHAnsi" w:eastAsiaTheme="minorEastAsia" w:hAnsiTheme="minorHAnsi" w:cstheme="minorBidi"/>
           <w:sz w:val="22"/>
           <w:szCs w:val="22"/>
         </w:rPr>
       </w:pPr>
-      <w:hyperlink w:anchor="_Toc448141264" w:history="1">
+      <w:hyperlink w:anchor="_Toc448474168" w:history="1">
         <w:r>
           <w:rPr>
             <w:rStyle w:val="Hyperlink"/>
@@ -1243,7 +1243,7 @@
         </w:r>
         <w:r>
           <w:rPr>
-            <w:rFonts w:ascii="Calibri" w:hAnsi="Calibri"/>
+            <w:rFonts w:asciiTheme="minorHAnsi" w:eastAsiaTheme="minorEastAsia" w:hAnsiTheme="minorHAnsi" w:cstheme="minorBidi"/>
             <w:sz w:val="22"/>
             <w:szCs w:val="22"/>
           </w:rPr>
@@ -1271,7 +1271,7 @@
           <w:rPr>
             <w:webHidden/>
           </w:rPr>
-          <w:instrText xml:space="preserve"> PAGEREF _Toc448141264 \h </w:instrText>
+          <w:instrText xml:space="preserve"> PAGEREF _Toc448474168 \h </w:instrText>
         </w:r>
         <w:r>
           <w:rPr>
@@ -1302,12 +1302,12 @@
       <w:pPr>
         <w:pStyle w:val="TOC2"/>
         <w:rPr>
-          <w:rFonts w:ascii="Calibri" w:hAnsi="Calibri"/>
+          <w:rFonts w:asciiTheme="minorHAnsi" w:eastAsiaTheme="minorEastAsia" w:hAnsiTheme="minorHAnsi" w:cstheme="minorBidi"/>
           <w:sz w:val="22"/>
           <w:szCs w:val="22"/>
         </w:rPr>
       </w:pPr>
-      <w:hyperlink w:anchor="_Toc448141265" w:history="1">
+      <w:hyperlink w:anchor="_Toc448474169" w:history="1">
         <w:r>
           <w:rPr>
             <w:rStyle w:val="Hyperlink"/>
@@ -1316,7 +1316,7 @@
         </w:r>
         <w:r>
           <w:rPr>
-            <w:rFonts w:ascii="Calibri" w:hAnsi="Calibri"/>
+            <w:rFonts w:asciiTheme="minorHAnsi" w:eastAsiaTheme="minorEastAsia" w:hAnsiTheme="minorHAnsi" w:cstheme="minorBidi"/>
             <w:sz w:val="22"/>
             <w:szCs w:val="22"/>
           </w:rPr>
@@ -1344,7 +1344,7 @@
           <w:rPr>
             <w:webHidden/>
           </w:rPr>
-          <w:instrText xml:space="preserve"> PAGEREF _Toc448141265 \h </w:instrText>
+          <w:instrText xml:space="preserve"> PAGEREF _Toc448474169 \h </w:instrText>
         </w:r>
         <w:r>
           <w:rPr>
@@ -1375,13 +1375,13 @@
       <w:pPr>
         <w:pStyle w:val="TOC3"/>
         <w:rPr>
-          <w:rFonts w:ascii="Calibri" w:hAnsi="Calibri"/>
+          <w:rFonts w:asciiTheme="minorHAnsi" w:eastAsiaTheme="minorEastAsia" w:hAnsiTheme="minorHAnsi" w:cstheme="minorBidi"/>
           <w:i w:val="0"/>
           <w:sz w:val="22"/>
           <w:szCs w:val="22"/>
         </w:rPr>
       </w:pPr>
-      <w:hyperlink w:anchor="_Toc448141266" w:history="1">
+      <w:hyperlink w:anchor="_Toc448474170" w:history="1">
         <w:r>
           <w:rPr>
             <w:rStyle w:val="Hyperlink"/>
@@ -1390,7 +1390,7 @@
         </w:r>
         <w:r>
           <w:rPr>
-            <w:rFonts w:ascii="Calibri" w:hAnsi="Calibri"/>
+            <w:rFonts w:asciiTheme="minorHAnsi" w:eastAsiaTheme="minorEastAsia" w:hAnsiTheme="minorHAnsi" w:cstheme="minorBidi"/>
             <w:i w:val="0"/>
             <w:sz w:val="22"/>
             <w:szCs w:val="22"/>
@@ -1419,7 +1419,7 @@
           <w:rPr>
             <w:webHidden/>
           </w:rPr>
-          <w:instrText xml:space="preserve"> PAGEREF _Toc448141266 \h </w:instrText>
+          <w:instrText xml:space="preserve"> PAGEREF _Toc448474170 \h </w:instrText>
         </w:r>
         <w:r>
           <w:rPr>
@@ -1436,7 +1436,7 @@
           <w:rPr>
             <w:webHidden/>
           </w:rPr>
-          <w:t>10</w:t>
+          <w:t>9</w:t>
         </w:r>
         <w:r>
           <w:rPr>
@@ -1450,13 +1450,13 @@
       <w:pPr>
         <w:pStyle w:val="TOC3"/>
         <w:rPr>
-          <w:rFonts w:ascii="Calibri" w:hAnsi="Calibri"/>
+          <w:rFonts w:asciiTheme="minorHAnsi" w:eastAsiaTheme="minorEastAsia" w:hAnsiTheme="minorHAnsi" w:cstheme="minorBidi"/>
           <w:i w:val="0"/>
           <w:sz w:val="22"/>
           <w:szCs w:val="22"/>
         </w:rPr>
       </w:pPr>
-      <w:hyperlink w:anchor="_Toc448141267" w:history="1">
+      <w:hyperlink w:anchor="_Toc448474171" w:history="1">
         <w:r>
           <w:rPr>
             <w:rStyle w:val="Hyperlink"/>
@@ -1465,7 +1465,7 @@
         </w:r>
         <w:r>
           <w:rPr>
-            <w:rFonts w:ascii="Calibri" w:hAnsi="Calibri"/>
+            <w:rFonts w:asciiTheme="minorHAnsi" w:eastAsiaTheme="minorEastAsia" w:hAnsiTheme="minorHAnsi" w:cstheme="minorBidi"/>
             <w:i w:val="0"/>
             <w:sz w:val="22"/>
             <w:szCs w:val="22"/>
@@ -1494,7 +1494,7 @@
           <w:rPr>
             <w:webHidden/>
           </w:rPr>
-          <w:instrText xml:space="preserve"> PAGEREF _Toc448141267 \h </w:instrText>
+          <w:instrText xml:space="preserve"> PAGEREF _Toc448474171 \h </w:instrText>
         </w:r>
         <w:r>
           <w:rPr>
@@ -1525,13 +1525,13 @@
       <w:pPr>
         <w:pStyle w:val="TOC1"/>
         <w:rPr>
-          <w:rFonts w:ascii="Calibri" w:hAnsi="Calibri"/>
+          <w:rFonts w:asciiTheme="minorHAnsi" w:eastAsiaTheme="minorEastAsia" w:hAnsiTheme="minorHAnsi" w:cstheme="minorBidi"/>
           <w:b w:val="0"/>
           <w:sz w:val="22"/>
           <w:szCs w:val="22"/>
         </w:rPr>
       </w:pPr>
-      <w:hyperlink w:anchor="_Toc448141268" w:history="1">
+      <w:hyperlink w:anchor="_Toc448474172" w:history="1">
         <w:r>
           <w:rPr>
             <w:rStyle w:val="Hyperlink"/>
@@ -1540,7 +1540,7 @@
         </w:r>
         <w:r>
           <w:rPr>
-            <w:rFonts w:ascii="Calibri" w:hAnsi="Calibri"/>
+            <w:rFonts w:asciiTheme="minorHAnsi" w:eastAsiaTheme="minorEastAsia" w:hAnsiTheme="minorHAnsi" w:cstheme="minorBidi"/>
             <w:b w:val="0"/>
             <w:sz w:val="22"/>
             <w:szCs w:val="22"/>
@@ -1569,7 +1569,7 @@
           <w:rPr>
             <w:webHidden/>
           </w:rPr>
-          <w:instrText xml:space="preserve"> PAGEREF _Toc448141268 \h </w:instrText>
+          <w:instrText xml:space="preserve"> PAGEREF _Toc448474172 \h </w:instrText>
         </w:r>
         <w:r>
           <w:rPr>
@@ -1600,12 +1600,12 @@
       <w:pPr>
         <w:pStyle w:val="TOC2"/>
         <w:rPr>
-          <w:rFonts w:ascii="Calibri" w:hAnsi="Calibri"/>
+          <w:rFonts w:asciiTheme="minorHAnsi" w:eastAsiaTheme="minorEastAsia" w:hAnsiTheme="minorHAnsi" w:cstheme="minorBidi"/>
           <w:sz w:val="22"/>
           <w:szCs w:val="22"/>
         </w:rPr>
       </w:pPr>
-      <w:hyperlink w:anchor="_Toc448141269" w:history="1">
+      <w:hyperlink w:anchor="_Toc448474173" w:history="1">
         <w:r>
           <w:rPr>
             <w:rStyle w:val="Hyperlink"/>
@@ -1614,7 +1614,7 @@
         </w:r>
         <w:r>
           <w:rPr>
-            <w:rFonts w:ascii="Calibri" w:hAnsi="Calibri"/>
+            <w:rFonts w:asciiTheme="minorHAnsi" w:eastAsiaTheme="minorEastAsia" w:hAnsiTheme="minorHAnsi" w:cstheme="minorBidi"/>
             <w:sz w:val="22"/>
             <w:szCs w:val="22"/>
           </w:rPr>
@@ -1642,7 +1642,7 @@
           <w:rPr>
             <w:webHidden/>
           </w:rPr>
-          <w:instrText xml:space="preserve"> PAGEREF _Toc448141269 \h </w:instrText>
+          <w:instrText xml:space="preserve"> PAGEREF _Toc448474173 \h </w:instrText>
         </w:r>
         <w:r>
           <w:rPr>
@@ -1673,13 +1673,13 @@
       <w:pPr>
         <w:pStyle w:val="TOC3"/>
         <w:rPr>
-          <w:rFonts w:ascii="Calibri" w:hAnsi="Calibri"/>
+          <w:rFonts w:asciiTheme="minorHAnsi" w:eastAsiaTheme="minorEastAsia" w:hAnsiTheme="minorHAnsi" w:cstheme="minorBidi"/>
           <w:i w:val="0"/>
           <w:sz w:val="22"/>
           <w:szCs w:val="22"/>
         </w:rPr>
       </w:pPr>
-      <w:hyperlink w:anchor="_Toc448141270" w:history="1">
+      <w:hyperlink w:anchor="_Toc448474174" w:history="1">
         <w:r>
           <w:rPr>
             <w:rStyle w:val="Hyperlink"/>
@@ -1688,7 +1688,7 @@
         </w:r>
         <w:r>
           <w:rPr>
-            <w:rFonts w:ascii="Calibri" w:hAnsi="Calibri"/>
+            <w:rFonts w:asciiTheme="minorHAnsi" w:eastAsiaTheme="minorEastAsia" w:hAnsiTheme="minorHAnsi" w:cstheme="minorBidi"/>
             <w:i w:val="0"/>
             <w:sz w:val="22"/>
             <w:szCs w:val="22"/>
@@ -1717,7 +1717,7 @@
           <w:rPr>
             <w:webHidden/>
           </w:rPr>
-          <w:instrText xml:space="preserve"> PAGEREF _Toc448141270 \h </w:instrText>
+          <w:instrText xml:space="preserve"> PAGEREF _Toc448474174 \h </w:instrText>
         </w:r>
         <w:r>
           <w:rPr>
@@ -1748,13 +1748,13 @@
       <w:pPr>
         <w:pStyle w:val="TOC3"/>
         <w:rPr>
-          <w:rFonts w:ascii="Calibri" w:hAnsi="Calibri"/>
+          <w:rFonts w:asciiTheme="minorHAnsi" w:eastAsiaTheme="minorEastAsia" w:hAnsiTheme="minorHAnsi" w:cstheme="minorBidi"/>
           <w:i w:val="0"/>
           <w:sz w:val="22"/>
           <w:szCs w:val="22"/>
         </w:rPr>
       </w:pPr>
-      <w:hyperlink w:anchor="_Toc448141271" w:history="1">
+      <w:hyperlink w:anchor="_Toc448474175" w:history="1">
         <w:r>
           <w:rPr>
             <w:rStyle w:val="Hyperlink"/>
@@ -1763,7 +1763,7 @@
         </w:r>
         <w:r>
           <w:rPr>
-            <w:rFonts w:ascii="Calibri" w:hAnsi="Calibri"/>
+            <w:rFonts w:asciiTheme="minorHAnsi" w:eastAsiaTheme="minorEastAsia" w:hAnsiTheme="minorHAnsi" w:cstheme="minorBidi"/>
             <w:i w:val="0"/>
             <w:sz w:val="22"/>
             <w:szCs w:val="22"/>
@@ -1792,7 +1792,7 @@
           <w:rPr>
             <w:webHidden/>
           </w:rPr>
-          <w:instrText xml:space="preserve"> PAGEREF _Toc448141271 \h </w:instrText>
+          <w:instrText xml:space="preserve"> PAGEREF _Toc448474175 \h </w:instrText>
         </w:r>
         <w:r>
           <w:rPr>
@@ -1823,12 +1823,12 @@
       <w:pPr>
         <w:pStyle w:val="TOC2"/>
         <w:rPr>
-          <w:rFonts w:ascii="Calibri" w:hAnsi="Calibri"/>
+          <w:rFonts w:asciiTheme="minorHAnsi" w:eastAsiaTheme="minorEastAsia" w:hAnsiTheme="minorHAnsi" w:cstheme="minorBidi"/>
           <w:sz w:val="22"/>
           <w:szCs w:val="22"/>
         </w:rPr>
       </w:pPr>
-      <w:hyperlink w:anchor="_Toc448141272" w:history="1">
+      <w:hyperlink w:anchor="_Toc448474176" w:history="1">
         <w:r>
           <w:rPr>
             <w:rStyle w:val="Hyperlink"/>
@@ -1837,7 +1837,7 @@
         </w:r>
         <w:r>
           <w:rPr>
-            <w:rFonts w:ascii="Calibri" w:hAnsi="Calibri"/>
+            <w:rFonts w:asciiTheme="minorHAnsi" w:eastAsiaTheme="minorEastAsia" w:hAnsiTheme="minorHAnsi" w:cstheme="minorBidi"/>
             <w:sz w:val="22"/>
             <w:szCs w:val="22"/>
           </w:rPr>
@@ -1865,7 +1865,7 @@
           <w:rPr>
             <w:webHidden/>
           </w:rPr>
-          <w:instrText xml:space="preserve"> PAGEREF _Toc448141272 \h </w:instrText>
+          <w:instrText xml:space="preserve"> PAGEREF _Toc448474176 \h </w:instrText>
         </w:r>
         <w:r>
           <w:rPr>
@@ -1896,13 +1896,13 @@
       <w:pPr>
         <w:pStyle w:val="TOC3"/>
         <w:rPr>
-          <w:rFonts w:ascii="Calibri" w:hAnsi="Calibri"/>
+          <w:rFonts w:asciiTheme="minorHAnsi" w:eastAsiaTheme="minorEastAsia" w:hAnsiTheme="minorHAnsi" w:cstheme="minorBidi"/>
           <w:i w:val="0"/>
           <w:sz w:val="22"/>
           <w:szCs w:val="22"/>
         </w:rPr>
       </w:pPr>
-      <w:hyperlink w:anchor="_Toc448141273" w:history="1">
+      <w:hyperlink w:anchor="_Toc448474177" w:history="1">
         <w:r>
           <w:rPr>
             <w:rStyle w:val="Hyperlink"/>
@@ -1911,7 +1911,7 @@
         </w:r>
         <w:r>
           <w:rPr>
-            <w:rFonts w:ascii="Calibri" w:hAnsi="Calibri"/>
+            <w:rFonts w:asciiTheme="minorHAnsi" w:eastAsiaTheme="minorEastAsia" w:hAnsiTheme="minorHAnsi" w:cstheme="minorBidi"/>
             <w:i w:val="0"/>
             <w:sz w:val="22"/>
             <w:szCs w:val="22"/>
@@ -1940,7 +1940,7 @@
           <w:rPr>
             <w:webHidden/>
           </w:rPr>
-          <w:instrText xml:space="preserve"> PAGEREF _Toc448141273 \h </w:instrText>
+          <w:instrText xml:space="preserve"> PAGEREF _Toc448474177 \h </w:instrText>
         </w:r>
         <w:r>
           <w:rPr>
@@ -1957,7 +1957,7 @@
           <w:rPr>
             <w:webHidden/>
           </w:rPr>
-          <w:t>14</w:t>
+          <w:t>13</w:t>
         </w:r>
         <w:r>
           <w:rPr>
@@ -1971,13 +1971,13 @@
       <w:pPr>
         <w:pStyle w:val="TOC3"/>
         <w:rPr>
-          <w:rFonts w:ascii="Calibri" w:hAnsi="Calibri"/>
+          <w:rFonts w:asciiTheme="minorHAnsi" w:eastAsiaTheme="minorEastAsia" w:hAnsiTheme="minorHAnsi" w:cstheme="minorBidi"/>
           <w:i w:val="0"/>
           <w:sz w:val="22"/>
           <w:szCs w:val="22"/>
         </w:rPr>
       </w:pPr>
-      <w:hyperlink w:anchor="_Toc448141274" w:history="1">
+      <w:hyperlink w:anchor="_Toc448474178" w:history="1">
         <w:r>
           <w:rPr>
             <w:rStyle w:val="Hyperlink"/>
@@ -1986,7 +1986,7 @@
         </w:r>
         <w:r>
           <w:rPr>
-            <w:rFonts w:ascii="Calibri" w:hAnsi="Calibri"/>
+            <w:rFonts w:asciiTheme="minorHAnsi" w:eastAsiaTheme="minorEastAsia" w:hAnsiTheme="minorHAnsi" w:cstheme="minorBidi"/>
             <w:i w:val="0"/>
             <w:sz w:val="22"/>
             <w:szCs w:val="22"/>
@@ -2015,7 +2015,7 @@
           <w:rPr>
             <w:webHidden/>
           </w:rPr>
-          <w:instrText xml:space="preserve"> PAGEREF _Toc448141274 \h </w:instrText>
+          <w:instrText xml:space="preserve"> PAGEREF _Toc448474178 \h </w:instrText>
         </w:r>
         <w:r>
           <w:rPr>
@@ -2046,12 +2046,12 @@
       <w:pPr>
         <w:pStyle w:val="TOC2"/>
         <w:rPr>
-          <w:rFonts w:ascii="Calibri" w:hAnsi="Calibri"/>
+          <w:rFonts w:asciiTheme="minorHAnsi" w:eastAsiaTheme="minorEastAsia" w:hAnsiTheme="minorHAnsi" w:cstheme="minorBidi"/>
           <w:sz w:val="22"/>
           <w:szCs w:val="22"/>
         </w:rPr>
       </w:pPr>
-      <w:hyperlink w:anchor="_Toc448141275" w:history="1">
+      <w:hyperlink w:anchor="_Toc448474179" w:history="1">
         <w:r>
           <w:rPr>
             <w:rStyle w:val="Hyperlink"/>
@@ -2060,7 +2060,7 @@
         </w:r>
         <w:r>
           <w:rPr>
-            <w:rFonts w:ascii="Calibri" w:hAnsi="Calibri"/>
+            <w:rFonts w:asciiTheme="minorHAnsi" w:eastAsiaTheme="minorEastAsia" w:hAnsiTheme="minorHAnsi" w:cstheme="minorBidi"/>
             <w:sz w:val="22"/>
             <w:szCs w:val="22"/>
           </w:rPr>
@@ -2088,7 +2088,7 @@
           <w:rPr>
             <w:webHidden/>
           </w:rPr>
-          <w:instrText xml:space="preserve"> PAGEREF _Toc448141275 \h </w:instrText>
+          <w:instrText xml:space="preserve"> PAGEREF _Toc448474179 \h </w:instrText>
         </w:r>
         <w:r>
           <w:rPr>
@@ -2119,13 +2119,13 @@
       <w:pPr>
         <w:pStyle w:val="TOC3"/>
         <w:rPr>
-          <w:rFonts w:ascii="Calibri" w:hAnsi="Calibri"/>
+          <w:rFonts w:asciiTheme="minorHAnsi" w:eastAsiaTheme="minorEastAsia" w:hAnsiTheme="minorHAnsi" w:cstheme="minorBidi"/>
           <w:i w:val="0"/>
           <w:sz w:val="22"/>
           <w:szCs w:val="22"/>
         </w:rPr>
       </w:pPr>
-      <w:hyperlink w:anchor="_Toc448141276" w:history="1">
+      <w:hyperlink w:anchor="_Toc448474180" w:history="1">
         <w:r>
           <w:rPr>
             <w:rStyle w:val="Hyperlink"/>
@@ -2134,7 +2134,7 @@
         </w:r>
         <w:r>
           <w:rPr>
-            <w:rFonts w:ascii="Calibri" w:hAnsi="Calibri"/>
+            <w:rFonts w:asciiTheme="minorHAnsi" w:eastAsiaTheme="minorEastAsia" w:hAnsiTheme="minorHAnsi" w:cstheme="minorBidi"/>
             <w:i w:val="0"/>
             <w:sz w:val="22"/>
             <w:szCs w:val="22"/>
@@ -2163,7 +2163,7 @@
           <w:rPr>
             <w:webHidden/>
           </w:rPr>
-          <w:instrText xml:space="preserve"> PAGEREF _Toc448141276 \h </w:instrText>
+          <w:instrText xml:space="preserve"> PAGEREF _Toc448474180 \h </w:instrText>
         </w:r>
         <w:r>
           <w:rPr>
@@ -2194,13 +2194,13 @@
       <w:pPr>
         <w:pStyle w:val="TOC3"/>
         <w:rPr>
-          <w:rFonts w:ascii="Calibri" w:hAnsi="Calibri"/>
+          <w:rFonts w:asciiTheme="minorHAnsi" w:eastAsiaTheme="minorEastAsia" w:hAnsiTheme="minorHAnsi" w:cstheme="minorBidi"/>
           <w:i w:val="0"/>
           <w:sz w:val="22"/>
           <w:szCs w:val="22"/>
         </w:rPr>
       </w:pPr>
-      <w:hyperlink w:anchor="_Toc448141277" w:history="1">
+      <w:hyperlink w:anchor="_Toc448474181" w:history="1">
         <w:r>
           <w:rPr>
             <w:rStyle w:val="Hyperlink"/>
@@ -2209,7 +2209,7 @@
         </w:r>
         <w:r>
           <w:rPr>
-            <w:rFonts w:ascii="Calibri" w:hAnsi="Calibri"/>
+            <w:rFonts w:asciiTheme="minorHAnsi" w:eastAsiaTheme="minorEastAsia" w:hAnsiTheme="minorHAnsi" w:cstheme="minorBidi"/>
             <w:i w:val="0"/>
             <w:sz w:val="22"/>
             <w:szCs w:val="22"/>
@@ -2238,7 +2238,7 @@
           <w:rPr>
             <w:webHidden/>
           </w:rPr>
-          <w:instrText xml:space="preserve"> PAGEREF _Toc448141277 \h </w:instrText>
+          <w:instrText xml:space="preserve"> PAGEREF _Toc448474181 \h </w:instrText>
         </w:r>
         <w:r>
           <w:rPr>
@@ -2269,12 +2269,12 @@
       <w:pPr>
         <w:pStyle w:val="TOC2"/>
         <w:rPr>
-          <w:rFonts w:ascii="Calibri" w:hAnsi="Calibri"/>
+          <w:rFonts w:asciiTheme="minorHAnsi" w:eastAsiaTheme="minorEastAsia" w:hAnsiTheme="minorHAnsi" w:cstheme="minorBidi"/>
           <w:sz w:val="22"/>
           <w:szCs w:val="22"/>
         </w:rPr>
       </w:pPr>
-      <w:hyperlink w:anchor="_Toc448141278" w:history="1">
+      <w:hyperlink w:anchor="_Toc448474182" w:history="1">
         <w:r>
           <w:rPr>
             <w:rStyle w:val="Hyperlink"/>
@@ -2283,7 +2283,7 @@
         </w:r>
         <w:r>
           <w:rPr>
-            <w:rFonts w:ascii="Calibri" w:hAnsi="Calibri"/>
+            <w:rFonts w:asciiTheme="minorHAnsi" w:eastAsiaTheme="minorEastAsia" w:hAnsiTheme="minorHAnsi" w:cstheme="minorBidi"/>
             <w:sz w:val="22"/>
             <w:szCs w:val="22"/>
           </w:rPr>
@@ -2311,7 +2311,7 @@
           <w:rPr>
             <w:webHidden/>
           </w:rPr>
-          <w:instrText xml:space="preserve"> PAGEREF _Toc448141278 \h </w:instrText>
+          <w:instrText xml:space="preserve"> PAGEREF _Toc448474182 \h </w:instrText>
         </w:r>
         <w:r>
           <w:rPr>
@@ -2328,7 +2328,7 @@
           <w:rPr>
             <w:webHidden/>
           </w:rPr>
-          <w:t>16</w:t>
+          <w:t>15</w:t>
         </w:r>
         <w:r>
           <w:rPr>
@@ -2342,13 +2342,13 @@
       <w:pPr>
         <w:pStyle w:val="TOC3"/>
         <w:rPr>
-          <w:rFonts w:ascii="Calibri" w:hAnsi="Calibri"/>
+          <w:rFonts w:asciiTheme="minorHAnsi" w:eastAsiaTheme="minorEastAsia" w:hAnsiTheme="minorHAnsi" w:cstheme="minorBidi"/>
           <w:i w:val="0"/>
           <w:sz w:val="22"/>
           <w:szCs w:val="22"/>
         </w:rPr>
       </w:pPr>
-      <w:hyperlink w:anchor="_Toc448141279" w:history="1">
+      <w:hyperlink w:anchor="_Toc448474183" w:history="1">
         <w:r>
           <w:rPr>
             <w:rStyle w:val="Hyperlink"/>
@@ -2357,7 +2357,7 @@
         </w:r>
         <w:r>
           <w:rPr>
-            <w:rFonts w:ascii="Calibri" w:hAnsi="Calibri"/>
+            <w:rFonts w:asciiTheme="minorHAnsi" w:eastAsiaTheme="minorEastAsia" w:hAnsiTheme="minorHAnsi" w:cstheme="minorBidi"/>
             <w:i w:val="0"/>
             <w:sz w:val="22"/>
             <w:szCs w:val="22"/>
@@ -2386,7 +2386,7 @@
           <w:rPr>
             <w:webHidden/>
           </w:rPr>
-          <w:instrText xml:space="preserve"> PAGEREF _Toc448141279 \h </w:instrText>
+          <w:instrText xml:space="preserve"> PAGEREF _Toc448474183 \h </w:instrText>
         </w:r>
         <w:r>
           <w:rPr>
@@ -2403,7 +2403,7 @@
           <w:rPr>
             <w:webHidden/>
           </w:rPr>
-          <w:t>16</w:t>
+          <w:t>15</w:t>
         </w:r>
         <w:r>
           <w:rPr>
@@ -2417,13 +2417,13 @@
       <w:pPr>
         <w:pStyle w:val="TOC3"/>
         <w:rPr>
-          <w:rFonts w:ascii="Calibri" w:hAnsi="Calibri"/>
+          <w:rFonts w:asciiTheme="minorHAnsi" w:eastAsiaTheme="minorEastAsia" w:hAnsiTheme="minorHAnsi" w:cstheme="minorBidi"/>
           <w:i w:val="0"/>
           <w:sz w:val="22"/>
           <w:szCs w:val="22"/>
         </w:rPr>
       </w:pPr>
-      <w:hyperlink w:anchor="_Toc448141280" w:history="1">
+      <w:hyperlink w:anchor="_Toc448474184" w:history="1">
         <w:r>
           <w:rPr>
             <w:rStyle w:val="Hyperlink"/>
@@ -2432,7 +2432,7 @@
         </w:r>
         <w:r>
           <w:rPr>
-            <w:rFonts w:ascii="Calibri" w:hAnsi="Calibri"/>
+            <w:rFonts w:asciiTheme="minorHAnsi" w:eastAsiaTheme="minorEastAsia" w:hAnsiTheme="minorHAnsi" w:cstheme="minorBidi"/>
             <w:i w:val="0"/>
             <w:sz w:val="22"/>
             <w:szCs w:val="22"/>
@@ -2461,7 +2461,7 @@
           <w:rPr>
             <w:webHidden/>
           </w:rPr>
-          <w:instrText xml:space="preserve"> PAGEREF _Toc448141280 \h </w:instrText>
+          <w:instrText xml:space="preserve"> PAGEREF _Toc448474184 \h </w:instrText>
         </w:r>
         <w:r>
           <w:rPr>
@@ -2478,7 +2478,7 @@
           <w:rPr>
             <w:webHidden/>
           </w:rPr>
-          <w:t>16</w:t>
+          <w:t>15</w:t>
         </w:r>
         <w:r>
           <w:rPr>
@@ -2492,13 +2492,13 @@
       <w:pPr>
         <w:pStyle w:val="TOC1"/>
         <w:rPr>
-          <w:rFonts w:ascii="Calibri" w:hAnsi="Calibri"/>
+          <w:rFonts w:asciiTheme="minorHAnsi" w:eastAsiaTheme="minorEastAsia" w:hAnsiTheme="minorHAnsi" w:cstheme="minorBidi"/>
           <w:b w:val="0"/>
           <w:sz w:val="22"/>
           <w:szCs w:val="22"/>
         </w:rPr>
       </w:pPr>
-      <w:hyperlink w:anchor="_Toc448141281" w:history="1">
+      <w:hyperlink w:anchor="_Toc448474185" w:history="1">
         <w:r>
           <w:rPr>
             <w:rStyle w:val="Hyperlink"/>
@@ -2507,7 +2507,7 @@
         </w:r>
         <w:r>
           <w:rPr>
-            <w:rFonts w:ascii="Calibri" w:hAnsi="Calibri"/>
+            <w:rFonts w:asciiTheme="minorHAnsi" w:eastAsiaTheme="minorEastAsia" w:hAnsiTheme="minorHAnsi" w:cstheme="minorBidi"/>
             <w:b w:val="0"/>
             <w:sz w:val="22"/>
             <w:szCs w:val="22"/>
@@ -2536,7 +2536,7 @@
           <w:rPr>
             <w:webHidden/>
           </w:rPr>
-          <w:instrText xml:space="preserve"> PAGEREF _Toc448141281 \h </w:instrText>
+          <w:instrText xml:space="preserve"> PAGEREF _Toc448474185 \h </w:instrText>
         </w:r>
         <w:r>
           <w:rPr>
@@ -2567,12 +2567,12 @@
       <w:pPr>
         <w:pStyle w:val="TOC2"/>
         <w:rPr>
-          <w:rFonts w:ascii="Calibri" w:hAnsi="Calibri"/>
+          <w:rFonts w:asciiTheme="minorHAnsi" w:eastAsiaTheme="minorEastAsia" w:hAnsiTheme="minorHAnsi" w:cstheme="minorBidi"/>
           <w:sz w:val="22"/>
           <w:szCs w:val="22"/>
         </w:rPr>
       </w:pPr>
-      <w:hyperlink w:anchor="_Toc448141282" w:history="1">
+      <w:hyperlink w:anchor="_Toc448474186" w:history="1">
         <w:r>
           <w:rPr>
             <w:rStyle w:val="Hyperlink"/>
@@ -2581,7 +2581,7 @@
         </w:r>
         <w:r>
           <w:rPr>
-            <w:rFonts w:ascii="Calibri" w:hAnsi="Calibri"/>
+            <w:rFonts w:asciiTheme="minorHAnsi" w:eastAsiaTheme="minorEastAsia" w:hAnsiTheme="minorHAnsi" w:cstheme="minorBidi"/>
             <w:sz w:val="22"/>
             <w:szCs w:val="22"/>
           </w:rPr>
@@ -2609,7 +2609,7 @@
           <w:rPr>
             <w:webHidden/>
           </w:rPr>
-          <w:instrText xml:space="preserve"> PAGEREF _Toc448141282 \h </w:instrText>
+          <w:instrText xml:space="preserve"> PAGEREF _Toc448474186 \h </w:instrText>
         </w:r>
         <w:r>
           <w:rPr>
@@ -2626,7 +2626,7 @@
           <w:rPr>
             <w:webHidden/>
           </w:rPr>
-          <w:t>17</w:t>
+          <w:t>16</w:t>
         </w:r>
         <w:r>
           <w:rPr>
@@ -2640,12 +2640,12 @@
       <w:pPr>
         <w:pStyle w:val="TOC2"/>
         <w:rPr>
-          <w:rFonts w:ascii="Calibri" w:hAnsi="Calibri"/>
+          <w:rFonts w:asciiTheme="minorHAnsi" w:eastAsiaTheme="minorEastAsia" w:hAnsiTheme="minorHAnsi" w:cstheme="minorBidi"/>
           <w:sz w:val="22"/>
           <w:szCs w:val="22"/>
         </w:rPr>
       </w:pPr>
-      <w:hyperlink w:anchor="_Toc448141283" w:history="1">
+      <w:hyperlink w:anchor="_Toc448474187" w:history="1">
         <w:r>
           <w:rPr>
             <w:rStyle w:val="Hyperlink"/>
@@ -2654,7 +2654,7 @@
         </w:r>
         <w:r>
           <w:rPr>
-            <w:rFonts w:ascii="Calibri" w:hAnsi="Calibri"/>
+            <w:rFonts w:asciiTheme="minorHAnsi" w:eastAsiaTheme="minorEastAsia" w:hAnsiTheme="minorHAnsi" w:cstheme="minorBidi"/>
             <w:sz w:val="22"/>
             <w:szCs w:val="22"/>
           </w:rPr>
@@ -2682,7 +2682,7 @@
           <w:rPr>
             <w:webHidden/>
           </w:rPr>
-          <w:instrText xml:space="preserve"> PAGEREF _Toc448141283 \h </w:instrText>
+          <w:instrText xml:space="preserve"> PAGEREF _Toc448474187 \h </w:instrText>
         </w:r>
         <w:r>
           <w:rPr>
@@ -2699,7 +2699,7 @@
           <w:rPr>
             <w:webHidden/>
           </w:rPr>
-          <w:t>18</w:t>
+          <w:t>17</w:t>
         </w:r>
         <w:r>
           <w:rPr>
@@ -2713,13 +2713,13 @@
       <w:pPr>
         <w:pStyle w:val="TOC1"/>
         <w:rPr>
-          <w:rFonts w:ascii="Calibri" w:hAnsi="Calibri"/>
+          <w:rFonts w:asciiTheme="minorHAnsi" w:eastAsiaTheme="minorEastAsia" w:hAnsiTheme="minorHAnsi" w:cstheme="minorBidi"/>
           <w:b w:val="0"/>
           <w:sz w:val="22"/>
           <w:szCs w:val="22"/>
         </w:rPr>
       </w:pPr>
-      <w:hyperlink w:anchor="_Toc448141284" w:history="1">
+      <w:hyperlink w:anchor="_Toc448474188" w:history="1">
         <w:r>
           <w:rPr>
             <w:rStyle w:val="Hyperlink"/>
@@ -2728,7 +2728,7 @@
         </w:r>
         <w:r>
           <w:rPr>
-            <w:rFonts w:ascii="Calibri" w:hAnsi="Calibri"/>
+            <w:rFonts w:asciiTheme="minorHAnsi" w:eastAsiaTheme="minorEastAsia" w:hAnsiTheme="minorHAnsi" w:cstheme="minorBidi"/>
             <w:b w:val="0"/>
             <w:sz w:val="22"/>
             <w:szCs w:val="22"/>
@@ -2757,7 +2757,7 @@
           <w:rPr>
             <w:webHidden/>
           </w:rPr>
-          <w:instrText xml:space="preserve"> PAGEREF _Toc448141284 \h </w:instrText>
+          <w:instrText xml:space="preserve"> PAGEREF _Toc448474188 \h </w:instrText>
         </w:r>
         <w:r>
           <w:rPr>
@@ -2774,7 +2774,7 @@
           <w:rPr>
             <w:webHidden/>
           </w:rPr>
-          <w:t>19</w:t>
+          <w:t>18</w:t>
         </w:r>
         <w:r>
           <w:rPr>
@@ -2788,12 +2788,12 @@
       <w:pPr>
         <w:pStyle w:val="TOC2"/>
         <w:rPr>
-          <w:rFonts w:ascii="Calibri" w:hAnsi="Calibri"/>
+          <w:rFonts w:asciiTheme="minorHAnsi" w:eastAsiaTheme="minorEastAsia" w:hAnsiTheme="minorHAnsi" w:cstheme="minorBidi"/>
           <w:sz w:val="22"/>
           <w:szCs w:val="22"/>
         </w:rPr>
       </w:pPr>
-      <w:hyperlink w:anchor="_Toc448141285" w:history="1">
+      <w:hyperlink w:anchor="_Toc448474189" w:history="1">
         <w:r>
           <w:rPr>
             <w:rStyle w:val="Hyperlink"/>
@@ -2802,7 +2802,7 @@
         </w:r>
         <w:r>
           <w:rPr>
-            <w:rFonts w:ascii="Calibri" w:hAnsi="Calibri"/>
+            <w:rFonts w:asciiTheme="minorHAnsi" w:eastAsiaTheme="minorEastAsia" w:hAnsiTheme="minorHAnsi" w:cstheme="minorBidi"/>
             <w:sz w:val="22"/>
             <w:szCs w:val="22"/>
           </w:rPr>
@@ -2830,7 +2830,7 @@
           <w:rPr>
             <w:webHidden/>
           </w:rPr>
-          <w:instrText xml:space="preserve"> PAGEREF _Toc448141285 \h </w:instrText>
+          <w:instrText xml:space="preserve"> PAGEREF _Toc448474189 \h </w:instrText>
         </w:r>
         <w:r>
           <w:rPr>
@@ -2847,7 +2847,7 @@
           <w:rPr>
             <w:webHidden/>
           </w:rPr>
-          <w:t>19</w:t>
+          <w:t>18</w:t>
         </w:r>
         <w:r>
           <w:rPr>
@@ -2861,12 +2861,12 @@
       <w:pPr>
         <w:pStyle w:val="TOC2"/>
         <w:rPr>
-          <w:rFonts w:ascii="Calibri" w:hAnsi="Calibri"/>
+          <w:rFonts w:asciiTheme="minorHAnsi" w:eastAsiaTheme="minorEastAsia" w:hAnsiTheme="minorHAnsi" w:cstheme="minorBidi"/>
           <w:sz w:val="22"/>
           <w:szCs w:val="22"/>
         </w:rPr>
       </w:pPr>
-      <w:hyperlink w:anchor="_Toc448141286" w:history="1">
+      <w:hyperlink w:anchor="_Toc448474190" w:history="1">
         <w:r>
           <w:rPr>
             <w:rStyle w:val="Hyperlink"/>
@@ -2875,7 +2875,7 @@
         </w:r>
         <w:r>
           <w:rPr>
-            <w:rFonts w:ascii="Calibri" w:hAnsi="Calibri"/>
+            <w:rFonts w:asciiTheme="minorHAnsi" w:eastAsiaTheme="minorEastAsia" w:hAnsiTheme="minorHAnsi" w:cstheme="minorBidi"/>
             <w:sz w:val="22"/>
             <w:szCs w:val="22"/>
           </w:rPr>
@@ -2903,7 +2903,7 @@
           <w:rPr>
             <w:webHidden/>
           </w:rPr>
-          <w:instrText xml:space="preserve"> PAGEREF _Toc448141286 \h </w:instrText>
+          <w:instrText xml:space="preserve"> PAGEREF _Toc448474190 \h </w:instrText>
         </w:r>
         <w:r>
           <w:rPr>
@@ -2920,7 +2920,7 @@
           <w:rPr>
             <w:webHidden/>
           </w:rPr>
-          <w:t>19</w:t>
+          <w:t>18</w:t>
         </w:r>
         <w:r>
           <w:rPr>
@@ -2934,13 +2934,13 @@
       <w:pPr>
         <w:pStyle w:val="TOC1"/>
         <w:rPr>
-          <w:rFonts w:ascii="Calibri" w:hAnsi="Calibri"/>
+          <w:rFonts w:asciiTheme="minorHAnsi" w:eastAsiaTheme="minorEastAsia" w:hAnsiTheme="minorHAnsi" w:cstheme="minorBidi"/>
           <w:b w:val="0"/>
           <w:sz w:val="22"/>
           <w:szCs w:val="22"/>
         </w:rPr>
       </w:pPr>
-      <w:hyperlink w:anchor="_Toc448141287" w:history="1">
+      <w:hyperlink w:anchor="_Toc448474191" w:history="1">
         <w:r>
           <w:rPr>
             <w:rStyle w:val="Hyperlink"/>
@@ -2949,7 +2949,7 @@
         </w:r>
         <w:r>
           <w:rPr>
-            <w:rFonts w:ascii="Calibri" w:hAnsi="Calibri"/>
+            <w:rFonts w:asciiTheme="minorHAnsi" w:eastAsiaTheme="minorEastAsia" w:hAnsiTheme="minorHAnsi" w:cstheme="minorBidi"/>
             <w:b w:val="0"/>
             <w:sz w:val="22"/>
             <w:szCs w:val="22"/>
@@ -2978,7 +2978,7 @@
           <w:rPr>
             <w:webHidden/>
           </w:rPr>
-          <w:instrText xml:space="preserve"> PAGEREF _Toc448141287 \h </w:instrText>
+          <w:instrText xml:space="preserve"> PAGEREF _Toc448474191 \h </w:instrText>
         </w:r>
         <w:r>
           <w:rPr>
@@ -2995,7 +2995,7 @@
           <w:rPr>
             <w:webHidden/>
           </w:rPr>
-          <w:t>20</w:t>
+          <w:t>19</w:t>
         </w:r>
         <w:r>
           <w:rPr>
@@ -3009,13 +3009,13 @@
       <w:pPr>
         <w:pStyle w:val="TOC1"/>
         <w:rPr>
-          <w:rFonts w:ascii="Calibri" w:hAnsi="Calibri"/>
+          <w:rFonts w:asciiTheme="minorHAnsi" w:eastAsiaTheme="minorEastAsia" w:hAnsiTheme="minorHAnsi" w:cstheme="minorBidi"/>
           <w:b w:val="0"/>
           <w:sz w:val="22"/>
           <w:szCs w:val="22"/>
         </w:rPr>
       </w:pPr>
-      <w:hyperlink w:anchor="_Toc448141288" w:history="1">
+      <w:hyperlink w:anchor="_Toc448474192" w:history="1">
         <w:r>
           <w:rPr>
             <w:rStyle w:val="Hyperlink"/>
@@ -3024,7 +3024,7 @@
         </w:r>
         <w:r>
           <w:rPr>
-            <w:rFonts w:ascii="Calibri" w:hAnsi="Calibri"/>
+            <w:rFonts w:asciiTheme="minorHAnsi" w:eastAsiaTheme="minorEastAsia" w:hAnsiTheme="minorHAnsi" w:cstheme="minorBidi"/>
             <w:b w:val="0"/>
             <w:sz w:val="22"/>
             <w:szCs w:val="22"/>
@@ -3053,7 +3053,7 @@
           <w:rPr>
             <w:webHidden/>
           </w:rPr>
-          <w:instrText xml:space="preserve"> PAGEREF _Toc448141288 \h </w:instrText>
+          <w:instrText xml:space="preserve"> PAGEREF _Toc448474192 \h </w:instrText>
         </w:r>
         <w:r>
           <w:rPr>
@@ -3070,7 +3070,7 @@
           <w:rPr>
             <w:webHidden/>
           </w:rPr>
-          <w:t>21</w:t>
+          <w:t>20</w:t>
         </w:r>
         <w:r>
           <w:rPr>
@@ -3084,13 +3084,13 @@
       <w:pPr>
         <w:pStyle w:val="TOC1"/>
         <w:rPr>
-          <w:rFonts w:ascii="Calibri" w:hAnsi="Calibri"/>
+          <w:rFonts w:asciiTheme="minorHAnsi" w:eastAsiaTheme="minorEastAsia" w:hAnsiTheme="minorHAnsi" w:cstheme="minorBidi"/>
           <w:b w:val="0"/>
           <w:sz w:val="22"/>
           <w:szCs w:val="22"/>
         </w:rPr>
       </w:pPr>
-      <w:hyperlink w:anchor="_Toc448141289" w:history="1">
+      <w:hyperlink w:anchor="_Toc448474193" w:history="1">
         <w:r>
           <w:rPr>
             <w:rStyle w:val="Hyperlink"/>
@@ -3099,7 +3099,7 @@
         </w:r>
         <w:r>
           <w:rPr>
-            <w:rFonts w:ascii="Calibri" w:hAnsi="Calibri"/>
+            <w:rFonts w:asciiTheme="minorHAnsi" w:eastAsiaTheme="minorEastAsia" w:hAnsiTheme="minorHAnsi" w:cstheme="minorBidi"/>
             <w:b w:val="0"/>
             <w:sz w:val="22"/>
             <w:szCs w:val="22"/>
@@ -3128,7 +3128,7 @@
           <w:rPr>
             <w:webHidden/>
           </w:rPr>
-          <w:instrText xml:space="preserve"> PAGEREF _Toc448141289 \h </w:instrText>
+          <w:instrText xml:space="preserve"> PAGEREF _Toc448474193 \h </w:instrText>
         </w:r>
         <w:r>
           <w:rPr>
@@ -3145,7 +3145,7 @@
           <w:rPr>
             <w:webHidden/>
           </w:rPr>
-          <w:t>22</w:t>
+          <w:t>21</w:t>
         </w:r>
         <w:r>
           <w:rPr>
@@ -3167,7 +3167,7 @@
       <w:r>
         <w:br w:type="page"/>
       </w:r>
-      <w:bookmarkStart w:id="0" w:name="_Toc448141255"/>
+      <w:bookmarkStart w:id="0" w:name="_Toc448474159"/>
       <w:r>
         <w:lastRenderedPageBreak/>
         <w:t>Introduction</w:t>
@@ -3201,7 +3201,7 @@
       <w:pPr>
         <w:pStyle w:val="Heading2"/>
       </w:pPr>
-      <w:bookmarkStart w:id="1" w:name="_Toc448141256"/>
+      <w:bookmarkStart w:id="1" w:name="_Toc448474160"/>
       <w:r>
         <w:t>Team Interaction</w:t>
       </w:r>
@@ -3257,7 +3257,7 @@
       <w:pPr>
         <w:pStyle w:val="Heading1"/>
       </w:pPr>
-      <w:bookmarkStart w:id="2" w:name="_Toc448141257"/>
+      <w:bookmarkStart w:id="2" w:name="_Toc448474161"/>
       <w:r>
         <w:t>Test Objective</w:t>
       </w:r>
@@ -3566,6 +3566,25 @@
     </w:p>
     <w:p>
       <w:pPr>
+        <w:numPr>
+          <w:ilvl w:val="0"/>
+          <w:numId w:val="23"/>
+        </w:numPr>
+        <w:jc w:val="both"/>
+        <w:textAlignment w:val="baseline"/>
+        <w:rPr>
+          <w:color w:val="000000"/>
+        </w:rPr>
+      </w:pPr>
+      <w:r>
+        <w:rPr>
+          <w:color w:val="000000"/>
+        </w:rPr>
+        <w:t>Log out</w:t>
+      </w:r>
+    </w:p>
+    <w:p>
+      <w:pPr>
         <w:spacing w:before="100" w:beforeAutospacing="1"/>
         <w:jc w:val="both"/>
         <w:textAlignment w:val="baseline"/>
@@ -3611,7 +3630,7 @@
       <w:pPr>
         <w:pStyle w:val="Heading1"/>
       </w:pPr>
-      <w:bookmarkStart w:id="3" w:name="_Toc448141258"/>
+      <w:bookmarkStart w:id="3" w:name="_Toc448474162"/>
       <w:r>
         <w:t>Process Overview</w:t>
       </w:r>
@@ -3760,7 +3779,7 @@
       <w:pPr>
         <w:pStyle w:val="Heading1"/>
       </w:pPr>
-      <w:bookmarkStart w:id="4" w:name="_Toc448141259"/>
+      <w:bookmarkStart w:id="4" w:name="_Toc448474163"/>
       <w:r>
         <w:lastRenderedPageBreak/>
         <w:t>Testing Process</w:t>
@@ -4355,7 +4374,7 @@
           <w:bCs w:val="0"/>
         </w:rPr>
       </w:pPr>
-      <w:bookmarkStart w:id="5" w:name="_Toc448141260"/>
+      <w:bookmarkStart w:id="5" w:name="_Toc448474164"/>
       <w:r>
         <w:t>Testing Strategy</w:t>
       </w:r>
@@ -5746,7 +5765,7 @@
       <w:pPr>
         <w:pStyle w:val="Heading2"/>
       </w:pPr>
-      <w:bookmarkStart w:id="6" w:name="_Toc448141261"/>
+      <w:bookmarkStart w:id="6" w:name="_Toc448474165"/>
       <w:r>
         <w:lastRenderedPageBreak/>
         <w:t>Unit Testing</w:t>
@@ -5774,12 +5793,11 @@
       </w:r>
     </w:p>
     <w:p/>
-    <w:p/>
     <w:p>
       <w:pPr>
         <w:pStyle w:val="Heading3"/>
       </w:pPr>
-      <w:bookmarkStart w:id="7" w:name="_Toc448141262"/>
+      <w:bookmarkStart w:id="7" w:name="_Toc448474166"/>
       <w:r>
         <w:t>White Box Testing</w:t>
       </w:r>
@@ -5821,8 +5839,14 @@
     <w:p>
       <w:pPr>
         <w:pStyle w:val="Heading4"/>
-      </w:pPr>
-      <w:r>
+        <w:rPr>
+          <w:b/>
+        </w:rPr>
+      </w:pPr>
+      <w:r>
+        <w:rPr>
+          <w:b/>
+        </w:rPr>
         <w:t>Branch Testing</w:t>
       </w:r>
     </w:p>
@@ -5841,7 +5865,7 @@
       <w:pPr>
         <w:pStyle w:val="Heading3"/>
       </w:pPr>
-      <w:bookmarkStart w:id="8" w:name="_Toc448141263"/>
+      <w:bookmarkStart w:id="8" w:name="_Toc448474167"/>
       <w:r>
         <w:t>Black Box Testing</w:t>
       </w:r>
@@ -5878,8 +5902,14 @@
     <w:p>
       <w:pPr>
         <w:pStyle w:val="Heading4"/>
-      </w:pPr>
-      <w:r>
+        <w:rPr>
+          <w:b/>
+        </w:rPr>
+      </w:pPr>
+      <w:r>
+        <w:rPr>
+          <w:b/>
+        </w:rPr>
         <w:t>Equivalence Partitioning</w:t>
       </w:r>
     </w:p>
@@ -6069,7 +6099,7 @@
               <w:rPr>
                 <w:bCs/>
               </w:rPr>
-              <w:t>atm_name</w:t>
+              <w:t>login</w:t>
             </w:r>
           </w:p>
         </w:tc>
@@ -6082,7 +6112,7 @@
               <w:keepNext/>
             </w:pPr>
             <w:r>
-              <w:t>maximum 100 character</w:t>
+              <w:t>Correct username and password</w:t>
             </w:r>
           </w:p>
         </w:tc>
@@ -6095,7 +6125,7 @@
               <w:keepNext/>
             </w:pPr>
             <w:r>
-              <w:t>&gt; 100 character</w:t>
+              <w:t>Wrong username</w:t>
             </w:r>
           </w:p>
           <w:p>
@@ -6108,7 +6138,7 @@
               <w:keepNext/>
             </w:pPr>
             <w:r>
-              <w:t>empty input</w:t>
+              <w:t>Wrong password</w:t>
             </w:r>
           </w:p>
         </w:tc>
@@ -6129,7 +6159,7 @@
               <w:rPr>
                 <w:bCs/>
               </w:rPr>
-              <w:t>atm_address</w:t>
+              <w:t>atm_name</w:t>
             </w:r>
           </w:p>
         </w:tc>
@@ -6142,7 +6172,7 @@
               <w:keepNext/>
             </w:pPr>
             <w:r>
-              <w:t xml:space="preserve">Text data type that can contains maximum 65535 character </w:t>
+              <w:t>maximum 100 character</w:t>
             </w:r>
           </w:p>
         </w:tc>
@@ -6150,6 +6180,19 @@
           <w:tcPr>
             <w:tcW w:w="3192" w:type="dxa"/>
           </w:tcPr>
+          <w:p>
+            <w:pPr>
+              <w:keepNext/>
+            </w:pPr>
+            <w:r>
+              <w:t>&gt; 100 character</w:t>
+            </w:r>
+          </w:p>
+          <w:p>
+            <w:pPr>
+              <w:keepNext/>
+            </w:pPr>
+          </w:p>
           <w:p>
             <w:pPr>
               <w:keepNext/>
@@ -6176,7 +6219,7 @@
               <w:rPr>
                 <w:bCs/>
               </w:rPr>
-              <w:t>bank_name</w:t>
+              <w:t>atm_address</w:t>
             </w:r>
           </w:p>
         </w:tc>
@@ -6189,7 +6232,7 @@
               <w:keepNext/>
             </w:pPr>
             <w:r>
-              <w:t>maximum 20 character</w:t>
+              <w:t xml:space="preserve">Text data type that can contains maximum 65535 character </w:t>
             </w:r>
           </w:p>
         </w:tc>
@@ -6197,19 +6240,6 @@
           <w:tcPr>
             <w:tcW w:w="3192" w:type="dxa"/>
           </w:tcPr>
-          <w:p>
-            <w:pPr>
-              <w:keepNext/>
-            </w:pPr>
-            <w:r>
-              <w:t>&gt; 20 character</w:t>
-            </w:r>
-          </w:p>
-          <w:p>
-            <w:pPr>
-              <w:keepNext/>
-            </w:pPr>
-          </w:p>
           <w:p>
             <w:pPr>
               <w:keepNext/>
@@ -6236,7 +6266,7 @@
               <w:rPr>
                 <w:bCs/>
               </w:rPr>
-              <w:t>gas_station_name</w:t>
+              <w:t>bank_name</w:t>
             </w:r>
           </w:p>
         </w:tc>
@@ -6249,7 +6279,7 @@
               <w:keepNext/>
             </w:pPr>
             <w:r>
-              <w:t>maximum 35 character</w:t>
+              <w:t>maximum 20 character</w:t>
             </w:r>
           </w:p>
         </w:tc>
@@ -6262,7 +6292,7 @@
               <w:keepNext/>
             </w:pPr>
             <w:r>
-              <w:t>&gt; 35 character</w:t>
+              <w:t>&gt; 20 character</w:t>
             </w:r>
           </w:p>
           <w:p>
@@ -6296,7 +6326,7 @@
               <w:rPr>
                 <w:bCs/>
               </w:rPr>
-              <w:t>gas_station_address</w:t>
+              <w:t>gas_station_name</w:t>
             </w:r>
           </w:p>
         </w:tc>
@@ -6309,7 +6339,7 @@
               <w:keepNext/>
             </w:pPr>
             <w:r>
-              <w:t xml:space="preserve">Text data type that can contains maximum 65535 character </w:t>
+              <w:t>maximum 35 character</w:t>
             </w:r>
           </w:p>
         </w:tc>
@@ -6317,6 +6347,19 @@
           <w:tcPr>
             <w:tcW w:w="3192" w:type="dxa"/>
           </w:tcPr>
+          <w:p>
+            <w:pPr>
+              <w:keepNext/>
+            </w:pPr>
+            <w:r>
+              <w:t>&gt; 35 character</w:t>
+            </w:r>
+          </w:p>
+          <w:p>
+            <w:pPr>
+              <w:keepNext/>
+            </w:pPr>
+          </w:p>
           <w:p>
             <w:pPr>
               <w:keepNext/>
@@ -6343,7 +6386,7 @@
               <w:rPr>
                 <w:bCs/>
               </w:rPr>
-              <w:t>gas_station_company</w:t>
+              <w:t>gas_station_address</w:t>
             </w:r>
           </w:p>
         </w:tc>
@@ -6356,7 +6399,7 @@
               <w:keepNext/>
             </w:pPr>
             <w:r>
-              <w:t>maximum 12 character</w:t>
+              <w:t xml:space="preserve">Text data type that can contains maximum 65535 character </w:t>
             </w:r>
           </w:p>
         </w:tc>
@@ -6364,19 +6407,6 @@
           <w:tcPr>
             <w:tcW w:w="3192" w:type="dxa"/>
           </w:tcPr>
-          <w:p>
-            <w:pPr>
-              <w:keepNext/>
-            </w:pPr>
-            <w:r>
-              <w:t>&gt; 12 character</w:t>
-            </w:r>
-          </w:p>
-          <w:p>
-            <w:pPr>
-              <w:keepNext/>
-            </w:pPr>
-          </w:p>
           <w:p>
             <w:pPr>
               <w:keepNext/>
@@ -6403,7 +6433,7 @@
               <w:rPr>
                 <w:bCs/>
               </w:rPr>
-              <w:t>repair_shop_name</w:t>
+              <w:t>gas_station_company</w:t>
             </w:r>
           </w:p>
         </w:tc>
@@ -6416,7 +6446,7 @@
               <w:keepNext/>
             </w:pPr>
             <w:r>
-              <w:t>maximum 35 character</w:t>
+              <w:t>maximum 12 character</w:t>
             </w:r>
           </w:p>
         </w:tc>
@@ -6429,7 +6459,7 @@
               <w:keepNext/>
             </w:pPr>
             <w:r>
-              <w:t>&gt; 35 character</w:t>
+              <w:t>&gt; 12 character</w:t>
             </w:r>
           </w:p>
           <w:p>
@@ -6463,7 +6493,7 @@
               <w:rPr>
                 <w:bCs/>
               </w:rPr>
-              <w:t>repair_shop_address</w:t>
+              <w:t>repair_shop_name</w:t>
             </w:r>
           </w:p>
         </w:tc>
@@ -6476,7 +6506,7 @@
               <w:keepNext/>
             </w:pPr>
             <w:r>
-              <w:t xml:space="preserve">Text data type that can contains maximum 65535 character </w:t>
+              <w:t>maximum 35 character</w:t>
             </w:r>
           </w:p>
         </w:tc>
@@ -6484,6 +6514,19 @@
           <w:tcPr>
             <w:tcW w:w="3192" w:type="dxa"/>
           </w:tcPr>
+          <w:p>
+            <w:pPr>
+              <w:keepNext/>
+            </w:pPr>
+            <w:r>
+              <w:t>&gt; 35 character</w:t>
+            </w:r>
+          </w:p>
+          <w:p>
+            <w:pPr>
+              <w:keepNext/>
+            </w:pPr>
+          </w:p>
           <w:p>
             <w:pPr>
               <w:keepNext/>
@@ -6510,7 +6553,7 @@
               <w:rPr>
                 <w:bCs/>
               </w:rPr>
-              <w:t>repair_shop_telephone</w:t>
+              <w:t>repair_shop_address</w:t>
             </w:r>
           </w:p>
         </w:tc>
@@ -6523,7 +6566,7 @@
               <w:keepNext/>
             </w:pPr>
             <w:r>
-              <w:t>maximum 13 number character</w:t>
+              <w:t xml:space="preserve">Text data type that can contains maximum 65535 character </w:t>
             </w:r>
           </w:p>
         </w:tc>
@@ -6536,20 +6579,7 @@
               <w:keepNext/>
             </w:pPr>
             <w:r>
-              <w:t>&gt; 13 number character</w:t>
-            </w:r>
-          </w:p>
-          <w:p>
-            <w:pPr>
-              <w:keepNext/>
-            </w:pPr>
-          </w:p>
-          <w:p>
-            <w:pPr>
-              <w:keepNext/>
-            </w:pPr>
-            <w:r>
-              <w:t>non-number character</w:t>
+              <w:t>empty input</w:t>
             </w:r>
           </w:p>
         </w:tc>
@@ -6570,7 +6600,7 @@
               <w:rPr>
                 <w:bCs/>
               </w:rPr>
-              <w:t>vehicle_brand</w:t>
+              <w:t>repair_shop_telephone</w:t>
             </w:r>
           </w:p>
         </w:tc>
@@ -6583,7 +6613,7 @@
               <w:keepNext/>
             </w:pPr>
             <w:r>
-              <w:t>maximum 15 character</w:t>
+              <w:t>maximum 13 number character</w:t>
             </w:r>
           </w:p>
         </w:tc>
@@ -6596,7 +6626,7 @@
               <w:keepNext/>
             </w:pPr>
             <w:r>
-              <w:t>&gt; 15 character</w:t>
+              <w:t>&gt; 13 number character</w:t>
             </w:r>
           </w:p>
           <w:p>
@@ -6609,7 +6639,7 @@
               <w:keepNext/>
             </w:pPr>
             <w:r>
-              <w:t>empty input</w:t>
+              <w:t>non-number character</w:t>
             </w:r>
           </w:p>
         </w:tc>
@@ -6630,7 +6660,7 @@
               <w:rPr>
                 <w:bCs/>
               </w:rPr>
-              <w:t>latitude</w:t>
+              <w:t>vehicle_brand</w:t>
             </w:r>
           </w:p>
         </w:tc>
@@ -6643,7 +6673,7 @@
               <w:keepNext/>
             </w:pPr>
             <w:r>
-              <w:t>Double data type up to 16 digits, which is a 10 digit after the decimal point</w:t>
+              <w:t>maximum 15 character</w:t>
             </w:r>
           </w:p>
         </w:tc>
@@ -6656,7 +6686,7 @@
               <w:keepNext/>
             </w:pPr>
             <w:r>
-              <w:t>&gt; 16 character</w:t>
+              <w:t>&gt; 15 character</w:t>
             </w:r>
           </w:p>
           <w:p>
@@ -6690,7 +6720,7 @@
               <w:rPr>
                 <w:bCs/>
               </w:rPr>
-              <w:t>longitude</w:t>
+              <w:t>latitude</w:t>
             </w:r>
           </w:p>
         </w:tc>
@@ -6750,7 +6780,7 @@
               <w:rPr>
                 <w:bCs/>
               </w:rPr>
-              <w:t>internet connection</w:t>
+              <w:t>longitude</w:t>
             </w:r>
           </w:p>
         </w:tc>
@@ -6763,7 +6793,7 @@
               <w:keepNext/>
             </w:pPr>
             <w:r>
-              <w:t>Have internet access with decent speed</w:t>
+              <w:t>Double data type up to 16 digits, which is a 10 digit after the decimal point</w:t>
             </w:r>
           </w:p>
         </w:tc>
@@ -6776,7 +6806,7 @@
               <w:keepNext/>
             </w:pPr>
             <w:r>
-              <w:t>No internet access</w:t>
+              <w:t>&gt; 16 character</w:t>
             </w:r>
           </w:p>
           <w:p>
@@ -6789,13 +6819,8 @@
               <w:keepNext/>
             </w:pPr>
             <w:r>
-              <w:t>Slow internet access</w:t>
-            </w:r>
-          </w:p>
-          <w:p>
-            <w:pPr>
-              <w:keepNext/>
-            </w:pPr>
+              <w:t>empty input</w:t>
+            </w:r>
           </w:p>
         </w:tc>
       </w:tr>
@@ -6815,7 +6840,7 @@
               <w:rPr>
                 <w:bCs/>
               </w:rPr>
-              <w:t>location service</w:t>
+              <w:t>internet connection</w:t>
             </w:r>
           </w:p>
         </w:tc>
@@ -6828,7 +6853,7 @@
               <w:keepNext/>
             </w:pPr>
             <w:r>
-              <w:t>Device location service enabled</w:t>
+              <w:t>Have internet access with decent speed</w:t>
             </w:r>
           </w:p>
         </w:tc>
@@ -6841,6 +6866,71 @@
               <w:keepNext/>
             </w:pPr>
             <w:r>
+              <w:t>No internet access</w:t>
+            </w:r>
+          </w:p>
+          <w:p>
+            <w:pPr>
+              <w:keepNext/>
+            </w:pPr>
+          </w:p>
+          <w:p>
+            <w:pPr>
+              <w:keepNext/>
+            </w:pPr>
+            <w:r>
+              <w:t>Slow internet access</w:t>
+            </w:r>
+          </w:p>
+          <w:p>
+            <w:pPr>
+              <w:keepNext/>
+            </w:pPr>
+          </w:p>
+        </w:tc>
+      </w:tr>
+      <w:tr>
+        <w:tc>
+          <w:tcPr>
+            <w:tcW w:w="2808" w:type="dxa"/>
+          </w:tcPr>
+          <w:p>
+            <w:pPr>
+              <w:keepNext/>
+              <w:rPr>
+                <w:bCs/>
+              </w:rPr>
+            </w:pPr>
+            <w:r>
+              <w:rPr>
+                <w:bCs/>
+              </w:rPr>
+              <w:t>location service</w:t>
+            </w:r>
+          </w:p>
+        </w:tc>
+        <w:tc>
+          <w:tcPr>
+            <w:tcW w:w="3576" w:type="dxa"/>
+          </w:tcPr>
+          <w:p>
+            <w:pPr>
+              <w:keepNext/>
+            </w:pPr>
+            <w:r>
+              <w:t>Device location service enabled</w:t>
+            </w:r>
+          </w:p>
+        </w:tc>
+        <w:tc>
+          <w:tcPr>
+            <w:tcW w:w="3192" w:type="dxa"/>
+          </w:tcPr>
+          <w:p>
+            <w:pPr>
+              <w:keepNext/>
+            </w:pPr>
+            <w:r>
               <w:t>Device location service disabled</w:t>
             </w:r>
           </w:p>
@@ -6851,10 +6941,19 @@
     <w:p>
       <w:pPr>
         <w:pStyle w:val="Heading4"/>
+        <w:rPr>
+          <w:b/>
+        </w:rPr>
       </w:pPr>
       <w:r>
         <w:lastRenderedPageBreak/>
-        <w:t xml:space="preserve"> Boundary Value Testing</w:t>
+        <w:t xml:space="preserve"> </w:t>
+      </w:r>
+      <w:r>
+        <w:rPr>
+          <w:b/>
+        </w:rPr>
+        <w:t>Boundary Value Testing</w:t>
       </w:r>
     </w:p>
     <w:p>
@@ -6867,17 +6966,22 @@
         <w:jc w:val="both"/>
       </w:pPr>
       <w:r>
-        <w:t>The selectable range of radius values was set by the development team that is 300 metres to 1.5 kilometers with multiples of 300 meters. However, users can also see all the location of the object if within that range of the radius, location of the object cannot be found. Due to limitation on the scope, the application only stores data objects (ATM, gas station, and repair shop) that are located in Depok and surrounding area. Boundary value testing will be conducted to ensure the relevancy of search results based on the radius selected.</w:t>
+        <w:t xml:space="preserve">The selectable range of radius values was set by the development team that is 300 </w:t>
+      </w:r>
+      <w:r>
+        <w:t>meters</w:t>
+      </w:r>
+      <w:r>
+        <w:t xml:space="preserve"> to 1.5 kilometers with multiples of 300 meters. However, users can also see all the location of the object if within that range of the radius, location of the object cannot be found. Due to limitation on the scope, the application only stores data objects (ATM, gas station, and repair shop) that are located in Depok and surrounding area. Boundary value testing will be conducted to ensure the relevancy of search results based on the radius selected.</w:t>
       </w:r>
     </w:p>
     <w:p/>
     <w:p/>
-    <w:p/>
     <w:p>
       <w:pPr>
         <w:pStyle w:val="Heading2"/>
       </w:pPr>
-      <w:bookmarkStart w:id="9" w:name="_Toc448141264"/>
+      <w:bookmarkStart w:id="9" w:name="_Toc448474168"/>
       <w:r>
         <w:t>Integration Testing</w:t>
       </w:r>
@@ -6994,7 +7098,7 @@
       <w:pPr>
         <w:pStyle w:val="Heading2"/>
       </w:pPr>
-      <w:bookmarkStart w:id="10" w:name="_Toc448141265"/>
+      <w:bookmarkStart w:id="10" w:name="_Toc448474169"/>
       <w:r>
         <w:t>System Testing</w:t>
       </w:r>
@@ -7026,35 +7130,28 @@
         <w:t>The goals of system testing are to detect faults that can only be exposed by testing the entire integrated system or some major part of it. Generally, system testing is mainly concerned with areas such as performance, compatibility, security, validation, load/stress, and configuration sensitivity. But in our case well focus only on function validation and compatibility. And in both cases we will use the black-box method of testing.</w:t>
       </w:r>
     </w:p>
+    <w:p/>
     <w:p>
       <w:pPr>
         <w:pStyle w:val="Heading3"/>
-        <w:numPr>
-          <w:ilvl w:val="0"/>
-          <w:numId w:val="0"/>
-        </w:numPr>
-      </w:pPr>
+      </w:pPr>
+      <w:bookmarkStart w:id="11" w:name="_Toc448474170"/>
+      <w:r>
+        <w:t>Function Validation Testing</w:t>
+      </w:r>
+      <w:bookmarkEnd w:id="11"/>
     </w:p>
     <w:p/>
-    <w:p/>
-    <w:p>
-      <w:pPr>
-        <w:pStyle w:val="Heading3"/>
-      </w:pPr>
-      <w:bookmarkStart w:id="11" w:name="_Toc448141266"/>
+    <w:p>
+      <w:pPr>
+        <w:jc w:val="both"/>
+      </w:pPr>
+      <w:r>
+        <w:t xml:space="preserve">The integrated “PALS System” will be tested based on the requirements to ensure that we built the right application. In doing this test, we will try to find the errors in the inputs and outputs, </w:t>
+      </w:r>
       <w:r>
         <w:lastRenderedPageBreak/>
-        <w:t>Function Validation Testing</w:t>
-      </w:r>
-      <w:bookmarkEnd w:id="11"/>
-    </w:p>
-    <w:p/>
-    <w:p>
-      <w:pPr>
-        <w:jc w:val="both"/>
-      </w:pPr>
-      <w:r>
-        <w:t>The integrated “PALS System” will be tested based on the requirements to ensure that we built the right application. In doing this test, we will try to find the errors in the inputs and outputs, that is, we will test each function to ensure that it can run properly.  The behavior of each functions are contained in the Software Program Specification.</w:t>
+        <w:t>that is, we will test each function to ensure that it can run properly.  The behavior of each functions are contained in the Software Program Specification.</w:t>
       </w:r>
     </w:p>
     <w:p/>
@@ -7127,11 +7224,15 @@
             <w:pPr>
               <w:rPr>
                 <w:bCs/>
+                <w:sz w:val="22"/>
+                <w:szCs w:val="22"/>
               </w:rPr>
             </w:pPr>
             <w:r>
               <w:rPr>
                 <w:bCs/>
+                <w:sz w:val="22"/>
+                <w:szCs w:val="22"/>
               </w:rPr>
               <w:t>Find ATM location near by particular radius (Android Application)</w:t>
             </w:r>
@@ -7140,6 +7241,8 @@
             <w:pPr>
               <w:rPr>
                 <w:bCs/>
+                <w:sz w:val="22"/>
+                <w:szCs w:val="22"/>
               </w:rPr>
             </w:pPr>
           </w:p>
@@ -7149,9 +7252,17 @@
             <w:tcW w:w="4788" w:type="dxa"/>
           </w:tcPr>
           <w:p>
+            <w:pPr>
+              <w:rPr>
+                <w:sz w:val="22"/>
+                <w:szCs w:val="22"/>
+              </w:rPr>
+            </w:pPr>
             <w:r>
               <w:rPr>
                 <w:color w:val="000000"/>
+                <w:sz w:val="22"/>
+                <w:szCs w:val="22"/>
               </w:rPr>
               <w:t>see Software Program Specification</w:t>
             </w:r>
@@ -7167,11 +7278,15 @@
             <w:pPr>
               <w:rPr>
                 <w:bCs/>
+                <w:sz w:val="22"/>
+                <w:szCs w:val="22"/>
               </w:rPr>
             </w:pPr>
             <w:r>
               <w:rPr>
                 <w:bCs/>
+                <w:sz w:val="22"/>
+                <w:szCs w:val="22"/>
               </w:rPr>
               <w:t>Find Gas Station location near by particular radius (Android Application)</w:t>
             </w:r>
@@ -7180,6 +7295,8 @@
             <w:pPr>
               <w:rPr>
                 <w:bCs/>
+                <w:sz w:val="22"/>
+                <w:szCs w:val="22"/>
               </w:rPr>
             </w:pPr>
           </w:p>
@@ -7189,9 +7306,17 @@
             <w:tcW w:w="4788" w:type="dxa"/>
           </w:tcPr>
           <w:p>
+            <w:pPr>
+              <w:rPr>
+                <w:sz w:val="22"/>
+                <w:szCs w:val="22"/>
+              </w:rPr>
+            </w:pPr>
             <w:r>
               <w:rPr>
                 <w:color w:val="000000"/>
+                <w:sz w:val="22"/>
+                <w:szCs w:val="22"/>
               </w:rPr>
               <w:t>see Software Program Specification</w:t>
             </w:r>
@@ -7207,11 +7332,15 @@
             <w:pPr>
               <w:rPr>
                 <w:bCs/>
+                <w:sz w:val="22"/>
+                <w:szCs w:val="22"/>
               </w:rPr>
             </w:pPr>
             <w:r>
               <w:rPr>
                 <w:bCs/>
+                <w:sz w:val="22"/>
+                <w:szCs w:val="22"/>
               </w:rPr>
               <w:t>Find Repair Shop location near by particular radius (Android Application)</w:t>
             </w:r>
@@ -7220,6 +7349,8 @@
             <w:pPr>
               <w:rPr>
                 <w:bCs/>
+                <w:sz w:val="22"/>
+                <w:szCs w:val="22"/>
               </w:rPr>
             </w:pPr>
           </w:p>
@@ -7229,9 +7360,17 @@
             <w:tcW w:w="4788" w:type="dxa"/>
           </w:tcPr>
           <w:p>
+            <w:pPr>
+              <w:rPr>
+                <w:sz w:val="22"/>
+                <w:szCs w:val="22"/>
+              </w:rPr>
+            </w:pPr>
             <w:r>
               <w:rPr>
                 <w:color w:val="000000"/>
+                <w:sz w:val="22"/>
+                <w:szCs w:val="22"/>
               </w:rPr>
               <w:t>see Software Program Specification</w:t>
             </w:r>
@@ -7247,11 +7386,15 @@
             <w:pPr>
               <w:rPr>
                 <w:bCs/>
+                <w:sz w:val="22"/>
+                <w:szCs w:val="22"/>
               </w:rPr>
             </w:pPr>
             <w:r>
               <w:rPr>
                 <w:bCs/>
+                <w:sz w:val="22"/>
+                <w:szCs w:val="22"/>
               </w:rPr>
               <w:t>Get Direction (Android Application)</w:t>
             </w:r>
@@ -7260,6 +7403,8 @@
             <w:pPr>
               <w:rPr>
                 <w:bCs/>
+                <w:sz w:val="22"/>
+                <w:szCs w:val="22"/>
               </w:rPr>
             </w:pPr>
           </w:p>
@@ -7269,9 +7414,17 @@
             <w:tcW w:w="4788" w:type="dxa"/>
           </w:tcPr>
           <w:p>
+            <w:pPr>
+              <w:rPr>
+                <w:sz w:val="22"/>
+                <w:szCs w:val="22"/>
+              </w:rPr>
+            </w:pPr>
             <w:r>
               <w:rPr>
                 <w:color w:val="000000"/>
+                <w:sz w:val="22"/>
+                <w:szCs w:val="22"/>
               </w:rPr>
               <w:t>see Software Program Specification</w:t>
             </w:r>
@@ -7287,11 +7440,15 @@
             <w:pPr>
               <w:rPr>
                 <w:bCs/>
+                <w:sz w:val="22"/>
+                <w:szCs w:val="22"/>
               </w:rPr>
             </w:pPr>
             <w:r>
               <w:rPr>
                 <w:bCs/>
+                <w:sz w:val="22"/>
+                <w:szCs w:val="22"/>
               </w:rPr>
               <w:t>Make a Phone Call (Android Application)</w:t>
             </w:r>
@@ -7300,6 +7457,8 @@
             <w:pPr>
               <w:rPr>
                 <w:bCs/>
+                <w:sz w:val="22"/>
+                <w:szCs w:val="22"/>
               </w:rPr>
             </w:pPr>
           </w:p>
@@ -7309,9 +7468,17 @@
             <w:tcW w:w="4788" w:type="dxa"/>
           </w:tcPr>
           <w:p>
+            <w:pPr>
+              <w:rPr>
+                <w:sz w:val="22"/>
+                <w:szCs w:val="22"/>
+              </w:rPr>
+            </w:pPr>
             <w:r>
               <w:rPr>
                 <w:color w:val="000000"/>
+                <w:sz w:val="22"/>
+                <w:szCs w:val="22"/>
               </w:rPr>
               <w:t>see Software Program Specification</w:t>
             </w:r>
@@ -7327,11 +7494,15 @@
             <w:pPr>
               <w:rPr>
                 <w:bCs/>
+                <w:sz w:val="22"/>
+                <w:szCs w:val="22"/>
               </w:rPr>
             </w:pPr>
             <w:r>
               <w:rPr>
                 <w:bCs/>
+                <w:sz w:val="22"/>
+                <w:szCs w:val="22"/>
               </w:rPr>
               <w:t>View Location Information (Android Application)</w:t>
             </w:r>
@@ -7340,6 +7511,8 @@
             <w:pPr>
               <w:rPr>
                 <w:bCs/>
+                <w:sz w:val="22"/>
+                <w:szCs w:val="22"/>
               </w:rPr>
             </w:pPr>
           </w:p>
@@ -7349,9 +7522,17 @@
             <w:tcW w:w="4788" w:type="dxa"/>
           </w:tcPr>
           <w:p>
+            <w:pPr>
+              <w:rPr>
+                <w:sz w:val="22"/>
+                <w:szCs w:val="22"/>
+              </w:rPr>
+            </w:pPr>
             <w:r>
               <w:rPr>
                 <w:color w:val="000000"/>
+                <w:sz w:val="22"/>
+                <w:szCs w:val="22"/>
               </w:rPr>
               <w:t>see Software Program Specification</w:t>
             </w:r>
@@ -7367,11 +7548,15 @@
             <w:pPr>
               <w:rPr>
                 <w:bCs/>
+                <w:sz w:val="22"/>
+                <w:szCs w:val="22"/>
               </w:rPr>
             </w:pPr>
             <w:r>
               <w:rPr>
                 <w:bCs/>
+                <w:sz w:val="22"/>
+                <w:szCs w:val="22"/>
               </w:rPr>
               <w:t>Input Location (Android Application)</w:t>
             </w:r>
@@ -7380,6 +7565,8 @@
             <w:pPr>
               <w:rPr>
                 <w:bCs/>
+                <w:sz w:val="22"/>
+                <w:szCs w:val="22"/>
               </w:rPr>
             </w:pPr>
           </w:p>
@@ -7389,9 +7576,17 @@
             <w:tcW w:w="4788" w:type="dxa"/>
           </w:tcPr>
           <w:p>
+            <w:pPr>
+              <w:rPr>
+                <w:sz w:val="22"/>
+                <w:szCs w:val="22"/>
+              </w:rPr>
+            </w:pPr>
             <w:r>
               <w:rPr>
                 <w:color w:val="000000"/>
+                <w:sz w:val="22"/>
+                <w:szCs w:val="22"/>
               </w:rPr>
               <w:t>see Software Program Specification</w:t>
             </w:r>
@@ -7407,11 +7602,15 @@
             <w:pPr>
               <w:rPr>
                 <w:bCs/>
+                <w:sz w:val="22"/>
+                <w:szCs w:val="22"/>
               </w:rPr>
             </w:pPr>
             <w:r>
               <w:rPr>
                 <w:bCs/>
+                <w:sz w:val="22"/>
+                <w:szCs w:val="22"/>
               </w:rPr>
               <w:t>View About (Android Application)</w:t>
             </w:r>
@@ -7420,6 +7619,8 @@
             <w:pPr>
               <w:rPr>
                 <w:bCs/>
+                <w:sz w:val="22"/>
+                <w:szCs w:val="22"/>
               </w:rPr>
             </w:pPr>
           </w:p>
@@ -7429,9 +7630,17 @@
             <w:tcW w:w="4788" w:type="dxa"/>
           </w:tcPr>
           <w:p>
+            <w:pPr>
+              <w:rPr>
+                <w:sz w:val="22"/>
+                <w:szCs w:val="22"/>
+              </w:rPr>
+            </w:pPr>
             <w:r>
               <w:rPr>
                 <w:color w:val="000000"/>
+                <w:sz w:val="22"/>
+                <w:szCs w:val="22"/>
               </w:rPr>
               <w:t>see Software Program Specification</w:t>
             </w:r>
@@ -7447,11 +7656,15 @@
             <w:pPr>
               <w:rPr>
                 <w:bCs/>
+                <w:sz w:val="22"/>
+                <w:szCs w:val="22"/>
               </w:rPr>
             </w:pPr>
             <w:r>
               <w:rPr>
                 <w:bCs/>
+                <w:sz w:val="22"/>
+                <w:szCs w:val="22"/>
               </w:rPr>
               <w:t>View Help (Android Application)</w:t>
             </w:r>
@@ -7460,6 +7673,8 @@
             <w:pPr>
               <w:rPr>
                 <w:bCs/>
+                <w:sz w:val="22"/>
+                <w:szCs w:val="22"/>
               </w:rPr>
             </w:pPr>
           </w:p>
@@ -7469,9 +7684,17 @@
             <w:tcW w:w="4788" w:type="dxa"/>
           </w:tcPr>
           <w:p>
+            <w:pPr>
+              <w:rPr>
+                <w:sz w:val="22"/>
+                <w:szCs w:val="22"/>
+              </w:rPr>
+            </w:pPr>
             <w:r>
               <w:rPr>
                 <w:color w:val="000000"/>
+                <w:sz w:val="22"/>
+                <w:szCs w:val="22"/>
               </w:rPr>
               <w:t>see Software Program Specification</w:t>
             </w:r>
@@ -7487,11 +7710,15 @@
             <w:pPr>
               <w:rPr>
                 <w:bCs/>
+                <w:sz w:val="22"/>
+                <w:szCs w:val="22"/>
               </w:rPr>
             </w:pPr>
             <w:r>
               <w:rPr>
                 <w:bCs/>
+                <w:sz w:val="22"/>
+                <w:szCs w:val="22"/>
               </w:rPr>
               <w:t>Login (Web Application)</w:t>
             </w:r>
@@ -7500,6 +7727,8 @@
             <w:pPr>
               <w:rPr>
                 <w:bCs/>
+                <w:sz w:val="22"/>
+                <w:szCs w:val="22"/>
               </w:rPr>
             </w:pPr>
           </w:p>
@@ -7509,9 +7738,17 @@
             <w:tcW w:w="4788" w:type="dxa"/>
           </w:tcPr>
           <w:p>
+            <w:pPr>
+              <w:rPr>
+                <w:sz w:val="22"/>
+                <w:szCs w:val="22"/>
+              </w:rPr>
+            </w:pPr>
             <w:r>
               <w:rPr>
                 <w:color w:val="000000"/>
+                <w:sz w:val="22"/>
+                <w:szCs w:val="22"/>
               </w:rPr>
               <w:t>see Software Program Specification</w:t>
             </w:r>
@@ -7527,11 +7764,15 @@
             <w:pPr>
               <w:rPr>
                 <w:bCs/>
+                <w:sz w:val="22"/>
+                <w:szCs w:val="22"/>
               </w:rPr>
             </w:pPr>
             <w:r>
               <w:rPr>
                 <w:bCs/>
+                <w:sz w:val="22"/>
+                <w:szCs w:val="22"/>
               </w:rPr>
               <w:t>Add Data (Web Application)</w:t>
             </w:r>
@@ -7540,6 +7781,8 @@
             <w:pPr>
               <w:rPr>
                 <w:bCs/>
+                <w:sz w:val="22"/>
+                <w:szCs w:val="22"/>
               </w:rPr>
             </w:pPr>
           </w:p>
@@ -7549,9 +7792,17 @@
             <w:tcW w:w="4788" w:type="dxa"/>
           </w:tcPr>
           <w:p>
+            <w:pPr>
+              <w:rPr>
+                <w:sz w:val="22"/>
+                <w:szCs w:val="22"/>
+              </w:rPr>
+            </w:pPr>
             <w:r>
               <w:rPr>
                 <w:color w:val="000000"/>
+                <w:sz w:val="22"/>
+                <w:szCs w:val="22"/>
               </w:rPr>
               <w:t>see Software Program Specification</w:t>
             </w:r>
@@ -7567,11 +7818,15 @@
             <w:pPr>
               <w:rPr>
                 <w:bCs/>
+                <w:sz w:val="22"/>
+                <w:szCs w:val="22"/>
               </w:rPr>
             </w:pPr>
             <w:r>
               <w:rPr>
                 <w:bCs/>
+                <w:sz w:val="22"/>
+                <w:szCs w:val="22"/>
               </w:rPr>
               <w:t>Edit Data (Web Application)</w:t>
             </w:r>
@@ -7580,6 +7835,8 @@
             <w:pPr>
               <w:rPr>
                 <w:bCs/>
+                <w:sz w:val="22"/>
+                <w:szCs w:val="22"/>
               </w:rPr>
             </w:pPr>
           </w:p>
@@ -7589,9 +7846,17 @@
             <w:tcW w:w="4788" w:type="dxa"/>
           </w:tcPr>
           <w:p>
+            <w:pPr>
+              <w:rPr>
+                <w:sz w:val="22"/>
+                <w:szCs w:val="22"/>
+              </w:rPr>
+            </w:pPr>
             <w:r>
               <w:rPr>
                 <w:color w:val="000000"/>
+                <w:sz w:val="22"/>
+                <w:szCs w:val="22"/>
               </w:rPr>
               <w:t>see Software Program Specification</w:t>
             </w:r>
@@ -7607,11 +7872,15 @@
             <w:pPr>
               <w:rPr>
                 <w:bCs/>
+                <w:sz w:val="22"/>
+                <w:szCs w:val="22"/>
               </w:rPr>
             </w:pPr>
             <w:r>
               <w:rPr>
                 <w:bCs/>
+                <w:sz w:val="22"/>
+                <w:szCs w:val="22"/>
               </w:rPr>
               <w:t>Delete Data (Web Application)</w:t>
             </w:r>
@@ -7620,6 +7889,8 @@
             <w:pPr>
               <w:rPr>
                 <w:bCs/>
+                <w:sz w:val="22"/>
+                <w:szCs w:val="22"/>
               </w:rPr>
             </w:pPr>
           </w:p>
@@ -7629,9 +7900,17 @@
             <w:tcW w:w="4788" w:type="dxa"/>
           </w:tcPr>
           <w:p>
+            <w:pPr>
+              <w:rPr>
+                <w:sz w:val="22"/>
+                <w:szCs w:val="22"/>
+              </w:rPr>
+            </w:pPr>
             <w:r>
               <w:rPr>
                 <w:color w:val="000000"/>
+                <w:sz w:val="22"/>
+                <w:szCs w:val="22"/>
               </w:rPr>
               <w:t>see Software Program Specification</w:t>
             </w:r>
@@ -7647,11 +7926,15 @@
             <w:pPr>
               <w:rPr>
                 <w:bCs/>
+                <w:sz w:val="22"/>
+                <w:szCs w:val="22"/>
               </w:rPr>
             </w:pPr>
             <w:r>
               <w:rPr>
                 <w:bCs/>
+                <w:sz w:val="22"/>
+                <w:szCs w:val="22"/>
               </w:rPr>
               <w:t>Search Data (Web Application)</w:t>
             </w:r>
@@ -7660,6 +7943,8 @@
             <w:pPr>
               <w:rPr>
                 <w:bCs/>
+                <w:sz w:val="22"/>
+                <w:szCs w:val="22"/>
               </w:rPr>
             </w:pPr>
           </w:p>
@@ -7669,9 +7954,17 @@
             <w:tcW w:w="4788" w:type="dxa"/>
           </w:tcPr>
           <w:p>
+            <w:pPr>
+              <w:rPr>
+                <w:sz w:val="22"/>
+                <w:szCs w:val="22"/>
+              </w:rPr>
+            </w:pPr>
             <w:r>
               <w:rPr>
                 <w:color w:val="000000"/>
+                <w:sz w:val="22"/>
+                <w:szCs w:val="22"/>
               </w:rPr>
               <w:t>see Software Program Specification</w:t>
             </w:r>
@@ -7687,25 +7980,25 @@
             <w:pPr>
               <w:rPr>
                 <w:bCs/>
+                <w:sz w:val="22"/>
+                <w:szCs w:val="22"/>
               </w:rPr>
             </w:pPr>
             <w:r>
               <w:rPr>
                 <w:bCs/>
-              </w:rPr>
-              <w:t xml:space="preserve">Confirm User Inputted Data </w:t>
-            </w:r>
-            <w:r>
+                <w:sz w:val="22"/>
+                <w:szCs w:val="22"/>
+              </w:rPr>
+              <w:t>Edit User Inputted Data (Web Application)</w:t>
+            </w:r>
+          </w:p>
+          <w:p>
+            <w:pPr>
               <w:rPr>
                 <w:bCs/>
-              </w:rPr>
-              <w:t>(Web Application)</w:t>
-            </w:r>
-          </w:p>
-          <w:p>
-            <w:pPr>
-              <w:rPr>
-                <w:bCs/>
+                <w:sz w:val="22"/>
+                <w:szCs w:val="22"/>
               </w:rPr>
             </w:pPr>
           </w:p>
@@ -7715,9 +8008,17 @@
             <w:tcW w:w="4788" w:type="dxa"/>
           </w:tcPr>
           <w:p>
+            <w:pPr>
+              <w:rPr>
+                <w:sz w:val="22"/>
+                <w:szCs w:val="22"/>
+              </w:rPr>
+            </w:pPr>
             <w:r>
               <w:rPr>
                 <w:color w:val="000000"/>
+                <w:sz w:val="22"/>
+                <w:szCs w:val="22"/>
               </w:rPr>
               <w:t>see Software Program Specification</w:t>
             </w:r>
@@ -7733,25 +8034,25 @@
             <w:pPr>
               <w:rPr>
                 <w:bCs/>
+                <w:sz w:val="22"/>
+                <w:szCs w:val="22"/>
               </w:rPr>
             </w:pPr>
             <w:r>
               <w:rPr>
                 <w:bCs/>
-              </w:rPr>
-              <w:t xml:space="preserve">Reject User Inputted Data </w:t>
-            </w:r>
-            <w:r>
+                <w:sz w:val="22"/>
+                <w:szCs w:val="22"/>
+              </w:rPr>
+              <w:t>Confirm User Inputted Data (Web Application)</w:t>
+            </w:r>
+          </w:p>
+          <w:p>
+            <w:pPr>
               <w:rPr>
                 <w:bCs/>
-              </w:rPr>
-              <w:t>(Web Application)</w:t>
-            </w:r>
-          </w:p>
-          <w:p>
-            <w:pPr>
-              <w:rPr>
-                <w:bCs/>
+                <w:sz w:val="22"/>
+                <w:szCs w:val="22"/>
               </w:rPr>
             </w:pPr>
           </w:p>
@@ -7761,9 +8062,125 @@
             <w:tcW w:w="4788" w:type="dxa"/>
           </w:tcPr>
           <w:p>
+            <w:pPr>
+              <w:rPr>
+                <w:sz w:val="22"/>
+                <w:szCs w:val="22"/>
+              </w:rPr>
+            </w:pPr>
             <w:r>
               <w:rPr>
                 <w:color w:val="000000"/>
+                <w:sz w:val="22"/>
+                <w:szCs w:val="22"/>
+              </w:rPr>
+              <w:t>see Software Program Specification</w:t>
+            </w:r>
+          </w:p>
+        </w:tc>
+      </w:tr>
+      <w:tr>
+        <w:tc>
+          <w:tcPr>
+            <w:tcW w:w="4788" w:type="dxa"/>
+          </w:tcPr>
+          <w:p>
+            <w:pPr>
+              <w:rPr>
+                <w:bCs/>
+                <w:sz w:val="22"/>
+                <w:szCs w:val="22"/>
+              </w:rPr>
+            </w:pPr>
+            <w:r>
+              <w:rPr>
+                <w:bCs/>
+                <w:sz w:val="22"/>
+                <w:szCs w:val="22"/>
+              </w:rPr>
+              <w:t>Reject User Inputted Data (Web Application)</w:t>
+            </w:r>
+          </w:p>
+          <w:p>
+            <w:pPr>
+              <w:rPr>
+                <w:bCs/>
+                <w:sz w:val="22"/>
+                <w:szCs w:val="22"/>
+              </w:rPr>
+            </w:pPr>
+          </w:p>
+        </w:tc>
+        <w:tc>
+          <w:tcPr>
+            <w:tcW w:w="4788" w:type="dxa"/>
+          </w:tcPr>
+          <w:p>
+            <w:pPr>
+              <w:rPr>
+                <w:sz w:val="22"/>
+                <w:szCs w:val="22"/>
+              </w:rPr>
+            </w:pPr>
+            <w:r>
+              <w:rPr>
+                <w:color w:val="000000"/>
+                <w:sz w:val="22"/>
+                <w:szCs w:val="22"/>
+              </w:rPr>
+              <w:t>see Software Program Specification</w:t>
+            </w:r>
+          </w:p>
+        </w:tc>
+      </w:tr>
+      <w:tr>
+        <w:tc>
+          <w:tcPr>
+            <w:tcW w:w="4788" w:type="dxa"/>
+          </w:tcPr>
+          <w:p>
+            <w:pPr>
+              <w:rPr>
+                <w:bCs/>
+                <w:sz w:val="22"/>
+                <w:szCs w:val="22"/>
+              </w:rPr>
+            </w:pPr>
+            <w:r>
+              <w:rPr>
+                <w:bCs/>
+                <w:sz w:val="22"/>
+                <w:szCs w:val="22"/>
+              </w:rPr>
+              <w:t>Log out (Web Application)</w:t>
+            </w:r>
+          </w:p>
+          <w:p>
+            <w:pPr>
+              <w:rPr>
+                <w:bCs/>
+                <w:sz w:val="22"/>
+                <w:szCs w:val="22"/>
+              </w:rPr>
+            </w:pPr>
+          </w:p>
+        </w:tc>
+        <w:tc>
+          <w:tcPr>
+            <w:tcW w:w="4788" w:type="dxa"/>
+          </w:tcPr>
+          <w:p>
+            <w:pPr>
+              <w:rPr>
+                <w:sz w:val="22"/>
+                <w:szCs w:val="22"/>
+              </w:rPr>
+            </w:pPr>
+            <w:r>
+              <w:rPr>
+                <w:color w:val="000000"/>
+                <w:sz w:val="22"/>
+                <w:szCs w:val="22"/>
               </w:rPr>
               <w:t>see Software Program Specification</w:t>
             </w:r>
@@ -7772,8 +8189,6 @@
       </w:tr>
     </w:tbl>
     <w:p/>
-    <w:p/>
-    <w:p/>
     <w:p>
       <w:r>
         <w:t xml:space="preserve"> In addition, we will test:</w:t>
@@ -7805,17 +8220,9 @@
     </w:p>
     <w:p>
       <w:pPr>
-        <w:rPr>
-          <w:b/>
-          <w:i/>
-        </w:rPr>
-      </w:pPr>
-    </w:p>
-    <w:p>
-      <w:pPr>
         <w:pStyle w:val="Heading3"/>
       </w:pPr>
-      <w:bookmarkStart w:id="12" w:name="_Toc448141267"/>
+      <w:bookmarkStart w:id="12" w:name="_Toc448474171"/>
       <w:r>
         <w:t>Compatibility</w:t>
       </w:r>
@@ -7928,7 +8335,7 @@
       <w:pPr>
         <w:pStyle w:val="Heading1"/>
       </w:pPr>
-      <w:bookmarkStart w:id="13" w:name="_Toc448141268"/>
+      <w:bookmarkStart w:id="13" w:name="_Toc448474172"/>
       <w:r>
         <w:t>Entry and Exit Criteria</w:t>
       </w:r>
@@ -7949,7 +8356,7 @@
       <w:pPr>
         <w:pStyle w:val="Heading2"/>
       </w:pPr>
-      <w:bookmarkStart w:id="14" w:name="_Toc448141269"/>
+      <w:bookmarkStart w:id="14" w:name="_Toc448474173"/>
       <w:r>
         <w:t>Unit Testing</w:t>
       </w:r>
@@ -7968,42 +8375,39 @@
       </w:r>
     </w:p>
     <w:p/>
+    <w:p>
+      <w:pPr>
+        <w:pStyle w:val="Heading3"/>
+        <w:rPr>
+          <w:i w:val="0"/>
+        </w:rPr>
+      </w:pPr>
+      <w:bookmarkStart w:id="15" w:name="_Toc448474174"/>
+      <w:r>
+        <w:rPr>
+          <w:i w:val="0"/>
+        </w:rPr>
+        <w:t>Black Box Phase</w:t>
+      </w:r>
+      <w:bookmarkEnd w:id="15"/>
+    </w:p>
+    <w:p>
+      <w:pPr>
+        <w:keepNext/>
+      </w:pPr>
+    </w:p>
+    <w:p>
+      <w:pPr>
+        <w:keepNext/>
+        <w:jc w:val="both"/>
+      </w:pPr>
+      <w:r>
+        <w:t>Black box testing typically involves running through every possible input to verify that it results in the right outputs using the software as an end-user would.  We will use Equivalence Partitioning and Boundary Value Analysis complexity metrics in order to quantifiably determine how many test cases needed to achieve maximum code coverage.</w:t>
+      </w:r>
+    </w:p>
     <w:p/>
     <w:p>
       <w:pPr>
-        <w:pStyle w:val="Heading3"/>
-        <w:rPr>
-          <w:i w:val="0"/>
-        </w:rPr>
-      </w:pPr>
-      <w:bookmarkStart w:id="15" w:name="_Toc448141270"/>
-      <w:r>
-        <w:rPr>
-          <w:i w:val="0"/>
-        </w:rPr>
-        <w:t>Black Box Phase</w:t>
-      </w:r>
-      <w:bookmarkEnd w:id="15"/>
-    </w:p>
-    <w:p>
-      <w:pPr>
-        <w:keepNext/>
-      </w:pPr>
-    </w:p>
-    <w:p>
-      <w:pPr>
-        <w:keepNext/>
-        <w:jc w:val="both"/>
-      </w:pPr>
-      <w:r>
-        <w:t>Black box testing typically involves running through every possible input to verify that it results in the right outputs using the software as an end-user would.  We will use Equivalence Partitioning and Boundary Value Analysis complexity metrics in order to quantifiably determine how many test cases needed to achieve maximum code coverage.</w:t>
-      </w:r>
-    </w:p>
-    <w:p/>
-    <w:p/>
-    <w:p/>
-    <w:p>
-      <w:pPr>
         <w:pStyle w:val="Heading4"/>
         <w:rPr>
           <w:b/>
@@ -8013,7 +8417,6 @@
         <w:rPr>
           <w:b/>
         </w:rPr>
-        <w:lastRenderedPageBreak/>
         <w:t xml:space="preserve">Black Box Entry Criteria </w:t>
       </w:r>
     </w:p>
@@ -8033,6 +8436,7 @@
           <w:ilvl w:val="0"/>
           <w:numId w:val="18"/>
         </w:numPr>
+        <w:jc w:val="both"/>
       </w:pPr>
       <w:r>
         <w:t>All PALS Android Application functions, Find (ATM, Gas Station, Repair Shop), Add New, Get Direction, Make Phone Call, View Information, View Help, View About, must be coded.</w:t>
@@ -8065,6 +8469,7 @@
         <w:jc w:val="both"/>
       </w:pPr>
       <w:r>
+        <w:lastRenderedPageBreak/>
         <w:t>The type of Black Box testing Methods will be determined upon entry. We will use Equivalency Partition, and Boundary Value Analysis.</w:t>
       </w:r>
     </w:p>
@@ -8259,58 +8664,43 @@
         <w:t xml:space="preserve"> </w:t>
       </w:r>
     </w:p>
+    <w:p/>
     <w:p>
       <w:pPr>
         <w:pStyle w:val="Heading3"/>
-        <w:numPr>
-          <w:ilvl w:val="0"/>
-          <w:numId w:val="0"/>
-        </w:numPr>
-        <w:rPr>
-          <w:b w:val="0"/>
+        <w:rPr>
           <w:i w:val="0"/>
         </w:rPr>
       </w:pPr>
+      <w:bookmarkStart w:id="16" w:name="_Toc448474175"/>
+      <w:r>
+        <w:rPr>
+          <w:i w:val="0"/>
+        </w:rPr>
+        <w:t>White Box Phase</w:t>
+      </w:r>
+      <w:bookmarkEnd w:id="16"/>
+    </w:p>
+    <w:p>
+      <w:pPr>
+        <w:keepNext/>
+      </w:pPr>
+    </w:p>
+    <w:p>
+      <w:pPr>
+        <w:keepNext/>
+        <w:jc w:val="both"/>
+      </w:pPr>
+      <w:r>
+        <w:t>The White Box criteria apply for purposes of focusing on internal program structure, and discover all internal program errors.  Defects will be categorized and the quality of the product will be assessed.</w:t>
+      </w:r>
+      <w:r>
+        <w:t xml:space="preserve"> </w:t>
+      </w:r>
     </w:p>
     <w:p/>
     <w:p>
       <w:pPr>
-        <w:pStyle w:val="Heading3"/>
-        <w:rPr>
-          <w:i w:val="0"/>
-        </w:rPr>
-      </w:pPr>
-      <w:bookmarkStart w:id="16" w:name="_Toc448141271"/>
-      <w:r>
-        <w:rPr>
-          <w:i w:val="0"/>
-        </w:rPr>
-        <w:t>White Box Phase</w:t>
-      </w:r>
-      <w:bookmarkEnd w:id="16"/>
-    </w:p>
-    <w:p>
-      <w:pPr>
-        <w:keepNext/>
-      </w:pPr>
-    </w:p>
-    <w:p>
-      <w:pPr>
-        <w:keepNext/>
-        <w:jc w:val="both"/>
-      </w:pPr>
-      <w:r>
-        <w:t>The White Box criteria apply for purposes of focusing on internal program structure, and discover all internal program errors.  Defects will be categorized and the quality of the product will be assessed.</w:t>
-      </w:r>
-      <w:r>
-        <w:t xml:space="preserve"> </w:t>
-      </w:r>
-    </w:p>
-    <w:p/>
-    <w:p/>
-    <w:p/>
-    <w:p>
-      <w:pPr>
         <w:pStyle w:val="Heading4"/>
         <w:rPr>
           <w:b/>
@@ -8320,7 +8710,6 @@
         <w:rPr>
           <w:b/>
         </w:rPr>
-        <w:lastRenderedPageBreak/>
         <w:t xml:space="preserve">White Box Entry Criteria </w:t>
       </w:r>
     </w:p>
@@ -8526,7 +8915,7 @@
       <w:pPr>
         <w:pStyle w:val="Heading2"/>
       </w:pPr>
-      <w:bookmarkStart w:id="17" w:name="_Toc448141272"/>
+      <w:bookmarkStart w:id="17" w:name="_Toc448474176"/>
       <w:r>
         <w:t>Integration Test</w:t>
       </w:r>
@@ -8555,7 +8944,7 @@
       <w:pPr>
         <w:pStyle w:val="Heading3"/>
       </w:pPr>
-      <w:bookmarkStart w:id="18" w:name="_Toc448141273"/>
+      <w:bookmarkStart w:id="18" w:name="_Toc448474177"/>
       <w:r>
         <w:t>Integration Test Entry Criteria</w:t>
       </w:r>
@@ -8629,6 +9018,7 @@
         <w:jc w:val="both"/>
       </w:pPr>
       <w:r>
+        <w:lastRenderedPageBreak/>
         <w:t>Black Box Testing should either be in its late stages or completed.</w:t>
       </w:r>
     </w:p>
@@ -8645,12 +9035,11 @@
       </w:r>
     </w:p>
     <w:p/>
-    <w:p/>
     <w:p>
       <w:pPr>
         <w:pStyle w:val="Heading3"/>
       </w:pPr>
-      <w:bookmarkStart w:id="19" w:name="_Toc448141274"/>
+      <w:bookmarkStart w:id="19" w:name="_Toc448474178"/>
       <w:r>
         <w:t>Integration Test Exit Criteria</w:t>
       </w:r>
@@ -8735,7 +9124,7 @@
       <w:pPr>
         <w:pStyle w:val="Heading2"/>
       </w:pPr>
-      <w:bookmarkStart w:id="20" w:name="_Toc448141275"/>
+      <w:bookmarkStart w:id="20" w:name="_Toc448474179"/>
       <w:r>
         <w:t>System Test</w:t>
       </w:r>
@@ -8801,28 +9190,23 @@
       </w:r>
     </w:p>
     <w:p/>
+    <w:p>
+      <w:pPr>
+        <w:pStyle w:val="Heading3"/>
+      </w:pPr>
+      <w:bookmarkStart w:id="21" w:name="_Toc448474180"/>
+      <w:r>
+        <w:t>System Test Entry Criteria</w:t>
+      </w:r>
+      <w:bookmarkEnd w:id="21"/>
+    </w:p>
     <w:p/>
     <w:p>
       <w:pPr>
-        <w:pStyle w:val="Heading3"/>
-      </w:pPr>
-      <w:bookmarkStart w:id="21" w:name="_Toc448141276"/>
-      <w:r>
-        <w:t>System Test Entry Criteria</w:t>
-      </w:r>
-      <w:bookmarkEnd w:id="21"/>
-    </w:p>
-    <w:p/>
-    <w:p>
-      <w:pPr>
-        <w:jc w:val="both"/>
-      </w:pPr>
-      <w:r>
-        <w:t xml:space="preserve">The Entrance Criteria specified by the Development Engineers, should be fulfilled before System Test can commence.  In the event, that any criterion has not been achieved, the System Test may </w:t>
-      </w:r>
-      <w:r>
-        <w:lastRenderedPageBreak/>
-        <w:t>commence if both Development and Test Engineers are in full agreement that the risk is manageable.</w:t>
+        <w:jc w:val="both"/>
+      </w:pPr>
+      <w:r>
+        <w:t>The Entrance Criteria specified by the Development Engineers, should be fulfilled before System Test can commence.  In the event, that any criterion has not been achieved, the System Test may commence if both Development and Test Engineers are in full agreement that the risk is manageable.</w:t>
       </w:r>
       <w:r>
         <w:t xml:space="preserve"> </w:t>
@@ -8961,6 +9345,7 @@
         <w:jc w:val="both"/>
       </w:pPr>
       <w:r>
+        <w:lastRenderedPageBreak/>
         <w:t>Development and Test Engineers agree that Function Validation Testing will cover function performance, reliability, and compatibility testing.</w:t>
       </w:r>
       <w:r>
@@ -8968,12 +9353,11 @@
       </w:r>
     </w:p>
     <w:p/>
-    <w:p/>
     <w:p>
       <w:pPr>
         <w:pStyle w:val="Heading3"/>
       </w:pPr>
-      <w:bookmarkStart w:id="22" w:name="_Toc448141277"/>
+      <w:bookmarkStart w:id="22" w:name="_Toc448474181"/>
       <w:r>
         <w:t>System Exit Criteria</w:t>
       </w:r>
@@ -9129,104 +9513,104 @@
       </w:r>
     </w:p>
     <w:p/>
+    <w:p/>
     <w:p>
       <w:pPr>
         <w:pStyle w:val="Heading2"/>
       </w:pPr>
-      <w:bookmarkStart w:id="23" w:name="_Toc448141278"/>
+      <w:bookmarkStart w:id="23" w:name="_Toc448474182"/>
+      <w:r>
+        <w:t>Shipping or Live Release</w:t>
+      </w:r>
+      <w:bookmarkEnd w:id="23"/>
+    </w:p>
+    <w:p>
+      <w:pPr>
+        <w:keepNext/>
+      </w:pPr>
+    </w:p>
+    <w:p>
+      <w:pPr>
+        <w:keepNext/>
+        <w:jc w:val="both"/>
+      </w:pPr>
+      <w:r>
+        <w:rPr>
+          <w:color w:val="000000"/>
+        </w:rPr>
+        <w:t>The PALS application testing is scaled down into phase Function Complete and follows the release criteria.</w:t>
+      </w:r>
+    </w:p>
+    <w:p/>
+    <w:p>
+      <w:pPr>
+        <w:pStyle w:val="Heading3"/>
+      </w:pPr>
+      <w:bookmarkStart w:id="24" w:name="_Toc448474183"/>
+      <w:r>
+        <w:t>Shipping/Live Release Entry Criteria</w:t>
+      </w:r>
+      <w:bookmarkEnd w:id="24"/>
+    </w:p>
+    <w:p/>
+    <w:p>
+      <w:pPr>
+        <w:jc w:val="both"/>
+      </w:pPr>
+      <w:r>
+        <w:t xml:space="preserve">The criteria for entering the final stages are QA verifies that all open product defects, regardless of fixed defects, documented, deferred, or otherwise addressed. </w:t>
+      </w:r>
+    </w:p>
+    <w:p>
+      <w:pPr>
+        <w:jc w:val="both"/>
+      </w:pPr>
+    </w:p>
+    <w:p>
+      <w:pPr>
+        <w:jc w:val="both"/>
+      </w:pPr>
+      <w:r>
+        <w:t xml:space="preserve">The software is frozen when the product passes its final milestone.  If any code changes are made after the final milestone, the features fixed must be re-tested.  </w:t>
+      </w:r>
+      <w:r>
+        <w:t>QA</w:t>
+      </w:r>
+      <w:r>
+        <w:t xml:space="preserve"> and Development Engineers closely monitor fixes that go into the final build to minimize risk.  After the final milestone criteria have been met, the product enters the Live Release stage.</w:t>
+      </w:r>
+    </w:p>
+    <w:p>
+      <w:r>
+        <w:t xml:space="preserve"> </w:t>
+      </w:r>
+    </w:p>
+    <w:p>
+      <w:pPr>
+        <w:pStyle w:val="Heading3"/>
+      </w:pPr>
+      <w:bookmarkStart w:id="25" w:name="_Toc448474184"/>
+      <w:r>
+        <w:t>Shipping/Live Release exit Criteria</w:t>
+      </w:r>
+      <w:bookmarkEnd w:id="25"/>
+    </w:p>
+    <w:p>
+      <w:pPr>
+        <w:keepNext/>
+      </w:pPr>
+    </w:p>
+    <w:p>
+      <w:pPr>
+        <w:keepNext/>
+        <w:jc w:val="both"/>
+      </w:pPr>
+      <w:r>
+        <w:t xml:space="preserve">The Shipping/Live Release stage is when the product is ready for general availability to the public and the user documentation is final.  The product must fully satisfy its release </w:t>
+      </w:r>
       <w:r>
         <w:lastRenderedPageBreak/>
-        <w:t>Shipping or Live Release</w:t>
-      </w:r>
-      <w:bookmarkEnd w:id="23"/>
-    </w:p>
-    <w:p>
-      <w:pPr>
-        <w:keepNext/>
-      </w:pPr>
-    </w:p>
-    <w:p>
-      <w:pPr>
-        <w:keepNext/>
-        <w:jc w:val="both"/>
-      </w:pPr>
-      <w:r>
-        <w:rPr>
-          <w:color w:val="000000"/>
-        </w:rPr>
-        <w:t>The PALS application testing is scaled down into phase Function Complete and follows the release criteria.</w:t>
-      </w:r>
-    </w:p>
-    <w:p>
-      <w:pPr>
-        <w:pStyle w:val="Heading3"/>
-        <w:numPr>
-          <w:ilvl w:val="0"/>
-          <w:numId w:val="0"/>
-        </w:numPr>
-      </w:pPr>
-    </w:p>
-    <w:p/>
-    <w:p>
-      <w:pPr>
-        <w:pStyle w:val="Heading3"/>
-      </w:pPr>
-      <w:bookmarkStart w:id="24" w:name="_Toc448141279"/>
-      <w:r>
-        <w:t>Shipping/Live Release Entry Criteria</w:t>
-      </w:r>
-      <w:bookmarkEnd w:id="24"/>
-    </w:p>
-    <w:p/>
-    <w:p>
-      <w:pPr>
-        <w:jc w:val="both"/>
-      </w:pPr>
-      <w:r>
-        <w:t xml:space="preserve">The criteria for entering the final stages are QA verifies that all open product defects, regardless of fixed defects, documented, deferred, or otherwise addressed. </w:t>
-      </w:r>
-    </w:p>
-    <w:p>
-      <w:pPr>
-        <w:jc w:val="both"/>
-      </w:pPr>
-    </w:p>
-    <w:p>
-      <w:pPr>
-        <w:jc w:val="both"/>
-      </w:pPr>
-      <w:r>
-        <w:t>The software is frozen when the product passes its final milestone.  If any code changes are made after the final milestone, the features fixed must be re-tested.  QA, and Development Engineers closely monitor fixes that go into the final build to minimize risk.  After the final milestone criteria have been met, the product enters the Live Release stage.</w:t>
-      </w:r>
-    </w:p>
-    <w:p>
-      <w:r>
-        <w:t xml:space="preserve"> </w:t>
-      </w:r>
-    </w:p>
-    <w:p/>
-    <w:p>
-      <w:pPr>
-        <w:pStyle w:val="Heading3"/>
-      </w:pPr>
-      <w:bookmarkStart w:id="25" w:name="_Toc448141280"/>
-      <w:r>
-        <w:t>Shipping/Live Release exit Criteria</w:t>
-      </w:r>
-      <w:bookmarkEnd w:id="25"/>
-    </w:p>
-    <w:p>
-      <w:pPr>
-        <w:keepNext/>
-      </w:pPr>
-    </w:p>
-    <w:p>
-      <w:pPr>
-        <w:keepNext/>
-        <w:jc w:val="both"/>
-      </w:pPr>
-      <w:r>
-        <w:t>The Shipping/Live Release stage is when the product is ready for general availability to the public and the user documentation is final.  The product must fully satisfy its release specifications and the user documentation must adequately describe the product’s functionality. Both should be ready for use by the end user.</w:t>
+        <w:t>specifications and the user documentation must adequately describe the product’s functionality. Both should be ready for use by the end user.</w:t>
       </w:r>
       <w:r>
         <w:t xml:space="preserve"> </w:t>
@@ -9311,7 +9695,7 @@
           <w:bCs w:val="0"/>
         </w:rPr>
       </w:pPr>
-      <w:bookmarkStart w:id="26" w:name="_Toc448141281"/>
+      <w:bookmarkStart w:id="26" w:name="_Toc448474185"/>
       <w:r>
         <w:t>Bug Tracking/ Bug Process</w:t>
       </w:r>
@@ -9370,14 +9754,6 @@
         </w:rPr>
         <w:tab/>
       </w:r>
-      <w:r>
-        <w:rPr>
-          <w:b w:val="0"/>
-          <w:bCs w:val="0"/>
-          <w:sz w:val="24"/>
-        </w:rPr>
-        <w:tab/>
-      </w:r>
     </w:p>
     <w:p>
       <w:pPr>
@@ -9413,15 +9789,6 @@
         </w:rPr>
         <w:t>Expectation of a bug:</w:t>
       </w:r>
-    </w:p>
-    <w:p>
-      <w:pPr>
-        <w:jc w:val="both"/>
-        <w:rPr>
-          <w:b/>
-          <w:bCs/>
-        </w:rPr>
-      </w:pPr>
     </w:p>
     <w:p>
       <w:pPr>
@@ -9468,7 +9835,6 @@
         <w:jc w:val="both"/>
       </w:pPr>
       <w:r>
-        <w:lastRenderedPageBreak/>
         <w:t xml:space="preserve">Actual results – be specific on your findings. </w:t>
       </w:r>
     </w:p>
@@ -9498,6 +9864,7 @@
     </w:p>
     <w:p>
       <w:pPr>
+        <w:ind w:left="360"/>
         <w:jc w:val="both"/>
       </w:pPr>
     </w:p>
@@ -9594,8 +9961,16 @@
             <w:pPr>
               <w:keepNext/>
               <w:jc w:val="center"/>
-            </w:pPr>
-            <w:r>
+              <w:rPr>
+                <w:sz w:val="22"/>
+                <w:szCs w:val="22"/>
+              </w:rPr>
+            </w:pPr>
+            <w:r>
+              <w:rPr>
+                <w:sz w:val="22"/>
+                <w:szCs w:val="22"/>
+              </w:rPr>
               <w:t>1 – Fatal</w:t>
             </w:r>
           </w:p>
@@ -9607,15 +9982,25 @@
           <w:p>
             <w:pPr>
               <w:keepNext/>
+              <w:rPr>
+                <w:sz w:val="22"/>
+                <w:szCs w:val="22"/>
+              </w:rPr>
             </w:pPr>
             <w:r>
               <w:rPr>
                 <w:b/>
                 <w:bCs/>
+                <w:sz w:val="22"/>
+                <w:szCs w:val="22"/>
               </w:rPr>
               <w:t>Test Stopper:</w:t>
             </w:r>
             <w:r>
+              <w:rPr>
+                <w:sz w:val="22"/>
+                <w:szCs w:val="22"/>
+              </w:rPr>
               <w:t xml:space="preserve">  If you can’t access a function and need the bug to be fixed immediately.  The defect prevents QA from testing the feature area, sub-area or functionality of the feature.  </w:t>
             </w:r>
           </w:p>
@@ -9633,8 +10018,16 @@
             <w:pPr>
               <w:keepNext/>
               <w:jc w:val="center"/>
-            </w:pPr>
-            <w:r>
+              <w:rPr>
+                <w:sz w:val="22"/>
+                <w:szCs w:val="22"/>
+              </w:rPr>
+            </w:pPr>
+            <w:r>
+              <w:rPr>
+                <w:sz w:val="22"/>
+                <w:szCs w:val="22"/>
+              </w:rPr>
               <w:t>2 – Serious</w:t>
             </w:r>
           </w:p>
@@ -9646,15 +10039,25 @@
           <w:p>
             <w:pPr>
               <w:keepNext/>
+              <w:rPr>
+                <w:sz w:val="22"/>
+                <w:szCs w:val="22"/>
+              </w:rPr>
             </w:pPr>
             <w:r>
               <w:rPr>
                 <w:b/>
                 <w:bCs/>
+                <w:sz w:val="22"/>
+                <w:szCs w:val="22"/>
               </w:rPr>
               <w:t xml:space="preserve">Beta Stopper: </w:t>
             </w:r>
             <w:r>
+              <w:rPr>
+                <w:sz w:val="22"/>
+                <w:szCs w:val="22"/>
+              </w:rPr>
               <w:t xml:space="preserve">This is a bug that users would experience such as: data corruption, calculation errors, incorrect data, UE’s and system crash on common user scenarios, significant QA risk, and major UI defects.  </w:t>
             </w:r>
           </w:p>
@@ -9672,8 +10075,16 @@
             <w:pPr>
               <w:keepNext/>
               <w:jc w:val="center"/>
-            </w:pPr>
-            <w:r>
+              <w:rPr>
+                <w:sz w:val="22"/>
+                <w:szCs w:val="22"/>
+              </w:rPr>
+            </w:pPr>
+            <w:r>
+              <w:rPr>
+                <w:sz w:val="22"/>
+                <w:szCs w:val="22"/>
+              </w:rPr>
               <w:t>3 – Minor</w:t>
             </w:r>
           </w:p>
@@ -9685,15 +10096,25 @@
           <w:p>
             <w:pPr>
               <w:keepNext/>
+              <w:rPr>
+                <w:sz w:val="22"/>
+                <w:szCs w:val="22"/>
+              </w:rPr>
             </w:pPr>
             <w:r>
               <w:rPr>
                 <w:b/>
                 <w:bCs/>
+                <w:sz w:val="22"/>
+                <w:szCs w:val="22"/>
               </w:rPr>
               <w:t>Live Release:</w:t>
             </w:r>
             <w:r>
+              <w:rPr>
+                <w:sz w:val="22"/>
+                <w:szCs w:val="22"/>
+              </w:rPr>
               <w:t xml:space="preserve"> A bug that must be fixed before the product is officially completed, UE’s or crashes, content, and UI and graphic changes required for release.</w:t>
             </w:r>
           </w:p>
@@ -9707,14 +10128,9 @@
     </w:p>
     <w:p>
       <w:pPr>
-        <w:keepNext/>
-      </w:pPr>
-    </w:p>
-    <w:p>
-      <w:pPr>
         <w:pStyle w:val="Heading2"/>
       </w:pPr>
-      <w:bookmarkStart w:id="27" w:name="_Toc448141282"/>
+      <w:bookmarkStart w:id="27" w:name="_Toc448474186"/>
       <w:r>
         <w:t>Various Roles in Bug Resolution</w:t>
       </w:r>
@@ -9800,17 +10216,9 @@
     </w:p>
     <w:p>
       <w:pPr>
-        <w:rPr>
-          <w:b/>
-          <w:bCs/>
-        </w:rPr>
-      </w:pPr>
-    </w:p>
-    <w:p>
-      <w:pPr>
         <w:pStyle w:val="Heading2"/>
       </w:pPr>
-      <w:bookmarkStart w:id="28" w:name="_Toc448141283"/>
+      <w:bookmarkStart w:id="28" w:name="_Toc448474187"/>
       <w:r>
         <w:lastRenderedPageBreak/>
         <w:t>Bug Report Form</w:t>
@@ -9856,7 +10264,7 @@
                     </pic:cNvPicPr>
                   </pic:nvPicPr>
                   <pic:blipFill>
-                    <a:blip r:embed="rId7"/>
+                    <a:blip r:embed="rId8"/>
                     <a:srcRect/>
                     <a:stretch>
                       <a:fillRect/>
@@ -9889,7 +10297,7 @@
       <w:pPr>
         <w:pStyle w:val="Heading1"/>
       </w:pPr>
-      <w:bookmarkStart w:id="29" w:name="_Toc448141284"/>
+      <w:bookmarkStart w:id="29" w:name="_Toc448474188"/>
       <w:r>
         <w:lastRenderedPageBreak/>
         <w:t>Roles and Responsibilities</w:t>
@@ -9903,7 +10311,7 @@
         <w:pStyle w:val="Heading2"/>
         <w:jc w:val="both"/>
       </w:pPr>
-      <w:bookmarkStart w:id="30" w:name="_Toc448141285"/>
+      <w:bookmarkStart w:id="30" w:name="_Toc448474189"/>
       <w:r>
         <w:t>Development Team</w:t>
       </w:r>
@@ -10078,7 +10486,7 @@
         <w:pStyle w:val="Heading2"/>
         <w:jc w:val="both"/>
       </w:pPr>
-      <w:bookmarkStart w:id="31" w:name="_Toc448141286"/>
+      <w:bookmarkStart w:id="31" w:name="_Toc448474190"/>
       <w:r>
         <w:t>Testing Team</w:t>
       </w:r>
@@ -10312,7 +10720,7 @@
       <w:pPr>
         <w:pStyle w:val="Heading1"/>
       </w:pPr>
-      <w:bookmarkStart w:id="32" w:name="_Toc448141287"/>
+      <w:bookmarkStart w:id="32" w:name="_Toc448474191"/>
       <w:r>
         <w:lastRenderedPageBreak/>
         <w:t>Test Schedule</w:t>
@@ -10915,7 +11323,7 @@
       <w:pPr>
         <w:pStyle w:val="Heading1"/>
       </w:pPr>
-      <w:bookmarkStart w:id="33" w:name="_Toc448141288"/>
+      <w:bookmarkStart w:id="33" w:name="_Toc448474192"/>
       <w:r>
         <w:t>Deliverables</w:t>
       </w:r>
@@ -11236,7 +11644,7 @@
       <w:r>
         <w:br w:type="page"/>
       </w:r>
-      <w:bookmarkStart w:id="34" w:name="_Toc448141289"/>
+      <w:bookmarkStart w:id="34" w:name="_Toc448474193"/>
       <w:r>
         <w:lastRenderedPageBreak/>
         <w:t>References</w:t>
@@ -11309,8 +11717,8 @@
     </w:p>
     <w:p/>
     <w:sectPr>
-      <w:headerReference w:type="default" r:id="rId8"/>
-      <w:footerReference w:type="default" r:id="rId9"/>
+      <w:headerReference w:type="default" r:id="rId9"/>
+      <w:footerReference w:type="default" r:id="rId10"/>
       <w:pgSz w:w="12240" w:h="15840" w:code="1"/>
       <w:pgMar w:top="1440" w:right="1440" w:bottom="1440" w:left="1440" w:header="720" w:footer="720" w:gutter="0"/>
       <w:cols w:space="720"/>
@@ -11434,7 +11842,7 @@
         <w:color w:val="0000FF"/>
         <w:sz w:val="20"/>
       </w:rPr>
-      <w:t>17</w:t>
+      <w:t>2</w:t>
     </w:r>
     <w:r>
       <w:rPr>
@@ -11908,7 +12316,7 @@
   <w:abstractNum w:abstractNumId="3">
     <w:nsid w:val="386F3969"/>
     <w:multiLevelType w:val="multilevel"/>
-    <w:tmpl w:val="DAC665C6"/>
+    <w:tmpl w:val="DCC62D62"/>
     <w:lvl w:ilvl="0">
       <w:start w:val="1"/>
       <w:numFmt w:val="decimal"/>
@@ -11974,7 +12382,7 @@
       </w:pPr>
       <w:rPr>
         <w:rFonts w:hint="default"/>
-        <w:b w:val="0"/>
+        <w:b/>
         <w:i/>
       </w:rPr>
     </w:lvl>
@@ -15915,4 +16323,16 @@
   <a:objectDefaults/>
   <a:extraClrSchemeLst/>
 </a:theme>
+</file>
+
+<file path=customXml/item1.xml><?xml version="1.0" encoding="utf-8"?>
+<b:Sources xmlns:b="http://schemas.openxmlformats.org/officeDocument/2006/bibliography" xmlns="http://schemas.openxmlformats.org/officeDocument/2006/bibliography" SelectedStyle="\IEEE_Alphabetical.XSL" StyleName="IEEE - Alphabetical Order*"/>
+</file>
+
+<file path=customXml/itemProps1.xml><?xml version="1.0" encoding="utf-8"?>
+<ds:datastoreItem xmlns:ds="http://schemas.openxmlformats.org/officeDocument/2006/customXml" ds:itemID="{3B2CD2DE-8456-45B5-B0AC-7914A4F1F172}">
+  <ds:schemaRefs>
+    <ds:schemaRef ds:uri="http://schemas.openxmlformats.org/officeDocument/2006/bibliography"/>
+  </ds:schemaRefs>
+</ds:datastoreItem>
 </file>
</xml_diff>

<commit_message>
Update deliverables on master test plan document
</commit_message>
<xml_diff>
--- a/Master_Test_Plan.docx
+++ b/Master_Test_Plan.docx
@@ -564,7 +564,7 @@
       <w:r>
         <w:fldChar w:fldCharType="separate"/>
       </w:r>
-      <w:hyperlink w:anchor="_Toc448668835" w:history="1">
+      <w:hyperlink w:anchor="_Toc449427566" w:history="1">
         <w:r>
           <w:rPr>
             <w:rStyle w:val="Hyperlink"/>
@@ -602,7 +602,7 @@
           <w:rPr>
             <w:webHidden/>
           </w:rPr>
-          <w:instrText xml:space="preserve"> PAGEREF _Toc448668835 \h </w:instrText>
+          <w:instrText xml:space="preserve"> PAGEREF _Toc449427566 \h </w:instrText>
         </w:r>
         <w:r>
           <w:rPr>
@@ -638,7 +638,7 @@
           <w:szCs w:val="22"/>
         </w:rPr>
       </w:pPr>
-      <w:hyperlink w:anchor="_Toc448668836" w:history="1">
+      <w:hyperlink w:anchor="_Toc449427567" w:history="1">
         <w:r>
           <w:rPr>
             <w:rStyle w:val="Hyperlink"/>
@@ -675,7 +675,7 @@
           <w:rPr>
             <w:webHidden/>
           </w:rPr>
-          <w:instrText xml:space="preserve"> PAGEREF _Toc448668836 \h </w:instrText>
+          <w:instrText xml:space="preserve"> PAGEREF _Toc449427567 \h </w:instrText>
         </w:r>
         <w:r>
           <w:rPr>
@@ -712,7 +712,7 @@
           <w:szCs w:val="22"/>
         </w:rPr>
       </w:pPr>
-      <w:hyperlink w:anchor="_Toc448668837" w:history="1">
+      <w:hyperlink w:anchor="_Toc449427568" w:history="1">
         <w:r>
           <w:rPr>
             <w:rStyle w:val="Hyperlink"/>
@@ -750,7 +750,7 @@
           <w:rPr>
             <w:webHidden/>
           </w:rPr>
-          <w:instrText xml:space="preserve"> PAGEREF _Toc448668837 \h </w:instrText>
+          <w:instrText xml:space="preserve"> PAGEREF _Toc449427568 \h </w:instrText>
         </w:r>
         <w:r>
           <w:rPr>
@@ -787,7 +787,7 @@
           <w:szCs w:val="22"/>
         </w:rPr>
       </w:pPr>
-      <w:hyperlink w:anchor="_Toc448668838" w:history="1">
+      <w:hyperlink w:anchor="_Toc449427569" w:history="1">
         <w:r>
           <w:rPr>
             <w:rStyle w:val="Hyperlink"/>
@@ -825,7 +825,7 @@
           <w:rPr>
             <w:webHidden/>
           </w:rPr>
-          <w:instrText xml:space="preserve"> PAGEREF _Toc448668838 \h </w:instrText>
+          <w:instrText xml:space="preserve"> PAGEREF _Toc449427569 \h </w:instrText>
         </w:r>
         <w:r>
           <w:rPr>
@@ -862,7 +862,7 @@
           <w:szCs w:val="22"/>
         </w:rPr>
       </w:pPr>
-      <w:hyperlink w:anchor="_Toc448668839" w:history="1">
+      <w:hyperlink w:anchor="_Toc449427570" w:history="1">
         <w:r>
           <w:rPr>
             <w:rStyle w:val="Hyperlink"/>
@@ -900,7 +900,7 @@
           <w:rPr>
             <w:webHidden/>
           </w:rPr>
-          <w:instrText xml:space="preserve"> PAGEREF _Toc448668839 \h </w:instrText>
+          <w:instrText xml:space="preserve"> PAGEREF _Toc449427570 \h </w:instrText>
         </w:r>
         <w:r>
           <w:rPr>
@@ -937,7 +937,7 @@
           <w:szCs w:val="22"/>
         </w:rPr>
       </w:pPr>
-      <w:hyperlink w:anchor="_Toc448668840" w:history="1">
+      <w:hyperlink w:anchor="_Toc449427571" w:history="1">
         <w:r>
           <w:rPr>
             <w:rStyle w:val="Hyperlink"/>
@@ -975,7 +975,7 @@
           <w:rPr>
             <w:webHidden/>
           </w:rPr>
-          <w:instrText xml:space="preserve"> PAGEREF _Toc448668840 \h </w:instrText>
+          <w:instrText xml:space="preserve"> PAGEREF _Toc449427571 \h </w:instrText>
         </w:r>
         <w:r>
           <w:rPr>
@@ -1011,7 +1011,7 @@
           <w:szCs w:val="22"/>
         </w:rPr>
       </w:pPr>
-      <w:hyperlink w:anchor="_Toc448668841" w:history="1">
+      <w:hyperlink w:anchor="_Toc449427572" w:history="1">
         <w:r>
           <w:rPr>
             <w:rStyle w:val="Hyperlink"/>
@@ -1048,7 +1048,7 @@
           <w:rPr>
             <w:webHidden/>
           </w:rPr>
-          <w:instrText xml:space="preserve"> PAGEREF _Toc448668841 \h </w:instrText>
+          <w:instrText xml:space="preserve"> PAGEREF _Toc449427572 \h </w:instrText>
         </w:r>
         <w:r>
           <w:rPr>
@@ -1085,7 +1085,7 @@
           <w:szCs w:val="22"/>
         </w:rPr>
       </w:pPr>
-      <w:hyperlink w:anchor="_Toc448668842" w:history="1">
+      <w:hyperlink w:anchor="_Toc449427573" w:history="1">
         <w:r>
           <w:rPr>
             <w:rStyle w:val="Hyperlink"/>
@@ -1123,7 +1123,7 @@
           <w:rPr>
             <w:webHidden/>
           </w:rPr>
-          <w:instrText xml:space="preserve"> PAGEREF _Toc448668842 \h </w:instrText>
+          <w:instrText xml:space="preserve"> PAGEREF _Toc449427573 \h </w:instrText>
         </w:r>
         <w:r>
           <w:rPr>
@@ -1160,7 +1160,7 @@
           <w:szCs w:val="22"/>
         </w:rPr>
       </w:pPr>
-      <w:hyperlink w:anchor="_Toc448668843" w:history="1">
+      <w:hyperlink w:anchor="_Toc449427574" w:history="1">
         <w:r>
           <w:rPr>
             <w:rStyle w:val="Hyperlink"/>
@@ -1198,7 +1198,7 @@
           <w:rPr>
             <w:webHidden/>
           </w:rPr>
-          <w:instrText xml:space="preserve"> PAGEREF _Toc448668843 \h </w:instrText>
+          <w:instrText xml:space="preserve"> PAGEREF _Toc449427574 \h </w:instrText>
         </w:r>
         <w:r>
           <w:rPr>
@@ -1234,7 +1234,7 @@
           <w:szCs w:val="22"/>
         </w:rPr>
       </w:pPr>
-      <w:hyperlink w:anchor="_Toc448668844" w:history="1">
+      <w:hyperlink w:anchor="_Toc449427575" w:history="1">
         <w:r>
           <w:rPr>
             <w:rStyle w:val="Hyperlink"/>
@@ -1271,7 +1271,7 @@
           <w:rPr>
             <w:webHidden/>
           </w:rPr>
-          <w:instrText xml:space="preserve"> PAGEREF _Toc448668844 \h </w:instrText>
+          <w:instrText xml:space="preserve"> PAGEREF _Toc449427575 \h </w:instrText>
         </w:r>
         <w:r>
           <w:rPr>
@@ -1307,7 +1307,7 @@
           <w:szCs w:val="22"/>
         </w:rPr>
       </w:pPr>
-      <w:hyperlink w:anchor="_Toc448668845" w:history="1">
+      <w:hyperlink w:anchor="_Toc449427576" w:history="1">
         <w:r>
           <w:rPr>
             <w:rStyle w:val="Hyperlink"/>
@@ -1344,7 +1344,7 @@
           <w:rPr>
             <w:webHidden/>
           </w:rPr>
-          <w:instrText xml:space="preserve"> PAGEREF _Toc448668845 \h </w:instrText>
+          <w:instrText xml:space="preserve"> PAGEREF _Toc449427576 \h </w:instrText>
         </w:r>
         <w:r>
           <w:rPr>
@@ -1381,7 +1381,7 @@
           <w:szCs w:val="22"/>
         </w:rPr>
       </w:pPr>
-      <w:hyperlink w:anchor="_Toc448668846" w:history="1">
+      <w:hyperlink w:anchor="_Toc449427577" w:history="1">
         <w:r>
           <w:rPr>
             <w:rStyle w:val="Hyperlink"/>
@@ -1419,7 +1419,7 @@
           <w:rPr>
             <w:webHidden/>
           </w:rPr>
-          <w:instrText xml:space="preserve"> PAGEREF _Toc448668846 \h </w:instrText>
+          <w:instrText xml:space="preserve"> PAGEREF _Toc449427577 \h </w:instrText>
         </w:r>
         <w:r>
           <w:rPr>
@@ -1456,7 +1456,7 @@
           <w:szCs w:val="22"/>
         </w:rPr>
       </w:pPr>
-      <w:hyperlink w:anchor="_Toc448668847" w:history="1">
+      <w:hyperlink w:anchor="_Toc449427578" w:history="1">
         <w:r>
           <w:rPr>
             <w:rStyle w:val="Hyperlink"/>
@@ -1494,7 +1494,7 @@
           <w:rPr>
             <w:webHidden/>
           </w:rPr>
-          <w:instrText xml:space="preserve"> PAGEREF _Toc448668847 \h </w:instrText>
+          <w:instrText xml:space="preserve"> PAGEREF _Toc449427578 \h </w:instrText>
         </w:r>
         <w:r>
           <w:rPr>
@@ -1531,7 +1531,7 @@
           <w:szCs w:val="22"/>
         </w:rPr>
       </w:pPr>
-      <w:hyperlink w:anchor="_Toc448668848" w:history="1">
+      <w:hyperlink w:anchor="_Toc449427579" w:history="1">
         <w:r>
           <w:rPr>
             <w:rStyle w:val="Hyperlink"/>
@@ -1569,7 +1569,7 @@
           <w:rPr>
             <w:webHidden/>
           </w:rPr>
-          <w:instrText xml:space="preserve"> PAGEREF _Toc448668848 \h </w:instrText>
+          <w:instrText xml:space="preserve"> PAGEREF _Toc449427579 \h </w:instrText>
         </w:r>
         <w:r>
           <w:rPr>
@@ -1605,7 +1605,7 @@
           <w:szCs w:val="22"/>
         </w:rPr>
       </w:pPr>
-      <w:hyperlink w:anchor="_Toc448668849" w:history="1">
+      <w:hyperlink w:anchor="_Toc449427580" w:history="1">
         <w:r>
           <w:rPr>
             <w:rStyle w:val="Hyperlink"/>
@@ -1642,7 +1642,7 @@
           <w:rPr>
             <w:webHidden/>
           </w:rPr>
-          <w:instrText xml:space="preserve"> PAGEREF _Toc448668849 \h </w:instrText>
+          <w:instrText xml:space="preserve"> PAGEREF _Toc449427580 \h </w:instrText>
         </w:r>
         <w:r>
           <w:rPr>
@@ -1679,7 +1679,7 @@
           <w:szCs w:val="22"/>
         </w:rPr>
       </w:pPr>
-      <w:hyperlink w:anchor="_Toc448668850" w:history="1">
+      <w:hyperlink w:anchor="_Toc449427581" w:history="1">
         <w:r>
           <w:rPr>
             <w:rStyle w:val="Hyperlink"/>
@@ -1717,7 +1717,7 @@
           <w:rPr>
             <w:webHidden/>
           </w:rPr>
-          <w:instrText xml:space="preserve"> PAGEREF _Toc448668850 \h </w:instrText>
+          <w:instrText xml:space="preserve"> PAGEREF _Toc449427581 \h </w:instrText>
         </w:r>
         <w:r>
           <w:rPr>
@@ -1754,7 +1754,7 @@
           <w:szCs w:val="22"/>
         </w:rPr>
       </w:pPr>
-      <w:hyperlink w:anchor="_Toc448668851" w:history="1">
+      <w:hyperlink w:anchor="_Toc449427582" w:history="1">
         <w:r>
           <w:rPr>
             <w:rStyle w:val="Hyperlink"/>
@@ -1792,7 +1792,7 @@
           <w:rPr>
             <w:webHidden/>
           </w:rPr>
-          <w:instrText xml:space="preserve"> PAGEREF _Toc448668851 \h </w:instrText>
+          <w:instrText xml:space="preserve"> PAGEREF _Toc449427582 \h </w:instrText>
         </w:r>
         <w:r>
           <w:rPr>
@@ -1828,7 +1828,7 @@
           <w:szCs w:val="22"/>
         </w:rPr>
       </w:pPr>
-      <w:hyperlink w:anchor="_Toc448668852" w:history="1">
+      <w:hyperlink w:anchor="_Toc449427583" w:history="1">
         <w:r>
           <w:rPr>
             <w:rStyle w:val="Hyperlink"/>
@@ -1865,7 +1865,7 @@
           <w:rPr>
             <w:webHidden/>
           </w:rPr>
-          <w:instrText xml:space="preserve"> PAGEREF _Toc448668852 \h </w:instrText>
+          <w:instrText xml:space="preserve"> PAGEREF _Toc449427583 \h </w:instrText>
         </w:r>
         <w:r>
           <w:rPr>
@@ -1902,7 +1902,7 @@
           <w:szCs w:val="22"/>
         </w:rPr>
       </w:pPr>
-      <w:hyperlink w:anchor="_Toc448668853" w:history="1">
+      <w:hyperlink w:anchor="_Toc449427584" w:history="1">
         <w:r>
           <w:rPr>
             <w:rStyle w:val="Hyperlink"/>
@@ -1940,7 +1940,7 @@
           <w:rPr>
             <w:webHidden/>
           </w:rPr>
-          <w:instrText xml:space="preserve"> PAGEREF _Toc448668853 \h </w:instrText>
+          <w:instrText xml:space="preserve"> PAGEREF _Toc449427584 \h </w:instrText>
         </w:r>
         <w:r>
           <w:rPr>
@@ -1977,7 +1977,7 @@
           <w:szCs w:val="22"/>
         </w:rPr>
       </w:pPr>
-      <w:hyperlink w:anchor="_Toc448668854" w:history="1">
+      <w:hyperlink w:anchor="_Toc449427585" w:history="1">
         <w:r>
           <w:rPr>
             <w:rStyle w:val="Hyperlink"/>
@@ -2015,7 +2015,7 @@
           <w:rPr>
             <w:webHidden/>
           </w:rPr>
-          <w:instrText xml:space="preserve"> PAGEREF _Toc448668854 \h </w:instrText>
+          <w:instrText xml:space="preserve"> PAGEREF _Toc449427585 \h </w:instrText>
         </w:r>
         <w:r>
           <w:rPr>
@@ -2032,7 +2032,7 @@
           <w:rPr>
             <w:webHidden/>
           </w:rPr>
-          <w:t>13</w:t>
+          <w:t>14</w:t>
         </w:r>
         <w:r>
           <w:rPr>
@@ -2051,7 +2051,7 @@
           <w:szCs w:val="22"/>
         </w:rPr>
       </w:pPr>
-      <w:hyperlink w:anchor="_Toc448668855" w:history="1">
+      <w:hyperlink w:anchor="_Toc449427586" w:history="1">
         <w:r>
           <w:rPr>
             <w:rStyle w:val="Hyperlink"/>
@@ -2088,7 +2088,7 @@
           <w:rPr>
             <w:webHidden/>
           </w:rPr>
-          <w:instrText xml:space="preserve"> PAGEREF _Toc448668855 \h </w:instrText>
+          <w:instrText xml:space="preserve"> PAGEREF _Toc449427586 \h </w:instrText>
         </w:r>
         <w:r>
           <w:rPr>
@@ -2125,7 +2125,7 @@
           <w:szCs w:val="22"/>
         </w:rPr>
       </w:pPr>
-      <w:hyperlink w:anchor="_Toc448668856" w:history="1">
+      <w:hyperlink w:anchor="_Toc449427587" w:history="1">
         <w:r>
           <w:rPr>
             <w:rStyle w:val="Hyperlink"/>
@@ -2163,7 +2163,7 @@
           <w:rPr>
             <w:webHidden/>
           </w:rPr>
-          <w:instrText xml:space="preserve"> PAGEREF _Toc448668856 \h </w:instrText>
+          <w:instrText xml:space="preserve"> PAGEREF _Toc449427587 \h </w:instrText>
         </w:r>
         <w:r>
           <w:rPr>
@@ -2200,7 +2200,7 @@
           <w:szCs w:val="22"/>
         </w:rPr>
       </w:pPr>
-      <w:hyperlink w:anchor="_Toc448668857" w:history="1">
+      <w:hyperlink w:anchor="_Toc449427588" w:history="1">
         <w:r>
           <w:rPr>
             <w:rStyle w:val="Hyperlink"/>
@@ -2238,7 +2238,7 @@
           <w:rPr>
             <w:webHidden/>
           </w:rPr>
-          <w:instrText xml:space="preserve"> PAGEREF _Toc448668857 \h </w:instrText>
+          <w:instrText xml:space="preserve"> PAGEREF _Toc449427588 \h </w:instrText>
         </w:r>
         <w:r>
           <w:rPr>
@@ -2274,7 +2274,7 @@
           <w:szCs w:val="22"/>
         </w:rPr>
       </w:pPr>
-      <w:hyperlink w:anchor="_Toc448668858" w:history="1">
+      <w:hyperlink w:anchor="_Toc449427589" w:history="1">
         <w:r>
           <w:rPr>
             <w:rStyle w:val="Hyperlink"/>
@@ -2311,7 +2311,7 @@
           <w:rPr>
             <w:webHidden/>
           </w:rPr>
-          <w:instrText xml:space="preserve"> PAGEREF _Toc448668858 \h </w:instrText>
+          <w:instrText xml:space="preserve"> PAGEREF _Toc449427589 \h </w:instrText>
         </w:r>
         <w:r>
           <w:rPr>
@@ -2348,7 +2348,7 @@
           <w:szCs w:val="22"/>
         </w:rPr>
       </w:pPr>
-      <w:hyperlink w:anchor="_Toc448668859" w:history="1">
+      <w:hyperlink w:anchor="_Toc449427590" w:history="1">
         <w:r>
           <w:rPr>
             <w:rStyle w:val="Hyperlink"/>
@@ -2386,7 +2386,7 @@
           <w:rPr>
             <w:webHidden/>
           </w:rPr>
-          <w:instrText xml:space="preserve"> PAGEREF _Toc448668859 \h </w:instrText>
+          <w:instrText xml:space="preserve"> PAGEREF _Toc449427590 \h </w:instrText>
         </w:r>
         <w:r>
           <w:rPr>
@@ -2423,7 +2423,7 @@
           <w:szCs w:val="22"/>
         </w:rPr>
       </w:pPr>
-      <w:hyperlink w:anchor="_Toc448668860" w:history="1">
+      <w:hyperlink w:anchor="_Toc449427591" w:history="1">
         <w:r>
           <w:rPr>
             <w:rStyle w:val="Hyperlink"/>
@@ -2461,7 +2461,7 @@
           <w:rPr>
             <w:webHidden/>
           </w:rPr>
-          <w:instrText xml:space="preserve"> PAGEREF _Toc448668860 \h </w:instrText>
+          <w:instrText xml:space="preserve"> PAGEREF _Toc449427591 \h </w:instrText>
         </w:r>
         <w:r>
           <w:rPr>
@@ -2498,7 +2498,7 @@
           <w:szCs w:val="22"/>
         </w:rPr>
       </w:pPr>
-      <w:hyperlink w:anchor="_Toc448668861" w:history="1">
+      <w:hyperlink w:anchor="_Toc449427592" w:history="1">
         <w:r>
           <w:rPr>
             <w:rStyle w:val="Hyperlink"/>
@@ -2536,7 +2536,7 @@
           <w:rPr>
             <w:webHidden/>
           </w:rPr>
-          <w:instrText xml:space="preserve"> PAGEREF _Toc448668861 \h </w:instrText>
+          <w:instrText xml:space="preserve"> PAGEREF _Toc449427592 \h </w:instrText>
         </w:r>
         <w:r>
           <w:rPr>
@@ -2572,7 +2572,7 @@
           <w:szCs w:val="22"/>
         </w:rPr>
       </w:pPr>
-      <w:hyperlink w:anchor="_Toc448668862" w:history="1">
+      <w:hyperlink w:anchor="_Toc449427593" w:history="1">
         <w:r>
           <w:rPr>
             <w:rStyle w:val="Hyperlink"/>
@@ -2609,7 +2609,7 @@
           <w:rPr>
             <w:webHidden/>
           </w:rPr>
-          <w:instrText xml:space="preserve"> PAGEREF _Toc448668862 \h </w:instrText>
+          <w:instrText xml:space="preserve"> PAGEREF _Toc449427593 \h </w:instrText>
         </w:r>
         <w:r>
           <w:rPr>
@@ -2645,7 +2645,7 @@
           <w:szCs w:val="22"/>
         </w:rPr>
       </w:pPr>
-      <w:hyperlink w:anchor="_Toc448668863" w:history="1">
+      <w:hyperlink w:anchor="_Toc449427594" w:history="1">
         <w:r>
           <w:rPr>
             <w:rStyle w:val="Hyperlink"/>
@@ -2682,7 +2682,7 @@
           <w:rPr>
             <w:webHidden/>
           </w:rPr>
-          <w:instrText xml:space="preserve"> PAGEREF _Toc448668863 \h </w:instrText>
+          <w:instrText xml:space="preserve"> PAGEREF _Toc449427594 \h </w:instrText>
         </w:r>
         <w:r>
           <w:rPr>
@@ -2719,7 +2719,7 @@
           <w:szCs w:val="22"/>
         </w:rPr>
       </w:pPr>
-      <w:hyperlink w:anchor="_Toc448668864" w:history="1">
+      <w:hyperlink w:anchor="_Toc449427595" w:history="1">
         <w:r>
           <w:rPr>
             <w:rStyle w:val="Hyperlink"/>
@@ -2757,7 +2757,7 @@
           <w:rPr>
             <w:webHidden/>
           </w:rPr>
-          <w:instrText xml:space="preserve"> PAGEREF _Toc448668864 \h </w:instrText>
+          <w:instrText xml:space="preserve"> PAGEREF _Toc449427595 \h </w:instrText>
         </w:r>
         <w:r>
           <w:rPr>
@@ -2793,7 +2793,7 @@
           <w:szCs w:val="22"/>
         </w:rPr>
       </w:pPr>
-      <w:hyperlink w:anchor="_Toc448668865" w:history="1">
+      <w:hyperlink w:anchor="_Toc449427596" w:history="1">
         <w:r>
           <w:rPr>
             <w:rStyle w:val="Hyperlink"/>
@@ -2830,7 +2830,7 @@
           <w:rPr>
             <w:webHidden/>
           </w:rPr>
-          <w:instrText xml:space="preserve"> PAGEREF _Toc448668865 \h </w:instrText>
+          <w:instrText xml:space="preserve"> PAGEREF _Toc449427596 \h </w:instrText>
         </w:r>
         <w:r>
           <w:rPr>
@@ -2866,7 +2866,7 @@
           <w:szCs w:val="22"/>
         </w:rPr>
       </w:pPr>
-      <w:hyperlink w:anchor="_Toc448668866" w:history="1">
+      <w:hyperlink w:anchor="_Toc449427597" w:history="1">
         <w:r>
           <w:rPr>
             <w:rStyle w:val="Hyperlink"/>
@@ -2903,7 +2903,7 @@
           <w:rPr>
             <w:webHidden/>
           </w:rPr>
-          <w:instrText xml:space="preserve"> PAGEREF _Toc448668866 \h </w:instrText>
+          <w:instrText xml:space="preserve"> PAGEREF _Toc449427597 \h </w:instrText>
         </w:r>
         <w:r>
           <w:rPr>
@@ -2940,7 +2940,7 @@
           <w:szCs w:val="22"/>
         </w:rPr>
       </w:pPr>
-      <w:hyperlink w:anchor="_Toc448668867" w:history="1">
+      <w:hyperlink w:anchor="_Toc449427598" w:history="1">
         <w:r>
           <w:rPr>
             <w:rStyle w:val="Hyperlink"/>
@@ -2978,7 +2978,7 @@
           <w:rPr>
             <w:webHidden/>
           </w:rPr>
-          <w:instrText xml:space="preserve"> PAGEREF _Toc448668867 \h </w:instrText>
+          <w:instrText xml:space="preserve"> PAGEREF _Toc449427598 \h </w:instrText>
         </w:r>
         <w:r>
           <w:rPr>
@@ -3015,7 +3015,7 @@
           <w:szCs w:val="22"/>
         </w:rPr>
       </w:pPr>
-      <w:hyperlink w:anchor="_Toc448668868" w:history="1">
+      <w:hyperlink w:anchor="_Toc449427599" w:history="1">
         <w:r>
           <w:rPr>
             <w:rStyle w:val="Hyperlink"/>
@@ -3053,7 +3053,7 @@
           <w:rPr>
             <w:webHidden/>
           </w:rPr>
-          <w:instrText xml:space="preserve"> PAGEREF _Toc448668868 \h </w:instrText>
+          <w:instrText xml:space="preserve"> PAGEREF _Toc449427599 \h </w:instrText>
         </w:r>
         <w:r>
           <w:rPr>
@@ -3090,7 +3090,7 @@
           <w:szCs w:val="22"/>
         </w:rPr>
       </w:pPr>
-      <w:hyperlink w:anchor="_Toc448668869" w:history="1">
+      <w:hyperlink w:anchor="_Toc449427600" w:history="1">
         <w:r>
           <w:rPr>
             <w:rStyle w:val="Hyperlink"/>
@@ -3128,7 +3128,7 @@
           <w:rPr>
             <w:webHidden/>
           </w:rPr>
-          <w:instrText xml:space="preserve"> PAGEREF _Toc448668869 \h </w:instrText>
+          <w:instrText xml:space="preserve"> PAGEREF _Toc449427600 \h </w:instrText>
         </w:r>
         <w:r>
           <w:rPr>
@@ -3167,7 +3167,7 @@
       <w:r>
         <w:br w:type="page"/>
       </w:r>
-      <w:bookmarkStart w:id="0" w:name="_Toc448668835"/>
+      <w:bookmarkStart w:id="0" w:name="_Toc449427566"/>
       <w:r>
         <w:lastRenderedPageBreak/>
         <w:t>Introduction</w:t>
@@ -3201,7 +3201,7 @@
       <w:pPr>
         <w:pStyle w:val="Heading2"/>
       </w:pPr>
-      <w:bookmarkStart w:id="1" w:name="_Toc448668836"/>
+      <w:bookmarkStart w:id="1" w:name="_Toc449427567"/>
       <w:r>
         <w:t>Team Interaction</w:t>
       </w:r>
@@ -3257,7 +3257,7 @@
       <w:pPr>
         <w:pStyle w:val="Heading1"/>
       </w:pPr>
-      <w:bookmarkStart w:id="2" w:name="_Toc448668837"/>
+      <w:bookmarkStart w:id="2" w:name="_Toc449427568"/>
       <w:r>
         <w:t>Test Objective</w:t>
       </w:r>
@@ -3630,7 +3630,7 @@
       <w:pPr>
         <w:pStyle w:val="Heading1"/>
       </w:pPr>
-      <w:bookmarkStart w:id="3" w:name="_Toc448668838"/>
+      <w:bookmarkStart w:id="3" w:name="_Toc449427569"/>
       <w:r>
         <w:t>Process Overview</w:t>
       </w:r>
@@ -3779,7 +3779,7 @@
       <w:pPr>
         <w:pStyle w:val="Heading1"/>
       </w:pPr>
-      <w:bookmarkStart w:id="4" w:name="_Toc448668839"/>
+      <w:bookmarkStart w:id="4" w:name="_Toc449427570"/>
       <w:r>
         <w:lastRenderedPageBreak/>
         <w:t>Testing Process</w:t>
@@ -4374,7 +4374,7 @@
           <w:bCs w:val="0"/>
         </w:rPr>
       </w:pPr>
-      <w:bookmarkStart w:id="5" w:name="_Toc448668840"/>
+      <w:bookmarkStart w:id="5" w:name="_Toc449427571"/>
       <w:r>
         <w:t>Testing Strategy</w:t>
       </w:r>
@@ -5765,7 +5765,7 @@
       <w:pPr>
         <w:pStyle w:val="Heading2"/>
       </w:pPr>
-      <w:bookmarkStart w:id="6" w:name="_Toc448668841"/>
+      <w:bookmarkStart w:id="6" w:name="_Toc449427572"/>
       <w:r>
         <w:lastRenderedPageBreak/>
         <w:t>Unit Testing</w:t>
@@ -5797,7 +5797,7 @@
       <w:pPr>
         <w:pStyle w:val="Heading3"/>
       </w:pPr>
-      <w:bookmarkStart w:id="7" w:name="_Toc448668842"/>
+      <w:bookmarkStart w:id="7" w:name="_Toc449427573"/>
       <w:r>
         <w:t>White Box Testing</w:t>
       </w:r>
@@ -5865,7 +5865,7 @@
       <w:pPr>
         <w:pStyle w:val="Heading3"/>
       </w:pPr>
-      <w:bookmarkStart w:id="8" w:name="_Toc448668843"/>
+      <w:bookmarkStart w:id="8" w:name="_Toc449427574"/>
       <w:r>
         <w:t>Black Box Testing</w:t>
       </w:r>
@@ -7069,7 +7069,7 @@
       <w:pPr>
         <w:pStyle w:val="Heading2"/>
       </w:pPr>
-      <w:bookmarkStart w:id="9" w:name="_Toc448668844"/>
+      <w:bookmarkStart w:id="9" w:name="_Toc449427575"/>
       <w:r>
         <w:t>Integration Testing</w:t>
       </w:r>
@@ -7186,7 +7186,7 @@
       <w:pPr>
         <w:pStyle w:val="Heading2"/>
       </w:pPr>
-      <w:bookmarkStart w:id="10" w:name="_Toc448668845"/>
+      <w:bookmarkStart w:id="10" w:name="_Toc449427576"/>
       <w:r>
         <w:t>System Testing</w:t>
       </w:r>
@@ -7223,7 +7223,7 @@
       <w:pPr>
         <w:pStyle w:val="Heading3"/>
       </w:pPr>
-      <w:bookmarkStart w:id="11" w:name="_Toc448668846"/>
+      <w:bookmarkStart w:id="11" w:name="_Toc449427577"/>
       <w:r>
         <w:t>Function Validation Testing</w:t>
       </w:r>
@@ -8353,7 +8353,7 @@
       <w:pPr>
         <w:pStyle w:val="Heading3"/>
       </w:pPr>
-      <w:bookmarkStart w:id="12" w:name="_Toc448668847"/>
+      <w:bookmarkStart w:id="12" w:name="_Toc449427578"/>
       <w:r>
         <w:t>Compatibility</w:t>
       </w:r>
@@ -8466,7 +8466,7 @@
       <w:pPr>
         <w:pStyle w:val="Heading1"/>
       </w:pPr>
-      <w:bookmarkStart w:id="13" w:name="_Toc448668848"/>
+      <w:bookmarkStart w:id="13" w:name="_Toc449427579"/>
       <w:r>
         <w:t>Entry and Exit Criteria</w:t>
       </w:r>
@@ -8487,7 +8487,7 @@
       <w:pPr>
         <w:pStyle w:val="Heading2"/>
       </w:pPr>
-      <w:bookmarkStart w:id="14" w:name="_Toc448668849"/>
+      <w:bookmarkStart w:id="14" w:name="_Toc449427580"/>
       <w:r>
         <w:t>Unit Testing</w:t>
       </w:r>
@@ -8513,7 +8513,7 @@
           <w:i w:val="0"/>
         </w:rPr>
       </w:pPr>
-      <w:bookmarkStart w:id="15" w:name="_Toc448668850"/>
+      <w:bookmarkStart w:id="15" w:name="_Toc449427581"/>
       <w:r>
         <w:rPr>
           <w:i w:val="0"/>
@@ -8803,7 +8803,7 @@
           <w:i w:val="0"/>
         </w:rPr>
       </w:pPr>
-      <w:bookmarkStart w:id="16" w:name="_Toc448668851"/>
+      <w:bookmarkStart w:id="16" w:name="_Toc449427582"/>
       <w:r>
         <w:rPr>
           <w:i w:val="0"/>
@@ -9052,7 +9052,7 @@
       <w:pPr>
         <w:pStyle w:val="Heading2"/>
       </w:pPr>
-      <w:bookmarkStart w:id="17" w:name="_Toc448668852"/>
+      <w:bookmarkStart w:id="17" w:name="_Toc449427583"/>
       <w:r>
         <w:t>Integration Test</w:t>
       </w:r>
@@ -9081,7 +9081,7 @@
       <w:pPr>
         <w:pStyle w:val="Heading3"/>
       </w:pPr>
-      <w:bookmarkStart w:id="18" w:name="_Toc448668853"/>
+      <w:bookmarkStart w:id="18" w:name="_Toc449427584"/>
       <w:r>
         <w:t>Integration Test Entry Criteria</w:t>
       </w:r>
@@ -9176,7 +9176,7 @@
       <w:pPr>
         <w:pStyle w:val="Heading3"/>
       </w:pPr>
-      <w:bookmarkStart w:id="19" w:name="_Toc448668854"/>
+      <w:bookmarkStart w:id="19" w:name="_Toc449427585"/>
       <w:r>
         <w:t>Integration Test Exit Criteria</w:t>
       </w:r>
@@ -9260,7 +9260,7 @@
       <w:pPr>
         <w:pStyle w:val="Heading2"/>
       </w:pPr>
-      <w:bookmarkStart w:id="20" w:name="_Toc448668855"/>
+      <w:bookmarkStart w:id="20" w:name="_Toc449427586"/>
       <w:r>
         <w:t>System Test</w:t>
       </w:r>
@@ -9330,7 +9330,7 @@
       <w:pPr>
         <w:pStyle w:val="Heading3"/>
       </w:pPr>
-      <w:bookmarkStart w:id="21" w:name="_Toc448668856"/>
+      <w:bookmarkStart w:id="21" w:name="_Toc449427587"/>
       <w:r>
         <w:t>System Test Entry Criteria</w:t>
       </w:r>
@@ -9497,7 +9497,7 @@
       <w:pPr>
         <w:pStyle w:val="Heading3"/>
       </w:pPr>
-      <w:bookmarkStart w:id="22" w:name="_Toc448668857"/>
+      <w:bookmarkStart w:id="22" w:name="_Toc449427588"/>
       <w:r>
         <w:t>System Exit Criteria</w:t>
       </w:r>
@@ -9665,7 +9665,7 @@
       <w:pPr>
         <w:pStyle w:val="Heading2"/>
       </w:pPr>
-      <w:bookmarkStart w:id="23" w:name="_Toc448668858"/>
+      <w:bookmarkStart w:id="23" w:name="_Toc449427589"/>
       <w:r>
         <w:t>Shipping or Live Release</w:t>
       </w:r>
@@ -9693,7 +9693,7 @@
       <w:pPr>
         <w:pStyle w:val="Heading3"/>
       </w:pPr>
-      <w:bookmarkStart w:id="24" w:name="_Toc448668859"/>
+      <w:bookmarkStart w:id="24" w:name="_Toc449427590"/>
       <w:r>
         <w:t>Shipping/Live Release Entry Criteria</w:t>
       </w:r>
@@ -9736,7 +9736,7 @@
       <w:pPr>
         <w:pStyle w:val="Heading3"/>
       </w:pPr>
-      <w:bookmarkStart w:id="25" w:name="_Toc448668860"/>
+      <w:bookmarkStart w:id="25" w:name="_Toc449427591"/>
       <w:r>
         <w:t>Shipping/Live Release exit Criteria</w:t>
       </w:r>
@@ -9838,7 +9838,7 @@
           <w:bCs w:val="0"/>
         </w:rPr>
       </w:pPr>
-      <w:bookmarkStart w:id="26" w:name="_Toc448668861"/>
+      <w:bookmarkStart w:id="26" w:name="_Toc449427592"/>
       <w:r>
         <w:t>Bug Tracking/ Bug Process</w:t>
       </w:r>
@@ -10278,7 +10278,7 @@
       <w:pPr>
         <w:pStyle w:val="Heading2"/>
       </w:pPr>
-      <w:bookmarkStart w:id="27" w:name="_Toc448668862"/>
+      <w:bookmarkStart w:id="27" w:name="_Toc449427593"/>
       <w:r>
         <w:t>Various Roles in Bug Resolution</w:t>
       </w:r>
@@ -10375,7 +10375,7 @@
       <w:pPr>
         <w:pStyle w:val="Heading2"/>
       </w:pPr>
-      <w:bookmarkStart w:id="28" w:name="_Toc448668863"/>
+      <w:bookmarkStart w:id="28" w:name="_Toc449427594"/>
       <w:r>
         <w:lastRenderedPageBreak/>
         <w:t>Bug Report Form</w:t>
@@ -10454,7 +10454,7 @@
       <w:pPr>
         <w:pStyle w:val="Heading1"/>
       </w:pPr>
-      <w:bookmarkStart w:id="29" w:name="_Toc448668864"/>
+      <w:bookmarkStart w:id="29" w:name="_Toc449427595"/>
       <w:r>
         <w:lastRenderedPageBreak/>
         <w:t>Roles and Responsibilities</w:t>
@@ -10468,7 +10468,7 @@
         <w:pStyle w:val="Heading2"/>
         <w:jc w:val="both"/>
       </w:pPr>
-      <w:bookmarkStart w:id="30" w:name="_Toc448668865"/>
+      <w:bookmarkStart w:id="30" w:name="_Toc449427596"/>
       <w:r>
         <w:t>Development Team</w:t>
       </w:r>
@@ -10643,7 +10643,7 @@
         <w:pStyle w:val="Heading2"/>
         <w:jc w:val="both"/>
       </w:pPr>
-      <w:bookmarkStart w:id="31" w:name="_Toc448668866"/>
+      <w:bookmarkStart w:id="31" w:name="_Toc449427597"/>
       <w:r>
         <w:t>Testing Team</w:t>
       </w:r>
@@ -10877,7 +10877,7 @@
       <w:pPr>
         <w:pStyle w:val="Heading1"/>
       </w:pPr>
-      <w:bookmarkStart w:id="32" w:name="_Toc448668867"/>
+      <w:bookmarkStart w:id="32" w:name="_Toc449427598"/>
       <w:r>
         <w:lastRenderedPageBreak/>
         <w:t>Test Schedule</w:t>
@@ -10896,7 +10896,19 @@
         <w:rPr>
           <w:bCs/>
         </w:rPr>
-        <w:t>The section contains the overall project schedule.  It discusses the phases and key milestones as they relate to quality assurance.  It discusses the testing goals and standards that we’d like to achieve for each phase of testing that will be deployed, e.g., Usability Testing, Code Complete Acceptance, Integration Testing, System Testing.</w:t>
+        <w:t xml:space="preserve">The section contains the overall project schedule.  It discusses the phases and key milestones as they relate to quality assurance.  It discusses the testing goals and standards that we’d like to achieve for each phase of testing that will be deployed, e.g., Usability Testing, Code Complete Acceptance, Integration Testing, </w:t>
+      </w:r>
+      <w:r>
+        <w:rPr>
+          <w:bCs/>
+        </w:rPr>
+        <w:t>and System</w:t>
+      </w:r>
+      <w:r>
+        <w:rPr>
+          <w:bCs/>
+        </w:rPr>
+        <w:t xml:space="preserve"> Testing.</w:t>
       </w:r>
     </w:p>
     <w:p>
@@ -11480,7 +11492,7 @@
       <w:pPr>
         <w:pStyle w:val="Heading1"/>
       </w:pPr>
-      <w:bookmarkStart w:id="33" w:name="_Toc448668868"/>
+      <w:bookmarkStart w:id="33" w:name="_Toc449427599"/>
       <w:r>
         <w:t>Deliverables</w:t>
       </w:r>
@@ -11489,7 +11501,11 @@
         <w:tab/>
       </w:r>
     </w:p>
-    <w:p/>
+    <w:p>
+      <w:pPr>
+        <w:jc w:val="both"/>
+      </w:pPr>
+    </w:p>
     <w:p>
       <w:pPr>
         <w:numPr>
@@ -11507,12 +11523,23 @@
         <w:rPr>
           <w:color w:val="000000"/>
         </w:rPr>
-        <w:t>System Design Documentation.</w:t>
-      </w:r>
-    </w:p>
-    <w:p>
-      <w:pPr>
-        <w:ind w:left="720"/>
+        <w:t xml:space="preserve">System </w:t>
+      </w:r>
+      <w:r>
+        <w:rPr>
+          <w:color w:val="000000"/>
+        </w:rPr>
+        <w:t>Requirement</w:t>
+      </w:r>
+      <w:r>
+        <w:rPr>
+          <w:color w:val="000000"/>
+        </w:rPr>
+        <w:t xml:space="preserve"> Specifications.</w:t>
+      </w:r>
+    </w:p>
+    <w:p>
+      <w:pPr>
         <w:jc w:val="both"/>
       </w:pPr>
     </w:p>
@@ -11530,10 +11557,10 @@
         <w:jc w:val="both"/>
       </w:pPr>
       <w:r>
-        <w:rPr>
-          <w:color w:val="000000"/>
-        </w:rPr>
-        <w:t>System Function Specifications.</w:t>
+        <w:t>User Manual Documentation</w:t>
+      </w:r>
+      <w:r>
+        <w:t>.</w:t>
       </w:r>
     </w:p>
     <w:p>
@@ -11586,7 +11613,22 @@
         <w:jc w:val="both"/>
       </w:pPr>
       <w:r>
-        <w:t>Test plan document - this document should address testing objectives, criteria, standards, schedule and assignments, and testing tools.</w:t>
+        <w:t xml:space="preserve">Master </w:t>
+      </w:r>
+      <w:r>
+        <w:t xml:space="preserve">Test </w:t>
+      </w:r>
+      <w:r>
+        <w:t>P</w:t>
+      </w:r>
+      <w:r>
+        <w:t xml:space="preserve">lan </w:t>
+      </w:r>
+      <w:r>
+        <w:t>D</w:t>
+      </w:r>
+      <w:r>
+        <w:t>ocument - this document should address testing objectives, criteria, standards, schedule and assignments.</w:t>
       </w:r>
     </w:p>
     <w:p>
@@ -11656,7 +11698,22 @@
         <w:jc w:val="both"/>
       </w:pPr>
       <w:r>
-        <w:t>Test Design Document</w:t>
+        <w:t xml:space="preserve">Test </w:t>
+      </w:r>
+      <w:r>
+        <w:t>Case and R</w:t>
+      </w:r>
+      <w:r>
+        <w:t>esult</w:t>
+      </w:r>
+      <w:r>
+        <w:t xml:space="preserve"> </w:t>
+      </w:r>
+      <w:r>
+        <w:t>Document</w:t>
+      </w:r>
+      <w:r>
+        <w:t>.</w:t>
       </w:r>
     </w:p>
     <w:p>
@@ -11672,7 +11729,16 @@
         <w:jc w:val="both"/>
       </w:pPr>
       <w:r>
-        <w:t>Unit white-box test design – covers white testing criteria, methods and test cases</w:t>
+        <w:t>Unit white-box test – covers white testing criteria, methods</w:t>
+      </w:r>
+      <w:r>
+        <w:t>,</w:t>
+      </w:r>
+      <w:r>
+        <w:t xml:space="preserve"> test cases</w:t>
+      </w:r>
+      <w:r>
+        <w:t xml:space="preserve"> and test result</w:t>
       </w:r>
       <w:r>
         <w:t>.</w:t>
@@ -11691,7 +11757,16 @@
         <w:jc w:val="both"/>
       </w:pPr>
       <w:r>
-        <w:t>Unit black-box test design – covers black-box testing criteria, methods and test cases</w:t>
+        <w:t>Unit black-box test – covers black-box testing criteria, methods</w:t>
+      </w:r>
+      <w:r>
+        <w:t xml:space="preserve">, </w:t>
+      </w:r>
+      <w:r>
+        <w:t>test cases</w:t>
+      </w:r>
+      <w:r>
+        <w:t xml:space="preserve"> and test result</w:t>
       </w:r>
       <w:r>
         <w:t>.</w:t>
@@ -11710,46 +11785,32 @@
         <w:jc w:val="both"/>
       </w:pPr>
       <w:r>
-        <w:t>System test design – covers system test criteria, methods, and test cases.</w:t>
-      </w:r>
-    </w:p>
-    <w:p>
-      <w:pPr>
-        <w:ind w:left="1080"/>
-        <w:jc w:val="both"/>
-      </w:pPr>
+        <w:t>Integration test – covers integration test criteria, methods, test cases and test result.</w:t>
+      </w:r>
     </w:p>
     <w:p>
       <w:pPr>
         <w:numPr>
           <w:ilvl w:val="0"/>
-          <w:numId w:val="4"/>
+          <w:numId w:val="12"/>
         </w:numPr>
         <w:tabs>
           <w:tab w:val="clear" w:pos="1800"/>
-          <w:tab w:val="num" w:pos="720"/>
-        </w:tabs>
-        <w:ind w:left="720"/>
-        <w:jc w:val="both"/>
-      </w:pPr>
-      <w:r>
-        <w:t>Test report document</w:t>
-      </w:r>
-    </w:p>
-    <w:p>
-      <w:pPr>
-        <w:numPr>
-          <w:ilvl w:val="0"/>
-          <w:numId w:val="13"/>
-        </w:numPr>
-        <w:tabs>
-          <w:tab w:val="clear" w:pos="1800"/>
         </w:tabs>
         <w:ind w:left="1080"/>
         <w:jc w:val="both"/>
       </w:pPr>
       <w:r>
-        <w:t>Unit white-box test report – covers unit white box test results, problems, summary and analysis</w:t>
+        <w:t>System test – covers system test criteria, methods,</w:t>
+      </w:r>
+      <w:r>
+        <w:t xml:space="preserve"> </w:t>
+      </w:r>
+      <w:r>
+        <w:t>test cases</w:t>
+      </w:r>
+      <w:r>
+        <w:t xml:space="preserve"> and test result</w:t>
       </w:r>
       <w:r>
         <w:t>.</w:t>
@@ -11757,42 +11818,9 @@
     </w:p>
     <w:p>
       <w:pPr>
-        <w:numPr>
-          <w:ilvl w:val="0"/>
-          <w:numId w:val="13"/>
-        </w:numPr>
-        <w:tabs>
-          <w:tab w:val="clear" w:pos="1800"/>
-        </w:tabs>
         <w:ind w:left="1080"/>
         <w:jc w:val="both"/>
       </w:pPr>
-      <w:r>
-        <w:t>Unit black-box test report – covers unit black box test results, problems, summary and analysis</w:t>
-      </w:r>
-      <w:r>
-        <w:t>.</w:t>
-      </w:r>
-    </w:p>
-    <w:p>
-      <w:pPr>
-        <w:numPr>
-          <w:ilvl w:val="0"/>
-          <w:numId w:val="13"/>
-        </w:numPr>
-        <w:tabs>
-          <w:tab w:val="clear" w:pos="1800"/>
-          <w:tab w:val="left" w:pos="720"/>
-        </w:tabs>
-        <w:ind w:left="1080"/>
-        <w:jc w:val="both"/>
-      </w:pPr>
-      <w:r>
-        <w:t>System Test report – covers system test results, problems, summary and analysis</w:t>
-      </w:r>
-      <w:r>
-        <w:t>.</w:t>
-      </w:r>
     </w:p>
     <w:p>
       <w:pPr>
@@ -11801,7 +11829,7 @@
       <w:r>
         <w:br w:type="page"/>
       </w:r>
-      <w:bookmarkStart w:id="34" w:name="_Toc448668869"/>
+      <w:bookmarkStart w:id="34" w:name="_Toc449427600"/>
       <w:r>
         <w:lastRenderedPageBreak/>
         <w:t>References</w:t>
@@ -11999,7 +12027,7 @@
         <w:color w:val="0000FF"/>
         <w:sz w:val="20"/>
       </w:rPr>
-      <w:t>8</w:t>
+      <w:t>20</w:t>
     </w:r>
     <w:r>
       <w:rPr>

</xml_diff>